<commit_message>
first commit to mark branch
</commit_message>
<xml_diff>
--- a/documentation/malom_jatek_fejlesztoi_dokumentacio.docx
+++ b/documentation/malom_jatek_fejlesztoi_dokumentacio.docx
@@ -7910,6 +7910,9 @@
       <w:r>
         <w:t>, kihívás bemutatása és hangsúlyozása, megközelítés rövid ismertetése</w:t>
       </w:r>
+      <w:r>
+        <w:t>…</w:t>
+      </w:r>
     </w:p>
     <w:p>
       <w:pPr>
@@ -8930,10 +8933,7 @@
         <w:pStyle w:val="szdszveg"/>
       </w:pPr>
       <w:r>
-        <w:t>Ganttprojekt</w:t>
-      </w:r>
-      <w:r>
-        <w:t xml:space="preserve"> gantt diagramja</w:t>
+        <w:t>Ganttprojekt gantt diagramja</w:t>
       </w:r>
     </w:p>
     <w:p>
@@ -9073,10 +9073,7 @@
         <w:t>open source github repo, karbantartás</w:t>
       </w:r>
       <w:r>
-        <w:t xml:space="preserve">, </w:t>
-      </w:r>
-      <w:r>
-        <w:t>Steam feltölté</w:t>
+        <w:t>, Steam feltölté</w:t>
       </w:r>
       <w:r>
         <w:t>s</w:t>
@@ -9176,13 +9173,8 @@
       <w:r>
         <w:t xml:space="preserve">Játéktér, real time játék history, aktuális játék adatok, </w:t>
       </w:r>
-      <w:proofErr w:type="gramStart"/>
-      <w:r>
-        <w:t>„roll”</w:t>
-      </w:r>
-      <w:proofErr w:type="gramEnd"/>
-      <w:r>
-        <w:t xml:space="preserve"> hogy ki kezdjen, navigációs panel</w:t>
+      <w:r>
+        <w:t>„roll” hogy ki kezdjen, navigációs panel</w:t>
       </w:r>
     </w:p>
     <w:p>
@@ -9200,15 +9192,7 @@
         <w:pStyle w:val="szdszveg"/>
       </w:pPr>
       <w:r>
-        <w:t>Ai mode (módok, nehézségek</w:t>
-      </w:r>
-      <w:proofErr w:type="gramStart"/>
-      <w:r>
-        <w:t>),statistics</w:t>
-      </w:r>
-      <w:proofErr w:type="gramEnd"/>
-      <w:r>
-        <w:t xml:space="preserve"> (with scoreboard), game history,logout </w:t>
+        <w:t xml:space="preserve">Ai mode (módok, nehézségek),statistics (with scoreboard), game history,logout </w:t>
       </w:r>
     </w:p>
     <w:p>
@@ -9318,33 +9302,17 @@
           <w:lang w:val="en-US"/>
         </w:rPr>
       </w:pPr>
-      <w:r>
-        <w:fldChar w:fldCharType="begin"/>
-      </w:r>
-      <w:r>
-        <w:instrText xml:space="preserve"> TOC \h \z \t "szd_ábracím" \c "ábra" </w:instrText>
-      </w:r>
-      <w:r>
-        <w:fldChar w:fldCharType="separate"/>
-      </w:r>
-      <w:r>
-        <w:rPr>
-          <w:b/>
-          <w:bCs/>
-          <w:noProof/>
-          <w:lang w:val="en-US"/>
-        </w:rPr>
-        <w:t>No table of figures entries found.</w:t>
-      </w:r>
-      <w:r>
-        <w:rPr>
-          <w:b/>
-          <w:bCs/>
-          <w:noProof/>
-          <w:lang w:val="en-US"/>
-        </w:rPr>
-        <w:fldChar w:fldCharType="end"/>
-      </w:r>
+      <w:fldSimple w:instr=" TOC \h \z \t &quot;szd_ábracím&quot; \c &quot;ábra&quot; ">
+        <w:r>
+          <w:rPr>
+            <w:b/>
+            <w:bCs/>
+            <w:noProof/>
+            <w:lang w:val="en-US"/>
+          </w:rPr>
+          <w:t>No table of figures entries found.</w:t>
+        </w:r>
+      </w:fldSimple>
     </w:p>
     <w:p>
       <w:pPr>
@@ -10764,6 +10732,7 @@
   <w:style w:type="character" w:default="1" w:styleId="DefaultParagraphFont">
     <w:name w:val="Default Paragraph Font"/>
     <w:uiPriority w:val="1"/>
+    <w:semiHidden/>
     <w:unhideWhenUsed/>
   </w:style>
   <w:style w:type="table" w:default="1" w:styleId="TableNormal">
@@ -11806,25 +11775,6 @@
 </file>
 
 <file path=customXml/item1.xml><?xml version="1.0" encoding="utf-8"?>
-<b:Sources xmlns:b="http://schemas.openxmlformats.org/officeDocument/2006/bibliography" xmlns="http://schemas.openxmlformats.org/officeDocument/2006/bibliography" SelectedStyle="\APA.XSL" StyleName="APA Fifth Edition"/>
-</file>
-
-<file path=customXml/item2.xml><?xml version="1.0" encoding="utf-8"?>
-<?mso-contentType ?>
-<FormTemplates xmlns="http://schemas.microsoft.com/sharepoint/v3/contenttype/forms">
-  <Display>DocumentLibraryForm</Display>
-  <Edit>DocumentLibraryForm</Edit>
-  <New>DocumentLibraryForm</New>
-</FormTemplates>
-</file>
-
-<file path=customXml/item3.xml><?xml version="1.0" encoding="utf-8"?>
-<p:properties xmlns:p="http://schemas.microsoft.com/office/2006/metadata/properties" xmlns:xsi="http://www.w3.org/2001/XMLSchema-instance" xmlns:pc="http://schemas.microsoft.com/office/infopath/2007/PartnerControls">
-  <documentManagement/>
-</p:properties>
-</file>
-
-<file path=customXml/item4.xml><?xml version="1.0" encoding="utf-8"?>
 <ct:contentTypeSchema xmlns:ct="http://schemas.microsoft.com/office/2006/metadata/contentType" xmlns:ma="http://schemas.microsoft.com/office/2006/metadata/properties/metaAttributes" ct:_="" ma:_="" ma:contentTypeName="Dokumentum" ma:contentTypeID="0x010100D4E91B6039446843A11EE1171D1AAF07" ma:contentTypeVersion="14" ma:contentTypeDescription="Új dokumentum létrehozása." ma:contentTypeScope="" ma:versionID="d0ccb6e40eb2aae0ba82ef2830d3e4aa">
   <xsd:schema xmlns:xsd="http://www.w3.org/2001/XMLSchema" xmlns:xs="http://www.w3.org/2001/XMLSchema" xmlns:p="http://schemas.microsoft.com/office/2006/metadata/properties" xmlns:ns3="91df96f9-7c7a-4c31-9a3b-5fabe5ca6310" xmlns:ns4="1f802792-1a7e-4293-bd20-a43464dc15f5" targetNamespace="http://schemas.microsoft.com/office/2006/metadata/properties" ma:root="true" ma:fieldsID="20d336e911b8bd9cdc5731b9d1395a40" ns3:_="" ns4:_="">
     <xsd:import namespace="91df96f9-7c7a-4c31-9a3b-5fabe5ca6310"/>
@@ -12053,32 +12003,26 @@
 </ct:contentTypeSchema>
 </file>
 
-<file path=customXml/itemProps1.xml><?xml version="1.0" encoding="utf-8"?>
-<ds:datastoreItem xmlns:ds="http://schemas.openxmlformats.org/officeDocument/2006/customXml" ds:itemID="{682B1E64-B8CB-4EE8-9B11-26FBA7D50AFC}">
-  <ds:schemaRefs>
-    <ds:schemaRef ds:uri="http://schemas.openxmlformats.org/officeDocument/2006/bibliography"/>
-  </ds:schemaRefs>
-</ds:datastoreItem>
+<file path=customXml/item2.xml><?xml version="1.0" encoding="utf-8"?>
+<p:properties xmlns:p="http://schemas.microsoft.com/office/2006/metadata/properties" xmlns:xsi="http://www.w3.org/2001/XMLSchema-instance" xmlns:pc="http://schemas.microsoft.com/office/infopath/2007/PartnerControls">
+  <documentManagement/>
+</p:properties>
 </file>
 
-<file path=customXml/itemProps2.xml><?xml version="1.0" encoding="utf-8"?>
-<ds:datastoreItem xmlns:ds="http://schemas.openxmlformats.org/officeDocument/2006/customXml" ds:itemID="{6083A4DA-6341-4BD9-9874-7DE73384CA24}">
-  <ds:schemaRefs>
-    <ds:schemaRef ds:uri="http://schemas.microsoft.com/sharepoint/v3/contenttype/forms"/>
-  </ds:schemaRefs>
-</ds:datastoreItem>
+<file path=customXml/item3.xml><?xml version="1.0" encoding="utf-8"?>
+<?mso-contentType ?>
+<FormTemplates xmlns="http://schemas.microsoft.com/sharepoint/v3/contenttype/forms">
+  <Display>DocumentLibraryForm</Display>
+  <Edit>DocumentLibraryForm</Edit>
+  <New>DocumentLibraryForm</New>
+</FormTemplates>
 </file>
 
-<file path=customXml/itemProps3.xml><?xml version="1.0" encoding="utf-8"?>
-<ds:datastoreItem xmlns:ds="http://schemas.openxmlformats.org/officeDocument/2006/customXml" ds:itemID="{D1AEC0BD-DB3E-43AA-88F3-F0276DFAAB9B}">
-  <ds:schemaRefs>
-    <ds:schemaRef ds:uri="http://schemas.microsoft.com/office/2006/metadata/properties"/>
-    <ds:schemaRef ds:uri="http://schemas.microsoft.com/office/infopath/2007/PartnerControls"/>
-  </ds:schemaRefs>
-</ds:datastoreItem>
+<file path=customXml/item4.xml><?xml version="1.0" encoding="utf-8"?>
+<b:Sources xmlns:b="http://schemas.openxmlformats.org/officeDocument/2006/bibliography" xmlns="http://schemas.openxmlformats.org/officeDocument/2006/bibliography" SelectedStyle="\APA.XSL" StyleName="APA Fifth Edition"/>
 </file>
 
-<file path=customXml/itemProps4.xml><?xml version="1.0" encoding="utf-8"?>
+<file path=customXml/itemProps1.xml><?xml version="1.0" encoding="utf-8"?>
 <ds:datastoreItem xmlns:ds="http://schemas.openxmlformats.org/officeDocument/2006/customXml" ds:itemID="{13ED3CC5-5E15-40A9-862D-ADFD8D022326}">
   <ds:schemaRefs>
     <ds:schemaRef ds:uri="http://schemas.microsoft.com/office/2006/metadata/contentType"/>
@@ -12095,4 +12039,29 @@
     <ds:schemaRef ds:uri="http://schemas.microsoft.com/internal/obd"/>
   </ds:schemaRefs>
 </ds:datastoreItem>
+</file>
+
+<file path=customXml/itemProps2.xml><?xml version="1.0" encoding="utf-8"?>
+<ds:datastoreItem xmlns:ds="http://schemas.openxmlformats.org/officeDocument/2006/customXml" ds:itemID="{D1AEC0BD-DB3E-43AA-88F3-F0276DFAAB9B}">
+  <ds:schemaRefs>
+    <ds:schemaRef ds:uri="http://schemas.microsoft.com/office/2006/metadata/properties"/>
+    <ds:schemaRef ds:uri="http://schemas.microsoft.com/office/infopath/2007/PartnerControls"/>
+  </ds:schemaRefs>
+</ds:datastoreItem>
+</file>
+
+<file path=customXml/itemProps3.xml><?xml version="1.0" encoding="utf-8"?>
+<ds:datastoreItem xmlns:ds="http://schemas.openxmlformats.org/officeDocument/2006/customXml" ds:itemID="{6083A4DA-6341-4BD9-9874-7DE73384CA24}">
+  <ds:schemaRefs>
+    <ds:schemaRef ds:uri="http://schemas.microsoft.com/sharepoint/v3/contenttype/forms"/>
+  </ds:schemaRefs>
+</ds:datastoreItem>
+</file>
+
+<file path=customXml/itemProps4.xml><?xml version="1.0" encoding="utf-8"?>
+<ds:datastoreItem xmlns:ds="http://schemas.openxmlformats.org/officeDocument/2006/customXml" ds:itemID="{682B1E64-B8CB-4EE8-9B11-26FBA7D50AFC}">
+  <ds:schemaRefs>
+    <ds:schemaRef ds:uri="http://schemas.openxmlformats.org/officeDocument/2006/bibliography"/>
+  </ds:schemaRefs>
+</ds:datastoreItem>
 </file>
</xml_diff>

<commit_message>
dokumentation updated, concepts chapter still needs to be completed
</commit_message>
<xml_diff>
--- a/documentation/malom_jatek_fejlesztoi_dokumentacio.docx
+++ b/documentation/malom_jatek_fejlesztoi_dokumentacio.docx
@@ -287,7 +287,23 @@
           <w:sz w:val="32"/>
           <w:szCs w:val="32"/>
         </w:rPr>
-        <w:t>Mérnökinformatikus BSc.</w:t>
+        <w:t xml:space="preserve">Mérnökinformatikus </w:t>
+      </w:r>
+      <w:proofErr w:type="spellStart"/>
+      <w:r>
+        <w:rPr>
+          <w:sz w:val="32"/>
+          <w:szCs w:val="32"/>
+        </w:rPr>
+        <w:t>BSc</w:t>
+      </w:r>
+      <w:proofErr w:type="spellEnd"/>
+      <w:r>
+        <w:rPr>
+          <w:sz w:val="32"/>
+          <w:szCs w:val="32"/>
+        </w:rPr>
+        <w:t>.</w:t>
       </w:r>
     </w:p>
     <w:p>
@@ -8597,7 +8613,15 @@
         <w:t>Kovács Márk</w:t>
       </w:r>
       <w:r>
-        <w:t xml:space="preserve"> és Orsós János. Mérnökinformatikus BSc. tanulmányaink ötödik félévében, a Mesterséges Intelligencia Alapjai, Haladó Programozás és Szoftvertechnológia tantárgyak keretében dolgozunk a projekten. Célunk egy olyan alkalmazás kifejlesztése,</w:t>
+        <w:t xml:space="preserve"> és Orsós János. Mérnökinformatikus </w:t>
+      </w:r>
+      <w:proofErr w:type="spellStart"/>
+      <w:r>
+        <w:t>BSc</w:t>
+      </w:r>
+      <w:proofErr w:type="spellEnd"/>
+      <w:r>
+        <w:t>. tanulmányaink ötödik félévében, a Mesterséges Intelligencia Alapjai, Haladó Programozás és Szoftvertechnológia tantárgyak keretében dolgozunk a projekten. Célunk egy olyan alkalmazás kifejlesztése,</w:t>
       </w:r>
       <w:r>
         <w:t xml:space="preserve"> amely lehetőséget biztosít számunkra programozói készségeink fejlesztésére, mindamellett, </w:t>
@@ -8656,13 +8680,21 @@
         <w:t>.</w:t>
       </w:r>
       <w:r>
-        <w:t>-n</w:t>
+        <w:t>-</w:t>
+      </w:r>
+      <w:proofErr w:type="spellStart"/>
+      <w:r>
+        <w:t>n</w:t>
       </w:r>
       <w:r>
         <w:t>e</w:t>
       </w:r>
       <w:r>
-        <w:t>k képesnek kell lennie arra, hogy hatékonyan versenyezzen a játékosok ellen és folyamatosan alkalmazkodjon a játék dinamikájához. A projekt során kiemelt figyelmet fordítunk a kódminőségre és a programozási elvek betartására, hogy a rendszer később is könnyen karbantartható és bővíthető legyen.</w:t>
+        <w:t>k</w:t>
+      </w:r>
+      <w:proofErr w:type="spellEnd"/>
+      <w:r>
+        <w:t xml:space="preserve"> képesnek kell lennie arra, hogy hatékonyan versenyezzen a játékosok ellen és folyamatosan alkalmazkodjon a játék dinamikájához. A projekt során kiemelt figyelmet fordítunk a kódminőségre és a programozási elvek betartására, hogy a rendszer később is könnyen karbantartható és bővíthető legyen.</w:t>
       </w:r>
     </w:p>
     <w:p>
@@ -8781,7 +8813,15 @@
         <w:pStyle w:val="szdfelsorols"/>
       </w:pPr>
       <w:r>
-        <w:t>Projekt kockázatok elemzése (halszálka, kockázat értékelés + Pareto, kockázat tervezés (stratégia), SWOT).</w:t>
+        <w:t xml:space="preserve">Projekt kockázatok elemzése (halszálka, kockázat értékelés + </w:t>
+      </w:r>
+      <w:proofErr w:type="spellStart"/>
+      <w:r>
+        <w:t>Pareto</w:t>
+      </w:r>
+      <w:proofErr w:type="spellEnd"/>
+      <w:r>
+        <w:t>, kockázat tervezés (stratégia), SWOT).</w:t>
       </w:r>
     </w:p>
     <w:p>
@@ -8820,8 +8860,13 @@
       <w:pPr>
         <w:pStyle w:val="szdfelsorols"/>
       </w:pPr>
-      <w:r>
-        <w:t>Aktorok részletes leírása (ld. gyakorlat táblázatai).</w:t>
+      <w:proofErr w:type="spellStart"/>
+      <w:r>
+        <w:t>Aktorok</w:t>
+      </w:r>
+      <w:proofErr w:type="spellEnd"/>
+      <w:r>
+        <w:t xml:space="preserve"> részletes leírása (ld. gyakorlat táblázatai).</w:t>
       </w:r>
     </w:p>
     <w:p>
@@ -8935,8 +8980,21 @@
         <w:pStyle w:val="szdfelsorols"/>
       </w:pPr>
       <w:r>
-        <w:t>GitHub Repository, ahol csapatok minden tagja commit</w:t>
-      </w:r>
+        <w:t xml:space="preserve">GitHub </w:t>
+      </w:r>
+      <w:proofErr w:type="spellStart"/>
+      <w:r>
+        <w:t>Repository</w:t>
+      </w:r>
+      <w:proofErr w:type="spellEnd"/>
+      <w:r>
+        <w:t xml:space="preserve">, ahol csapatok minden tagja </w:t>
+      </w:r>
+      <w:proofErr w:type="spellStart"/>
+      <w:r>
+        <w:t>commit</w:t>
+      </w:r>
+      <w:proofErr w:type="spellEnd"/>
       <w:r>
         <w:t>-t</w:t>
       </w:r>
@@ -9010,7 +9068,15 @@
         <w:pStyle w:val="szdszveg"/>
       </w:pPr>
       <w:r>
-        <w:t>A kockázatelemzés különösen fontos szakasza a projektnek. A halszálka-diagram segítségével a potenciális problémák és azok okainak azonosítása válik lehetővé. Ez a vizuális eszköz segít a csapatnak abban, hogy proaktívan felkészüljön a nehézségekre, és kidolgozza a megfelelő válaszlépéseket. A Pareto-diagram alkalmazása lehetővé teszi a kockázatok priorizálását, így a csapat a legkritikusabb problémákra tud fókuszálni, míg a SWOT-elemzés segítségével a projekt erősségeit és gyengeségeit is felmérhetjük.</w:t>
+        <w:t xml:space="preserve">A kockázatelemzés különösen fontos szakasza a projektnek. A halszálka-diagram segítségével a potenciális problémák és azok okainak azonosítása válik lehetővé. Ez a vizuális eszköz segít a csapatnak abban, hogy proaktívan felkészüljön a nehézségekre, és kidolgozza a megfelelő válaszlépéseket. A </w:t>
+      </w:r>
+      <w:proofErr w:type="spellStart"/>
+      <w:r>
+        <w:t>Pareto</w:t>
+      </w:r>
+      <w:proofErr w:type="spellEnd"/>
+      <w:r>
+        <w:t>-diagram alkalmazása lehetővé teszi a kockázatok priorizálását, így a csapat a legkritikusabb problémákra tud fókuszálni, míg a SWOT-elemzés segítségével a projekt erősségeit és gyengeségeit is felmérhetjük.</w:t>
       </w:r>
     </w:p>
     <w:p>
@@ -9018,7 +9084,15 @@
         <w:pStyle w:val="szdszveg"/>
       </w:pPr>
       <w:r>
-        <w:t>A szoftver által támogatandó tevékenységek és funkciók szabad szöveges leírása, valamint táblázatos rendszerezése segíti a projekt áttekinthetőségét és a csapat tagjainak közötti információmegosztást. A használati eset diagramok és a hozzájuk tartozó részletes szöveges ismertetés bemutatja, hogyan interakcióba lépnek a felhasználók a rendszerrel, így megkönnyítve a tervezési fázist. Az aktorok részletes leírása és a tevékenységdiagramok az egyes funkciók működését modellezik, ezáltal biztosítva a projekt teljes körű megértését. Az állapotgép diagramok pedig a rendszer működésének dinamikáját ábrázolják, lehetővé téve a lehetséges hibák és problémák előrejelzését.</w:t>
+        <w:t xml:space="preserve">A szoftver által támogatandó tevékenységek és funkciók szabad szöveges leírása, valamint táblázatos rendszerezése segíti a projekt áttekinthetőségét és a csapat tagjainak közötti információmegosztást. A használati eset diagramok és a hozzájuk tartozó részletes szöveges ismertetés bemutatja, hogyan interakcióba lépnek a felhasználók a rendszerrel, így megkönnyítve a tervezési fázist. Az </w:t>
+      </w:r>
+      <w:proofErr w:type="spellStart"/>
+      <w:r>
+        <w:t>aktorok</w:t>
+      </w:r>
+      <w:proofErr w:type="spellEnd"/>
+      <w:r>
+        <w:t xml:space="preserve"> részletes leírása és a tevékenységdiagramok az egyes funkciók működését modellezik, ezáltal biztosítva a projekt teljes körű megértését. Az állapotgép diagramok pedig a rendszer működésének dinamikáját ábrázolják, lehetővé téve a lehetséges hibák és problémák előrejelzését.</w:t>
       </w:r>
     </w:p>
     <w:p>
@@ -9042,7 +9116,23 @@
         <w:pStyle w:val="szdszveg"/>
       </w:pPr>
       <w:r>
-        <w:t xml:space="preserve">A GitHub repository használata nemcsak a csapatmunka hatékonyságát növeli, hanem segíti a projekt nyomon követését és a verziókezelést is. A rendszeres commitok révén a </w:t>
+        <w:t xml:space="preserve">A GitHub </w:t>
+      </w:r>
+      <w:proofErr w:type="spellStart"/>
+      <w:r>
+        <w:t>repository</w:t>
+      </w:r>
+      <w:proofErr w:type="spellEnd"/>
+      <w:r>
+        <w:t xml:space="preserve"> használata nemcsak a csapatmunka hatékonyságát növeli, hanem segíti a projekt nyomon követését és a verziókezelést is. A rendszeres </w:t>
+      </w:r>
+      <w:proofErr w:type="spellStart"/>
+      <w:r>
+        <w:t>commitok</w:t>
+      </w:r>
+      <w:proofErr w:type="spellEnd"/>
+      <w:r>
+        <w:t xml:space="preserve"> révén a </w:t>
       </w:r>
       <w:r>
         <w:lastRenderedPageBreak/>
@@ -9054,7 +9144,15 @@
         <w:pStyle w:val="szdszveg"/>
       </w:pPr>
       <w:r>
-        <w:t>A Haladó Programozás tantárgy elvárásai nagymértékben hasonlóak a Mesterséges Intelligencia tantárgyéval. Itt is elengedhetetlen a megfelelő gépi tanulási modell alkalmazása, valamint a felhasználói felület fejlesztése. A hangsúly a programozás minőségén és a technikai megoldások innovativitásán van. A csapatnak figyelmet kell fordítania a kód olvashatóságára, a hatékonyságra és a moduláris felépítésre, hogy a rendszer a későbbiekben is könnyen karbantartható legyen.</w:t>
+        <w:t xml:space="preserve">A Haladó Programozás tantárgy elvárásai nagymértékben hasonlóak a Mesterséges Intelligencia tantárgyéval. Itt is elengedhetetlen a megfelelő gépi tanulási modell alkalmazása, valamint a felhasználói felület fejlesztése. A hangsúly a programozás minőségén és a technikai megoldások </w:t>
+      </w:r>
+      <w:proofErr w:type="spellStart"/>
+      <w:r>
+        <w:t>innovativitásán</w:t>
+      </w:r>
+      <w:proofErr w:type="spellEnd"/>
+      <w:r>
+        <w:t xml:space="preserve"> van. A csapatnak figyelmet kell fordítania a kód olvashatóságára, a hatékonyságra és a moduláris felépítésre, hogy a rendszer a későbbiekben is könnyen karbantartható legyen.</w:t>
       </w:r>
     </w:p>
     <w:p>
@@ -9288,7 +9386,15 @@
         <w:pStyle w:val="szdszveg"/>
       </w:pPr>
       <w:r>
-        <w:t xml:space="preserve">A motor önmagában is játszható konzol-interfészen keresztül, emellett „debug” módban is futtattható, hogy később a szimulációkat </w:t>
+        <w:t>A motor önmagában is játszható konzol-interfészen keresztül, emellett „</w:t>
+      </w:r>
+      <w:proofErr w:type="spellStart"/>
+      <w:r>
+        <w:t>debug</w:t>
+      </w:r>
+      <w:proofErr w:type="spellEnd"/>
+      <w:r>
+        <w:t xml:space="preserve">” módban is futtattható, hogy később a szimulációkat </w:t>
       </w:r>
       <w:r>
         <w:t>indíthassuk</w:t>
@@ -9312,6 +9418,120 @@
         <w:t xml:space="preserve"> koncepció</w:t>
       </w:r>
       <w:bookmarkEnd w:id="10"/>
+    </w:p>
+    <w:p>
+      <w:pPr>
+        <w:pStyle w:val="szdszveg"/>
+      </w:pPr>
+      <w:r>
+        <w:t xml:space="preserve">Az alap koncepció egy könnyen átlátható és navigálható ablak létrehozása, amely egy egyszerű menüszalaggal rendelkezik. Az ablak központjában természetesen a játéktábla </w:t>
+      </w:r>
+      <w:r>
+        <w:t>kell,</w:t>
+      </w:r>
+      <w:r>
+        <w:t xml:space="preserve"> hogy álljon, azonban érdekesnek gondoltuk az eddigi lépések vizualizálást is egy oldalpanelen. Ez kifejezetten akkor érdekes, amikor a játékos a gép ellen játszik, és a morálra érdekesen hathat, amikor a játék felénél azon kapja magát, hogy a gép </w:t>
+      </w:r>
+      <w:r>
+        <w:t>jóslata</w:t>
+      </w:r>
+      <w:r>
+        <w:t xml:space="preserve"> a lépéseinket illetően minden esetben talált. </w:t>
+      </w:r>
+    </w:p>
+    <w:p>
+      <w:pPr>
+        <w:pStyle w:val="szdszveg"/>
+      </w:pPr>
+      <w:r>
+        <w:t xml:space="preserve">Nem maradhat el a kötelező kezdő lépési jog sorsolása sem, így a belépéskor „dobunk” is egy képzeletbeli kockával. </w:t>
+      </w:r>
+      <w:r>
+        <w:t>Hogy megismételhető legyen egy-</w:t>
+      </w:r>
+      <w:r>
+        <w:t>egy játszma</w:t>
+      </w:r>
+      <w:r>
+        <w:t xml:space="preserve">, így a </w:t>
+      </w:r>
+      <w:r>
+        <w:t>„</w:t>
+      </w:r>
+      <w:proofErr w:type="spellStart"/>
+      <w:r>
+        <w:t>seed</w:t>
+      </w:r>
+      <w:proofErr w:type="spellEnd"/>
+      <w:r>
+        <w:t>”</w:t>
+      </w:r>
+      <w:r>
+        <w:t>-</w:t>
+      </w:r>
+      <w:proofErr w:type="spellStart"/>
+      <w:r>
+        <w:t>et</w:t>
+      </w:r>
+      <w:proofErr w:type="spellEnd"/>
+      <w:r>
+        <w:t xml:space="preserve"> a random generátorok esetében szintén mellékeljük a</w:t>
+      </w:r>
+      <w:r>
+        <w:t xml:space="preserve">z aktuális játék </w:t>
+      </w:r>
+      <w:r>
+        <w:t>mentésében</w:t>
+      </w:r>
+      <w:r>
+        <w:t>.</w:t>
+      </w:r>
+    </w:p>
+    <w:p>
+      <w:pPr>
+        <w:pStyle w:val="szdszveg"/>
+      </w:pPr>
+      <w:r>
+        <w:t>Az ö</w:t>
+      </w:r>
+      <w:r>
+        <w:t>tle</w:t>
+      </w:r>
+      <w:r>
+        <w:t xml:space="preserve">telés során megszületett koncepciót </w:t>
+      </w:r>
+      <w:r>
+        <w:t>tovább csiszolva</w:t>
+      </w:r>
+      <w:r>
+        <w:t xml:space="preserve"> született meg az elsőiterációs látványterv a </w:t>
+      </w:r>
+      <w:proofErr w:type="spellStart"/>
+      <w:r>
+        <w:t>Figma</w:t>
+      </w:r>
+      <w:proofErr w:type="spellEnd"/>
+      <w:r>
+        <w:t xml:space="preserve"> webes eszköz segítségével.</w:t>
+      </w:r>
+      <w:r>
+        <w:t xml:space="preserve"> A </w:t>
+      </w:r>
+      <w:r>
+        <w:t xml:space="preserve">grafikai elemek </w:t>
+      </w:r>
+      <w:r>
+        <w:t>változtatás</w:t>
+      </w:r>
+      <w:r>
+        <w:t>ának</w:t>
+      </w:r>
+      <w:r>
+        <w:t xml:space="preserve"> jogát a  fejlesztés ezen fázisában fenntartjuk. </w:t>
+      </w:r>
+      <w:r>
+        <w:t>(1.ábra)</w:t>
+      </w:r>
     </w:p>
     <w:p>
       <w:pPr>
@@ -9421,12 +9641,34 @@
       </w:pPr>
       <w:bookmarkStart w:id="11" w:name="_Toc179648173"/>
       <w:r>
+        <w:lastRenderedPageBreak/>
         <w:t>Adattárolás és kezelés</w:t>
       </w:r>
       <w:bookmarkEnd w:id="11"/>
     </w:p>
     <w:p>
       <w:pPr>
+        <w:pStyle w:val="szdszveg"/>
+      </w:pPr>
+      <w:r>
+        <w:t>Milyen formátum(ok)</w:t>
+      </w:r>
+      <w:proofErr w:type="spellStart"/>
+      <w:r>
+        <w:t>ban</w:t>
+      </w:r>
+      <w:proofErr w:type="spellEnd"/>
+      <w:r>
+        <w:t xml:space="preserve"> tároljuk, miért, mire használható fel, milyen struktúra szerint </w:t>
+      </w:r>
+      <w:proofErr w:type="spellStart"/>
+      <w:r>
+        <w:t>stb</w:t>
+      </w:r>
+      <w:proofErr w:type="spellEnd"/>
+    </w:p>
+    <w:p>
+      <w:pPr>
         <w:pStyle w:val="szdcmsor2"/>
       </w:pPr>
       <w:bookmarkStart w:id="12" w:name="_Toc179648174"/>
@@ -9437,6 +9679,26 @@
     </w:p>
     <w:p>
       <w:pPr>
+        <w:pStyle w:val="szdszveg"/>
+      </w:pPr>
+      <w:r>
+        <w:t>Hegymászó, A*, miért ezek, miért ebben a sorrendben (mert buták vagyunk</w:t>
+      </w:r>
+      <w:r>
+        <w:t xml:space="preserve"> most még</w:t>
+      </w:r>
+      <w:r>
+        <w:t>),</w:t>
+      </w:r>
+      <w:r>
+        <w:t xml:space="preserve"> </w:t>
+      </w:r>
+      <w:r>
+        <w:t>integrációt hogy kell elképzelni</w:t>
+      </w:r>
+    </w:p>
+    <w:p>
+      <w:pPr>
         <w:pStyle w:val="szdcmsor2"/>
       </w:pPr>
       <w:bookmarkStart w:id="13" w:name="_Toc179648175"/>
@@ -9447,6 +9709,30 @@
     </w:p>
     <w:p>
       <w:pPr>
+        <w:pStyle w:val="szdszveg"/>
+      </w:pPr>
+      <w:r>
+        <w:t xml:space="preserve">Megközelítés, integráció, miért ez és nem </w:t>
+      </w:r>
+      <w:proofErr w:type="spellStart"/>
+      <w:r>
+        <w:t>deep</w:t>
+      </w:r>
+      <w:proofErr w:type="spellEnd"/>
+      <w:r>
+        <w:t xml:space="preserve"> </w:t>
+      </w:r>
+      <w:proofErr w:type="spellStart"/>
+      <w:r>
+        <w:t>learning</w:t>
+      </w:r>
+      <w:proofErr w:type="spellEnd"/>
+      <w:r>
+        <w:t>, hogyan tervezzük a modellt, mi a tanítási terv</w:t>
+      </w:r>
+    </w:p>
+    <w:p>
+      <w:pPr>
         <w:pStyle w:val="szdcmsor2"/>
       </w:pPr>
       <w:bookmarkStart w:id="14" w:name="_Toc179648176"/>
@@ -9457,6 +9743,14 @@
     </w:p>
     <w:p>
       <w:pPr>
+        <w:pStyle w:val="szdszveg"/>
+      </w:pPr>
+      <w:r>
+        <w:t>Tesztelési fázisok, szükségessége, bővebben a teszt szekcióban később</w:t>
+      </w:r>
+    </w:p>
+    <w:p>
+      <w:pPr>
         <w:pStyle w:val="szdcmsor2"/>
       </w:pPr>
       <w:bookmarkStart w:id="15" w:name="_Toc179648177"/>
@@ -9467,6 +9761,34 @@
     </w:p>
     <w:p>
       <w:pPr>
+        <w:pStyle w:val="szdcmsor3"/>
+      </w:pPr>
+      <w:r>
+        <w:t>Példa hipotézis</w:t>
+      </w:r>
+      <w:r>
+        <w:t xml:space="preserve">: </w:t>
+      </w:r>
+      <w:r>
+        <w:t>A gépi tanulás</w:t>
+      </w:r>
+      <w:r>
+        <w:t>t alkalmazó gépi</w:t>
+      </w:r>
+      <w:r>
+        <w:t xml:space="preserve"> játékos kevésbé lesz hatékony, mint amelyik az A* keresést használja</w:t>
+      </w:r>
+    </w:p>
+    <w:p>
+      <w:pPr>
+        <w:pStyle w:val="szdszveg"/>
+      </w:pPr>
+      <w:r>
+        <w:t>Indoklás, később bizonyítás</w:t>
+      </w:r>
+    </w:p>
+    <w:p>
+      <w:pPr>
         <w:pStyle w:val="szdcmsor2"/>
       </w:pPr>
       <w:bookmarkStart w:id="16" w:name="_Toc179648178"/>
@@ -9474,6 +9796,23 @@
         <w:t>Kiértékelés és eredmény analízis</w:t>
       </w:r>
       <w:bookmarkEnd w:id="16"/>
+    </w:p>
+    <w:p>
+      <w:pPr>
+        <w:pStyle w:val="szdszveg"/>
+      </w:pPr>
+      <w:r>
+        <w:t xml:space="preserve">Exportok, </w:t>
+      </w:r>
+      <w:r>
+        <w:t>statisztika, könnyű újra</w:t>
+      </w:r>
+      <w:r>
+        <w:t>-</w:t>
+      </w:r>
+      <w:r>
+        <w:t>tanítás, szimulációs környezet, gyors valós adatgenerálás.</w:t>
+      </w:r>
     </w:p>
     <w:p>
       <w:pPr>
@@ -9492,7 +9831,15 @@
       </w:pPr>
       <w:bookmarkStart w:id="18" w:name="_Toc179648180"/>
       <w:r>
-        <w:t>Használati eset-diagram (Use-case UML)</w:t>
+        <w:t>Használati eset-diagram (</w:t>
+      </w:r>
+      <w:proofErr w:type="spellStart"/>
+      <w:r>
+        <w:t>Use-case</w:t>
+      </w:r>
+      <w:proofErr w:type="spellEnd"/>
+      <w:r>
+        <w:t xml:space="preserve"> UML)</w:t>
       </w:r>
       <w:bookmarkEnd w:id="18"/>
     </w:p>
@@ -9511,8 +9858,13 @@
         <w:pStyle w:val="szdcmsor3"/>
       </w:pPr>
       <w:bookmarkStart w:id="20" w:name="_Toc179648182"/>
-      <w:r>
-        <w:t>Aktorok részletes leírása</w:t>
+      <w:proofErr w:type="spellStart"/>
+      <w:r>
+        <w:t>Aktorok</w:t>
+      </w:r>
+      <w:proofErr w:type="spellEnd"/>
+      <w:r>
+        <w:t xml:space="preserve"> részletes leírása</w:t>
       </w:r>
       <w:bookmarkEnd w:id="20"/>
     </w:p>
@@ -9532,7 +9884,23 @@
       </w:pPr>
       <w:bookmarkStart w:id="22" w:name="_Toc179648184"/>
       <w:r>
-        <w:t>Állapotgép diagramok (State Machine)</w:t>
+        <w:t>Állapotgép diagramok (</w:t>
+      </w:r>
+      <w:proofErr w:type="spellStart"/>
+      <w:r>
+        <w:t>State</w:t>
+      </w:r>
+      <w:proofErr w:type="spellEnd"/>
+      <w:r>
+        <w:t xml:space="preserve"> </w:t>
+      </w:r>
+      <w:proofErr w:type="spellStart"/>
+      <w:r>
+        <w:t>Machine</w:t>
+      </w:r>
+      <w:proofErr w:type="spellEnd"/>
+      <w:r>
+        <w:t>)</w:t>
       </w:r>
       <w:bookmarkEnd w:id="22"/>
     </w:p>
@@ -9552,7 +9920,15 @@
       </w:pPr>
       <w:bookmarkStart w:id="24" w:name="_Toc179648186"/>
       <w:r>
-        <w:t>Osztály diagram (Class UML)</w:t>
+        <w:t>Osztály diagram (</w:t>
+      </w:r>
+      <w:proofErr w:type="spellStart"/>
+      <w:r>
+        <w:t>Class</w:t>
+      </w:r>
+      <w:proofErr w:type="spellEnd"/>
+      <w:r>
+        <w:t xml:space="preserve"> UML)</w:t>
       </w:r>
       <w:bookmarkEnd w:id="24"/>
     </w:p>
@@ -9608,9 +9984,22 @@
       </w:pPr>
       <w:bookmarkStart w:id="28" w:name="_Toc179648190"/>
       <w:r>
-        <w:t>Microsoft Visual Studio Code</w:t>
+        <w:t xml:space="preserve">Microsoft Visual </w:t>
+      </w:r>
+      <w:proofErr w:type="spellStart"/>
+      <w:r>
+        <w:t>Studio</w:t>
+      </w:r>
+      <w:proofErr w:type="spellEnd"/>
+      <w:r>
+        <w:t xml:space="preserve"> </w:t>
+      </w:r>
+      <w:proofErr w:type="spellStart"/>
+      <w:r>
+        <w:t>Code</w:t>
       </w:r>
       <w:bookmarkEnd w:id="28"/>
+      <w:proofErr w:type="spellEnd"/>
     </w:p>
     <w:p>
       <w:pPr>
@@ -9627,8 +10016,13 @@
       <w:pPr>
         <w:pStyle w:val="szdfelsorols"/>
       </w:pPr>
-      <w:r>
-        <w:t>Build:</w:t>
+      <w:proofErr w:type="spellStart"/>
+      <w:r>
+        <w:t>Build</w:t>
+      </w:r>
+      <w:proofErr w:type="spellEnd"/>
+      <w:r>
+        <w:t>:</w:t>
       </w:r>
       <w:r>
         <w:t xml:space="preserve"> 10262041</w:t>
@@ -9656,15 +10050,22 @@
         </w:rPr>
       </w:pPr>
       <w:bookmarkStart w:id="29" w:name="_Toc179648191"/>
-      <w:r>
-        <w:t xml:space="preserve">JetBrains </w:t>
-      </w:r>
+      <w:proofErr w:type="spellStart"/>
+      <w:r>
+        <w:t>JetBrains</w:t>
+      </w:r>
+      <w:proofErr w:type="spellEnd"/>
+      <w:r>
+        <w:t xml:space="preserve"> </w:t>
+      </w:r>
+      <w:proofErr w:type="spellStart"/>
       <w:r>
         <w:rPr>
           <w:bCs/>
         </w:rPr>
         <w:t>PyCharm</w:t>
       </w:r>
+      <w:proofErr w:type="spellEnd"/>
       <w:r>
         <w:t>:</w:t>
       </w:r>
@@ -9685,8 +10086,13 @@
       <w:pPr>
         <w:pStyle w:val="szdfelsorols"/>
       </w:pPr>
-      <w:r>
-        <w:t>Build: 242.23339.19</w:t>
+      <w:proofErr w:type="spellStart"/>
+      <w:r>
+        <w:t>Build</w:t>
+      </w:r>
+      <w:proofErr w:type="spellEnd"/>
+      <w:r>
+        <w:t>: 242.23339.19</w:t>
       </w:r>
     </w:p>
     <w:p>
@@ -9714,18 +10120,54 @@
       <w:pPr>
         <w:pStyle w:val="szdszveg"/>
       </w:pPr>
+      <w:proofErr w:type="spellStart"/>
       <w:r>
         <w:t>O</w:t>
       </w:r>
       <w:r>
         <w:t>op</w:t>
       </w:r>
+      <w:proofErr w:type="spellEnd"/>
       <w:r>
         <w:t xml:space="preserve">, </w:t>
       </w:r>
-      <w:r>
-        <w:t>pl camel-case, space vs tab</w:t>
-      </w:r>
+      <w:proofErr w:type="spellStart"/>
+      <w:r>
+        <w:t>pl</w:t>
+      </w:r>
+      <w:proofErr w:type="spellEnd"/>
+      <w:r>
+        <w:t xml:space="preserve"> </w:t>
+      </w:r>
+      <w:proofErr w:type="spellStart"/>
+      <w:r>
+        <w:t>camel-case</w:t>
+      </w:r>
+      <w:proofErr w:type="spellEnd"/>
+      <w:r>
+        <w:t xml:space="preserve">, </w:t>
+      </w:r>
+      <w:proofErr w:type="spellStart"/>
+      <w:r>
+        <w:t>space</w:t>
+      </w:r>
+      <w:proofErr w:type="spellEnd"/>
+      <w:r>
+        <w:t xml:space="preserve"> </w:t>
+      </w:r>
+      <w:proofErr w:type="spellStart"/>
+      <w:r>
+        <w:t>vs</w:t>
+      </w:r>
+      <w:proofErr w:type="spellEnd"/>
+      <w:r>
+        <w:t xml:space="preserve"> </w:t>
+      </w:r>
+      <w:proofErr w:type="spellStart"/>
+      <w:r>
+        <w:t>tab</w:t>
+      </w:r>
+      <w:proofErr w:type="spellEnd"/>
     </w:p>
     <w:p>
       <w:pPr>
@@ -9741,8 +10183,13 @@
       <w:pPr>
         <w:pStyle w:val="szdfelsorols"/>
       </w:pPr>
-      <w:r>
-        <w:t xml:space="preserve">Git </w:t>
+      <w:proofErr w:type="spellStart"/>
+      <w:r>
+        <w:t>Git</w:t>
+      </w:r>
+      <w:proofErr w:type="spellEnd"/>
+      <w:r>
+        <w:t xml:space="preserve"> </w:t>
       </w:r>
       <w:r>
         <w:t>Verzió</w:t>
@@ -9758,8 +10205,13 @@
       <w:r>
         <w:t xml:space="preserve">GitHub </w:t>
       </w:r>
-      <w:r>
-        <w:t xml:space="preserve">Repository: </w:t>
+      <w:proofErr w:type="spellStart"/>
+      <w:r>
+        <w:t>Repository</w:t>
+      </w:r>
+      <w:proofErr w:type="spellEnd"/>
+      <w:r>
+        <w:t xml:space="preserve">: </w:t>
       </w:r>
       <w:r>
         <w:t>https://github.com/hokiattila/Malom_Game_NJE.git</w:t>
@@ -9833,36 +10285,53 @@
       <w:pPr>
         <w:pStyle w:val="szdfelsorols"/>
       </w:pPr>
+      <w:proofErr w:type="spellStart"/>
       <w:r>
         <w:t>m</w:t>
       </w:r>
       <w:r>
-        <w:t xml:space="preserve">atplotlib, </w:t>
+        <w:t>atplotlib</w:t>
+      </w:r>
+      <w:proofErr w:type="spellEnd"/>
+      <w:r>
+        <w:t xml:space="preserve">, </w:t>
       </w:r>
     </w:p>
     <w:p>
       <w:pPr>
         <w:pStyle w:val="szdfelsorols"/>
       </w:pPr>
-      <w:r>
-        <w:t>pandas,</w:t>
+      <w:proofErr w:type="spellStart"/>
+      <w:r>
+        <w:t>pandas</w:t>
+      </w:r>
+      <w:proofErr w:type="spellEnd"/>
+      <w:r>
+        <w:t>,</w:t>
       </w:r>
     </w:p>
     <w:p>
       <w:pPr>
         <w:pStyle w:val="szdfelsorols"/>
       </w:pPr>
-      <w:r>
-        <w:t xml:space="preserve">numpy, </w:t>
+      <w:proofErr w:type="spellStart"/>
+      <w:r>
+        <w:t>numpy</w:t>
+      </w:r>
+      <w:proofErr w:type="spellEnd"/>
+      <w:r>
+        <w:t xml:space="preserve">, </w:t>
       </w:r>
     </w:p>
     <w:p>
       <w:pPr>
         <w:pStyle w:val="szdfelsorols"/>
       </w:pPr>
+      <w:proofErr w:type="spellStart"/>
       <w:r>
         <w:t>tkinter</w:t>
       </w:r>
+      <w:proofErr w:type="spellEnd"/>
       <w:r>
         <w:t xml:space="preserve">, </w:t>
       </w:r>
@@ -9931,10 +10400,12 @@
         <w:pStyle w:val="szdcmsor3"/>
       </w:pPr>
       <w:bookmarkStart w:id="37" w:name="_Toc179648199"/>
+      <w:proofErr w:type="spellStart"/>
       <w:r>
         <w:t>GanttProject</w:t>
       </w:r>
       <w:bookmarkEnd w:id="37"/>
+      <w:proofErr w:type="spellEnd"/>
     </w:p>
     <w:p>
       <w:pPr>
@@ -9961,9 +10432,22 @@
       </w:pPr>
       <w:bookmarkStart w:id="38" w:name="_Toc179648200"/>
       <w:r>
-        <w:t>Software Ideas Modeler</w:t>
+        <w:t xml:space="preserve">Software </w:t>
+      </w:r>
+      <w:proofErr w:type="spellStart"/>
+      <w:r>
+        <w:t>Ideas</w:t>
+      </w:r>
+      <w:proofErr w:type="spellEnd"/>
+      <w:r>
+        <w:t xml:space="preserve"> </w:t>
+      </w:r>
+      <w:proofErr w:type="spellStart"/>
+      <w:r>
+        <w:t>Modeler</w:t>
       </w:r>
       <w:bookmarkEnd w:id="38"/>
+      <w:proofErr w:type="spellEnd"/>
     </w:p>
     <w:p>
       <w:pPr>
@@ -9986,17 +10470,24 @@
         <w:pStyle w:val="szdcmsor3"/>
       </w:pPr>
       <w:bookmarkStart w:id="39" w:name="_Toc179648201"/>
+      <w:proofErr w:type="spellStart"/>
       <w:r>
         <w:t>Figma</w:t>
       </w:r>
       <w:bookmarkEnd w:id="39"/>
+      <w:proofErr w:type="spellEnd"/>
     </w:p>
     <w:p>
       <w:pPr>
         <w:pStyle w:val="szdfelsorols"/>
       </w:pPr>
-      <w:r>
-        <w:t xml:space="preserve">Vezrió: </w:t>
+      <w:proofErr w:type="spellStart"/>
+      <w:r>
+        <w:t>Vezrió</w:t>
+      </w:r>
+      <w:proofErr w:type="spellEnd"/>
+      <w:r>
+        <w:t xml:space="preserve">: </w:t>
       </w:r>
       <w:r>
         <w:t>124.4.7</w:t>
@@ -10052,8 +10543,13 @@
         <w:t>játéklogika,</w:t>
       </w:r>
       <w:r>
-        <w:t xml:space="preserve"> osztályok, metódusok, CLI megjelnítés</w:t>
-      </w:r>
+        <w:t xml:space="preserve"> osztályok, metódusok, CLI </w:t>
+      </w:r>
+      <w:proofErr w:type="spellStart"/>
+      <w:r>
+        <w:t>megjelnítés</w:t>
+      </w:r>
+      <w:proofErr w:type="spellEnd"/>
     </w:p>
     <w:p>
       <w:pPr>
@@ -10069,8 +10565,21 @@
       <w:pPr>
         <w:pStyle w:val="szdszveg"/>
       </w:pPr>
-      <w:r>
-        <w:t xml:space="preserve">pvp playable, </w:t>
+      <w:proofErr w:type="spellStart"/>
+      <w:r>
+        <w:t>pvp</w:t>
+      </w:r>
+      <w:proofErr w:type="spellEnd"/>
+      <w:r>
+        <w:t xml:space="preserve"> </w:t>
+      </w:r>
+      <w:proofErr w:type="spellStart"/>
+      <w:r>
+        <w:t>playable</w:t>
+      </w:r>
+      <w:proofErr w:type="spellEnd"/>
+      <w:r>
+        <w:t xml:space="preserve">, </w:t>
       </w:r>
     </w:p>
     <w:p>
@@ -10078,7 +10587,23 @@
         <w:pStyle w:val="szdszveg"/>
       </w:pPr>
       <w:r>
-        <w:t>később majd debug mode,</w:t>
+        <w:t xml:space="preserve">később majd </w:t>
+      </w:r>
+      <w:proofErr w:type="spellStart"/>
+      <w:r>
+        <w:t>debug</w:t>
+      </w:r>
+      <w:proofErr w:type="spellEnd"/>
+      <w:r>
+        <w:t xml:space="preserve"> </w:t>
+      </w:r>
+      <w:proofErr w:type="spellStart"/>
+      <w:r>
+        <w:t>mode</w:t>
+      </w:r>
+      <w:proofErr w:type="spellEnd"/>
+      <w:r>
+        <w:t>,</w:t>
       </w:r>
     </w:p>
     <w:p>
@@ -10103,8 +10628,21 @@
       <w:pPr>
         <w:pStyle w:val="szdszveg"/>
       </w:pPr>
-      <w:r>
-        <w:t xml:space="preserve">gui mockup </w:t>
+      <w:proofErr w:type="spellStart"/>
+      <w:r>
+        <w:t>gui</w:t>
+      </w:r>
+      <w:proofErr w:type="spellEnd"/>
+      <w:r>
+        <w:t xml:space="preserve"> </w:t>
+      </w:r>
+      <w:proofErr w:type="spellStart"/>
+      <w:r>
+        <w:t>mockup</w:t>
+      </w:r>
+      <w:proofErr w:type="spellEnd"/>
+      <w:r>
+        <w:t xml:space="preserve"> </w:t>
       </w:r>
     </w:p>
     <w:p>
@@ -10131,8 +10669,13 @@
       <w:pPr>
         <w:pStyle w:val="szdszveg"/>
       </w:pPr>
-      <w:r>
-        <w:t>Backtracking-el és anélkül, mélységi korlát</w:t>
+      <w:proofErr w:type="spellStart"/>
+      <w:r>
+        <w:t>Backtracking</w:t>
+      </w:r>
+      <w:proofErr w:type="spellEnd"/>
+      <w:r>
+        <w:t>-el és anélkül, mélységi korlát</w:t>
       </w:r>
     </w:p>
     <w:p>
@@ -10158,8 +10701,13 @@
       <w:pPr>
         <w:pStyle w:val="szdszveg"/>
       </w:pPr>
-      <w:r>
-        <w:t>Mockup-hoz képesti változások, előnyei,</w:t>
+      <w:proofErr w:type="spellStart"/>
+      <w:r>
+        <w:t>Mockup</w:t>
+      </w:r>
+      <w:proofErr w:type="spellEnd"/>
+      <w:r>
+        <w:t>-hoz képesti változások, előnyei,</w:t>
       </w:r>
       <w:r>
         <w:t xml:space="preserve"> </w:t>
@@ -10214,7 +10762,23 @@
         <w:pStyle w:val="szdszveg"/>
       </w:pPr>
       <w:r>
-        <w:t>Mélységi/szélességi/A* keresés, ML model build, mélységi korlát,</w:t>
+        <w:t xml:space="preserve">Mélységi/szélességi/A* keresés, ML </w:t>
+      </w:r>
+      <w:proofErr w:type="spellStart"/>
+      <w:r>
+        <w:t>model</w:t>
+      </w:r>
+      <w:proofErr w:type="spellEnd"/>
+      <w:r>
+        <w:t xml:space="preserve"> </w:t>
+      </w:r>
+      <w:proofErr w:type="spellStart"/>
+      <w:r>
+        <w:t>build</w:t>
+      </w:r>
+      <w:proofErr w:type="spellEnd"/>
+      <w:r>
+        <w:t>, mélységi korlát,</w:t>
       </w:r>
     </w:p>
     <w:p>
@@ -10235,14 +10799,32 @@
         <w:pStyle w:val="szdszveg"/>
       </w:pPr>
       <w:r>
-        <w:t xml:space="preserve">Működő, letisztult gui, adatfolyam a gui és a motor és az adatbázis között </w:t>
+        <w:t xml:space="preserve">Működő, letisztult </w:t>
+      </w:r>
+      <w:proofErr w:type="spellStart"/>
+      <w:r>
+        <w:t>gui</w:t>
+      </w:r>
+      <w:proofErr w:type="spellEnd"/>
+      <w:r>
+        <w:t xml:space="preserve">, adatfolyam a </w:t>
+      </w:r>
+      <w:proofErr w:type="spellStart"/>
+      <w:r>
+        <w:t>gui</w:t>
+      </w:r>
+      <w:proofErr w:type="spellEnd"/>
+      <w:r>
+        <w:t xml:space="preserve"> és a motor és az adatbázis között </w:t>
       </w:r>
       <w:r>
         <w:t xml:space="preserve">is </w:t>
       </w:r>
+      <w:proofErr w:type="spellStart"/>
       <w:r>
         <w:t>seamless</w:t>
       </w:r>
+      <w:proofErr w:type="spellEnd"/>
       <w:r>
         <w:t>, részletesen a felhasználói dokumentációban kifejtve</w:t>
       </w:r>
@@ -10261,25 +10843,50 @@
       <w:pPr>
         <w:pStyle w:val="szdszveg"/>
       </w:pPr>
-      <w:r>
-        <w:t xml:space="preserve">user handling, </w:t>
+      <w:proofErr w:type="spellStart"/>
+      <w:r>
+        <w:t>user</w:t>
+      </w:r>
+      <w:proofErr w:type="spellEnd"/>
+      <w:r>
+        <w:t xml:space="preserve"> </w:t>
+      </w:r>
+      <w:proofErr w:type="spellStart"/>
+      <w:r>
+        <w:t>handling</w:t>
+      </w:r>
+      <w:proofErr w:type="spellEnd"/>
+      <w:r>
+        <w:t xml:space="preserve">, </w:t>
       </w:r>
     </w:p>
     <w:p>
       <w:pPr>
         <w:pStyle w:val="szdszveg"/>
       </w:pPr>
-      <w:r>
-        <w:t>report/export generation</w:t>
-      </w:r>
+      <w:proofErr w:type="spellStart"/>
+      <w:r>
+        <w:t>report</w:t>
+      </w:r>
+      <w:proofErr w:type="spellEnd"/>
+      <w:r>
+        <w:t xml:space="preserve">/export </w:t>
+      </w:r>
+      <w:proofErr w:type="spellStart"/>
+      <w:r>
+        <w:t>generation</w:t>
+      </w:r>
+      <w:proofErr w:type="spellEnd"/>
     </w:p>
     <w:p>
       <w:pPr>
         <w:pStyle w:val="szdszveg"/>
       </w:pPr>
+      <w:proofErr w:type="spellStart"/>
       <w:r>
         <w:t>statistics</w:t>
       </w:r>
+      <w:proofErr w:type="spellEnd"/>
       <w:r>
         <w:t xml:space="preserve">, </w:t>
       </w:r>
@@ -10302,7 +10909,15 @@
         <w:pStyle w:val="szdszveg"/>
       </w:pPr>
       <w:r>
-        <w:t>Sebesség teszt, gui v1 tesztelése, bővebben kifejtve az 5.3.3. tesztelési tervben</w:t>
+        <w:t xml:space="preserve">Sebesség teszt, </w:t>
+      </w:r>
+      <w:proofErr w:type="spellStart"/>
+      <w:r>
+        <w:t>gui</w:t>
+      </w:r>
+      <w:proofErr w:type="spellEnd"/>
+      <w:r>
+        <w:t xml:space="preserve"> v1 tesztelése, bővebben kifejtve az 5.3.3. tesztelési tervben</w:t>
       </w:r>
     </w:p>
     <w:p>
@@ -10320,14 +10935,32 @@
       <w:pPr>
         <w:pStyle w:val="szdszveg"/>
       </w:pPr>
+      <w:proofErr w:type="spellStart"/>
       <w:r>
         <w:t>Prezi</w:t>
       </w:r>
       <w:r>
-        <w:t>hez demo</w:t>
-      </w:r>
-      <w:r>
-        <w:t xml:space="preserve">, installer, </w:t>
+        <w:t>hez</w:t>
+      </w:r>
+      <w:proofErr w:type="spellEnd"/>
+      <w:r>
+        <w:t xml:space="preserve"> </w:t>
+      </w:r>
+      <w:proofErr w:type="spellStart"/>
+      <w:r>
+        <w:t>demo</w:t>
+      </w:r>
+      <w:proofErr w:type="spellEnd"/>
+      <w:r>
+        <w:t xml:space="preserve">, </w:t>
+      </w:r>
+      <w:proofErr w:type="spellStart"/>
+      <w:r>
+        <w:t>installer</w:t>
+      </w:r>
+      <w:proofErr w:type="spellEnd"/>
+      <w:r>
+        <w:t xml:space="preserve">, </w:t>
       </w:r>
     </w:p>
     <w:p>
@@ -10377,7 +11010,15 @@
         <w:pStyle w:val="szdszveg"/>
       </w:pPr>
       <w:r>
-        <w:t>A kockázati tervezés során különféle bevált módszereket, például halszálka-diagramot, Pareto-diagramot és SWOT elemzést alkalmazunk annak érdekében, hogy feltárjuk azokat a potenciális kudarctényezőket, amelyeket az ötletelés során esetleg figyelmen kívül hagytunk. Egy alapos elemzéssel biztosíthatjuk, hogy a fejlesztés kritikus feladatai során körültekintően járjunk el, és folyamatosan figyelembe vegyük a projekt sikerét veszélyeztető lehetséges kockázatokat.</w:t>
+        <w:t xml:space="preserve">A kockázati tervezés során különféle bevált módszereket, például halszálka-diagramot, </w:t>
+      </w:r>
+      <w:proofErr w:type="spellStart"/>
+      <w:r>
+        <w:t>Pareto</w:t>
+      </w:r>
+      <w:proofErr w:type="spellEnd"/>
+      <w:r>
+        <w:t>-diagramot és SWOT elemzést alkalmazunk annak érdekében, hogy feltárjuk azokat a potenciális kudarctényezőket, amelyeket az ötletelés során esetleg figyelmen kívül hagytunk. Egy alapos elemzéssel biztosíthatjuk, hogy a fejlesztés kritikus feladatai során körültekintően járjunk el, és folyamatosan figyelembe vegyük a projekt sikerét veszélyeztető lehetséges kockázatokat.</w:t>
       </w:r>
     </w:p>
     <w:p>
@@ -10566,8 +11207,13 @@
         <w:pStyle w:val="szdcmsor3"/>
       </w:pPr>
       <w:bookmarkStart w:id="60" w:name="_Toc179648221"/>
-      <w:r>
-        <w:t>Pareto-diagram</w:t>
+      <w:proofErr w:type="spellStart"/>
+      <w:r>
+        <w:t>Pareto</w:t>
+      </w:r>
+      <w:proofErr w:type="spellEnd"/>
+      <w:r>
+        <w:t>-diagram</w:t>
       </w:r>
       <w:bookmarkEnd w:id="60"/>
     </w:p>
@@ -10606,7 +11252,15 @@
         <w:t>Fontos megjegyezni, hogy egyben ez a legvalószínűbb és legjelentősebb, így különös figyelmet kell szentelnünk egyén szinten az időmenedzsmentre.</w:t>
       </w:r>
       <w:r>
-        <w:t xml:space="preserve"> Az egyes kockázatonkénti súlyozások és egyéb információk megtalálhatóak a hatodik mellékletben.</w:t>
+        <w:t xml:space="preserve"> Az egyes </w:t>
+      </w:r>
+      <w:proofErr w:type="spellStart"/>
+      <w:r>
+        <w:t>kockázatonkénti</w:t>
+      </w:r>
+      <w:proofErr w:type="spellEnd"/>
+      <w:r>
+        <w:t xml:space="preserve"> súlyozások és egyéb információk megtalálhatóak a hatodik mellékletben.</w:t>
       </w:r>
     </w:p>
     <w:p>
@@ -10670,7 +11324,15 @@
         <w:t>:</w:t>
       </w:r>
       <w:r>
-        <w:t xml:space="preserve"> Pareto-diagram a főbb kockázatokról</w:t>
+        <w:t xml:space="preserve"> </w:t>
+      </w:r>
+      <w:proofErr w:type="spellStart"/>
+      <w:r>
+        <w:t>Pareto</w:t>
+      </w:r>
+      <w:proofErr w:type="spellEnd"/>
+      <w:r>
+        <w:t>-diagram a főbb kockázatokról</w:t>
       </w:r>
       <w:bookmarkEnd w:id="61"/>
     </w:p>
@@ -10704,7 +11366,15 @@
         <w:t xml:space="preserve"> és a szervezetlenség okozta problémák.</w:t>
       </w:r>
       <w:r>
-        <w:t xml:space="preserve"> A táblázat megtalálható a hetedik melléketben.</w:t>
+        <w:t xml:space="preserve"> A táblázat megtalálható a hetedik </w:t>
+      </w:r>
+      <w:proofErr w:type="spellStart"/>
+      <w:r>
+        <w:t>melléketben</w:t>
+      </w:r>
+      <w:proofErr w:type="spellEnd"/>
+      <w:r>
+        <w:t>.</w:t>
       </w:r>
     </w:p>
     <w:p>
@@ -10785,8 +11455,13 @@
       <w:r>
         <w:t xml:space="preserve">A </w:t>
       </w:r>
-      <w:r>
-        <w:t>FreeKredit fejlesztőcsapat SWOT elemzése</w:t>
+      <w:proofErr w:type="spellStart"/>
+      <w:r>
+        <w:t>FreeKredit</w:t>
+      </w:r>
+      <w:proofErr w:type="spellEnd"/>
+      <w:r>
+        <w:t xml:space="preserve"> fejlesztőcsapat SWOT elemzése</w:t>
       </w:r>
       <w:bookmarkEnd w:id="63"/>
     </w:p>
@@ -10948,8 +11623,13 @@
       <w:r>
         <w:t>Ütemterv (</w:t>
       </w:r>
-      <w:r>
-        <w:t>Gantt-diagram</w:t>
+      <w:proofErr w:type="spellStart"/>
+      <w:r>
+        <w:t>Gantt</w:t>
+      </w:r>
+      <w:proofErr w:type="spellEnd"/>
+      <w:r>
+        <w:t>-diagram</w:t>
       </w:r>
       <w:r>
         <w:t>)</w:t>
@@ -11079,7 +11759,15 @@
         <w:t>:</w:t>
       </w:r>
       <w:r>
-        <w:t xml:space="preserve"> Gantt-diagram az első mérföldkőig</w:t>
+        <w:t xml:space="preserve"> </w:t>
+      </w:r>
+      <w:proofErr w:type="spellStart"/>
+      <w:r>
+        <w:t>Gantt</w:t>
+      </w:r>
+      <w:proofErr w:type="spellEnd"/>
+      <w:r>
+        <w:t>-diagram az első mérföldkőig</w:t>
       </w:r>
       <w:bookmarkEnd w:id="67"/>
     </w:p>
@@ -11207,7 +11895,15 @@
         <w:fldChar w:fldCharType="end"/>
       </w:r>
       <w:r>
-        <w:t>: Gantt-diagram a</w:t>
+        <w:t xml:space="preserve">: </w:t>
+      </w:r>
+      <w:proofErr w:type="spellStart"/>
+      <w:r>
+        <w:t>Gantt</w:t>
+      </w:r>
+      <w:proofErr w:type="spellEnd"/>
+      <w:r>
+        <w:t>-diagram a</w:t>
       </w:r>
       <w:r>
         <w:t xml:space="preserve"> második </w:t>
@@ -11361,7 +12057,15 @@
         <w:fldChar w:fldCharType="end"/>
       </w:r>
       <w:r>
-        <w:t>: Gantt-diagram a harmadik mérföldkőig</w:t>
+        <w:t xml:space="preserve">: </w:t>
+      </w:r>
+      <w:proofErr w:type="spellStart"/>
+      <w:r>
+        <w:t>Gantt</w:t>
+      </w:r>
+      <w:proofErr w:type="spellEnd"/>
+      <w:r>
+        <w:t>-diagram a harmadik mérföldkőig</w:t>
       </w:r>
       <w:bookmarkEnd w:id="69"/>
     </w:p>
@@ -11473,7 +12177,15 @@
         <w:fldChar w:fldCharType="end"/>
       </w:r>
       <w:r>
-        <w:t>: Gantt-diagram a</w:t>
+        <w:t xml:space="preserve">: </w:t>
+      </w:r>
+      <w:proofErr w:type="spellStart"/>
+      <w:r>
+        <w:t>Gantt</w:t>
+      </w:r>
+      <w:proofErr w:type="spellEnd"/>
+      <w:r>
+        <w:t>-diagram a</w:t>
       </w:r>
       <w:r>
         <w:t xml:space="preserve"> negyedik </w:t>
@@ -11502,13 +12214,125 @@
         <w:pStyle w:val="szdszveg"/>
       </w:pPr>
       <w:r>
-        <w:t xml:space="preserve">Agilis modell, azon belül scrum. Gyakran szállítunk (kéthetente new stable build), személyes meetingek (standupok) két ehtente az egész csapatnak, alcsapatokon belül tetszés szerint, </w:t>
-      </w:r>
-      <w:r>
-        <w:t>mérce a működő softver, a követelmények változhatnak, törekvés az egyszerűségre, letisztultságra, átláthatóságra, rücksprache rundék</w:t>
-      </w:r>
-      <w:r>
-        <w:t xml:space="preserve"> a projektleaddel, párhuzamosított tevékenységek, inkrementális fejlesztés (engine, gui, ai, full game),</w:t>
+        <w:t xml:space="preserve">Agilis modell, azon belül </w:t>
+      </w:r>
+      <w:proofErr w:type="spellStart"/>
+      <w:r>
+        <w:t>scrum</w:t>
+      </w:r>
+      <w:proofErr w:type="spellEnd"/>
+      <w:r>
+        <w:t xml:space="preserve">. Gyakran szállítunk (kéthetente </w:t>
+      </w:r>
+      <w:proofErr w:type="spellStart"/>
+      <w:r>
+        <w:t>new</w:t>
+      </w:r>
+      <w:proofErr w:type="spellEnd"/>
+      <w:r>
+        <w:t xml:space="preserve"> </w:t>
+      </w:r>
+      <w:proofErr w:type="spellStart"/>
+      <w:r>
+        <w:t>stable</w:t>
+      </w:r>
+      <w:proofErr w:type="spellEnd"/>
+      <w:r>
+        <w:t xml:space="preserve"> </w:t>
+      </w:r>
+      <w:proofErr w:type="spellStart"/>
+      <w:r>
+        <w:t>build</w:t>
+      </w:r>
+      <w:proofErr w:type="spellEnd"/>
+      <w:r>
+        <w:t>), személyes meetingek (</w:t>
+      </w:r>
+      <w:proofErr w:type="spellStart"/>
+      <w:r>
+        <w:t>standupok</w:t>
+      </w:r>
+      <w:proofErr w:type="spellEnd"/>
+      <w:r>
+        <w:t xml:space="preserve">) két </w:t>
+      </w:r>
+      <w:proofErr w:type="spellStart"/>
+      <w:r>
+        <w:t>ehtente</w:t>
+      </w:r>
+      <w:proofErr w:type="spellEnd"/>
+      <w:r>
+        <w:t xml:space="preserve"> az egész csapatnak, </w:t>
+      </w:r>
+      <w:proofErr w:type="spellStart"/>
+      <w:r>
+        <w:t>alcsapatokon</w:t>
+      </w:r>
+      <w:proofErr w:type="spellEnd"/>
+      <w:r>
+        <w:t xml:space="preserve"> belül tetszés szerint, </w:t>
+      </w:r>
+      <w:r>
+        <w:t xml:space="preserve">mérce a működő </w:t>
+      </w:r>
+      <w:proofErr w:type="spellStart"/>
+      <w:r>
+        <w:t>softver</w:t>
+      </w:r>
+      <w:proofErr w:type="spellEnd"/>
+      <w:r>
+        <w:t xml:space="preserve">, a követelmények változhatnak, törekvés az egyszerűségre, letisztultságra, átláthatóságra, </w:t>
+      </w:r>
+      <w:proofErr w:type="spellStart"/>
+      <w:r>
+        <w:t>rücksprache</w:t>
+      </w:r>
+      <w:proofErr w:type="spellEnd"/>
+      <w:r>
+        <w:t xml:space="preserve"> rundék</w:t>
+      </w:r>
+      <w:r>
+        <w:t xml:space="preserve"> a </w:t>
+      </w:r>
+      <w:proofErr w:type="spellStart"/>
+      <w:r>
+        <w:t>projektleaddel</w:t>
+      </w:r>
+      <w:proofErr w:type="spellEnd"/>
+      <w:r>
+        <w:t>, párhuzamosított tevékenységek, inkrementális fejlesztés (</w:t>
+      </w:r>
+      <w:proofErr w:type="spellStart"/>
+      <w:r>
+        <w:t>engine</w:t>
+      </w:r>
+      <w:proofErr w:type="spellEnd"/>
+      <w:r>
+        <w:t xml:space="preserve">, </w:t>
+      </w:r>
+      <w:proofErr w:type="spellStart"/>
+      <w:r>
+        <w:t>gui</w:t>
+      </w:r>
+      <w:proofErr w:type="spellEnd"/>
+      <w:r>
+        <w:t xml:space="preserve">, </w:t>
+      </w:r>
+      <w:proofErr w:type="spellStart"/>
+      <w:r>
+        <w:t>ai</w:t>
+      </w:r>
+      <w:proofErr w:type="spellEnd"/>
+      <w:r>
+        <w:t xml:space="preserve">, </w:t>
+      </w:r>
+      <w:proofErr w:type="spellStart"/>
+      <w:r>
+        <w:t>full</w:t>
+      </w:r>
+      <w:proofErr w:type="spellEnd"/>
+      <w:r>
+        <w:t xml:space="preserve"> game),</w:t>
       </w:r>
     </w:p>
     <w:p>
@@ -11616,17 +12440,62 @@
       <w:pPr>
         <w:pStyle w:val="szdszveg"/>
       </w:pPr>
-      <w:r>
-        <w:t>open source github repo, karbantartás</w:t>
-      </w:r>
-      <w:r>
-        <w:t>, Steam feltölté</w:t>
+      <w:proofErr w:type="spellStart"/>
+      <w:r>
+        <w:t>open</w:t>
+      </w:r>
+      <w:proofErr w:type="spellEnd"/>
+      <w:r>
+        <w:t xml:space="preserve"> </w:t>
+      </w:r>
+      <w:proofErr w:type="spellStart"/>
+      <w:r>
+        <w:t>source</w:t>
+      </w:r>
+      <w:proofErr w:type="spellEnd"/>
+      <w:r>
+        <w:t xml:space="preserve"> </w:t>
+      </w:r>
+      <w:proofErr w:type="spellStart"/>
+      <w:r>
+        <w:t>github</w:t>
+      </w:r>
+      <w:proofErr w:type="spellEnd"/>
+      <w:r>
+        <w:t xml:space="preserve"> </w:t>
+      </w:r>
+      <w:proofErr w:type="spellStart"/>
+      <w:r>
+        <w:t>repo</w:t>
+      </w:r>
+      <w:proofErr w:type="spellEnd"/>
+      <w:r>
+        <w:t>, karbantartás</w:t>
+      </w:r>
+      <w:r>
+        <w:t xml:space="preserve">, </w:t>
+      </w:r>
+      <w:proofErr w:type="spellStart"/>
+      <w:r>
+        <w:t>Steam</w:t>
+      </w:r>
+      <w:proofErr w:type="spellEnd"/>
+      <w:r>
+        <w:t xml:space="preserve"> feltölté</w:t>
       </w:r>
       <w:r>
         <w:t>s</w:t>
       </w:r>
       <w:r>
-        <w:t xml:space="preserve"> (free to play)</w:t>
+        <w:t xml:space="preserve"> (free </w:t>
+      </w:r>
+      <w:proofErr w:type="spellStart"/>
+      <w:r>
+        <w:t>to</w:t>
+      </w:r>
+      <w:proofErr w:type="spellEnd"/>
+      <w:r>
+        <w:t xml:space="preserve"> play)</w:t>
       </w:r>
     </w:p>
     <w:p>
@@ -11700,8 +12569,29 @@
         <w:pStyle w:val="szdszveg"/>
       </w:pPr>
       <w:r>
-        <w:t>Login vagy create new user</w:t>
-      </w:r>
+        <w:t xml:space="preserve">Login vagy </w:t>
+      </w:r>
+      <w:proofErr w:type="spellStart"/>
+      <w:r>
+        <w:t>create</w:t>
+      </w:r>
+      <w:proofErr w:type="spellEnd"/>
+      <w:r>
+        <w:t xml:space="preserve"> </w:t>
+      </w:r>
+      <w:proofErr w:type="spellStart"/>
+      <w:r>
+        <w:t>new</w:t>
+      </w:r>
+      <w:proofErr w:type="spellEnd"/>
+      <w:r>
+        <w:t xml:space="preserve"> </w:t>
+      </w:r>
+      <w:proofErr w:type="spellStart"/>
+      <w:r>
+        <w:t>user</w:t>
+      </w:r>
+      <w:proofErr w:type="spellEnd"/>
     </w:p>
     <w:p>
       <w:pPr>
@@ -11718,7 +12608,31 @@
         <w:pStyle w:val="szdszveg"/>
       </w:pPr>
       <w:r>
-        <w:t xml:space="preserve">Játéktér, real time játék history, aktuális játék adatok, </w:t>
+        <w:t xml:space="preserve">Játéktér, </w:t>
+      </w:r>
+      <w:proofErr w:type="spellStart"/>
+      <w:r>
+        <w:t>real</w:t>
+      </w:r>
+      <w:proofErr w:type="spellEnd"/>
+      <w:r>
+        <w:t xml:space="preserve"> </w:t>
+      </w:r>
+      <w:proofErr w:type="spellStart"/>
+      <w:r>
+        <w:t>time</w:t>
+      </w:r>
+      <w:proofErr w:type="spellEnd"/>
+      <w:r>
+        <w:t xml:space="preserve"> játék </w:t>
+      </w:r>
+      <w:proofErr w:type="spellStart"/>
+      <w:r>
+        <w:t>history</w:t>
+      </w:r>
+      <w:proofErr w:type="spellEnd"/>
+      <w:r>
+        <w:t xml:space="preserve">, aktuális játék adatok, </w:t>
       </w:r>
       <w:r>
         <w:t>„roll” hogy ki kezdjen, navigációs panel</w:t>
@@ -11738,8 +12652,53 @@
       <w:pPr>
         <w:pStyle w:val="szdszveg"/>
       </w:pPr>
-      <w:r>
-        <w:t xml:space="preserve">Ai mode (módok, nehézségek),statistics (with scoreboard), game history,logout </w:t>
+      <w:proofErr w:type="spellStart"/>
+      <w:r>
+        <w:t>Ai</w:t>
+      </w:r>
+      <w:proofErr w:type="spellEnd"/>
+      <w:r>
+        <w:t xml:space="preserve"> </w:t>
+      </w:r>
+      <w:proofErr w:type="spellStart"/>
+      <w:r>
+        <w:t>mode</w:t>
+      </w:r>
+      <w:proofErr w:type="spellEnd"/>
+      <w:r>
+        <w:t xml:space="preserve"> (módok, nehézségek),</w:t>
+      </w:r>
+      <w:proofErr w:type="spellStart"/>
+      <w:r>
+        <w:t>statistics</w:t>
+      </w:r>
+      <w:proofErr w:type="spellEnd"/>
+      <w:r>
+        <w:t xml:space="preserve"> (</w:t>
+      </w:r>
+      <w:proofErr w:type="spellStart"/>
+      <w:r>
+        <w:t>with</w:t>
+      </w:r>
+      <w:proofErr w:type="spellEnd"/>
+      <w:r>
+        <w:t xml:space="preserve"> </w:t>
+      </w:r>
+      <w:proofErr w:type="spellStart"/>
+      <w:r>
+        <w:t>scoreboard</w:t>
+      </w:r>
+      <w:proofErr w:type="spellEnd"/>
+      <w:r>
+        <w:t xml:space="preserve">), game </w:t>
+      </w:r>
+      <w:proofErr w:type="spellStart"/>
+      <w:r>
+        <w:t>history,logout</w:t>
+      </w:r>
+      <w:proofErr w:type="spellEnd"/>
+      <w:r>
+        <w:t xml:space="preserve"> </w:t>
       </w:r>
     </w:p>
     <w:p>
@@ -11777,17 +12736,27 @@
       </w:pPr>
       <w:bookmarkStart w:id="87" w:name="_Toc179648241"/>
       <w:r>
-        <w:t>Hogyan játsz</w:t>
+        <w:t xml:space="preserve">Hogyan </w:t>
+      </w:r>
+      <w:proofErr w:type="spellStart"/>
+      <w:r>
+        <w:t>játsz</w:t>
       </w:r>
       <w:bookmarkEnd w:id="87"/>
+      <w:proofErr w:type="spellEnd"/>
     </w:p>
     <w:p>
       <w:pPr>
         <w:pStyle w:val="szdszveg"/>
       </w:pPr>
       <w:r>
-        <w:t>New game workflow</w:t>
-      </w:r>
+        <w:t xml:space="preserve">New game </w:t>
+      </w:r>
+      <w:proofErr w:type="spellStart"/>
+      <w:r>
+        <w:t>workflow</w:t>
+      </w:r>
+      <w:proofErr w:type="spellEnd"/>
     </w:p>
     <w:p>
       <w:pPr>

</xml_diff>

<commit_message>
Updated documentation on: state-machine diagram
</commit_message>
<xml_diff>
--- a/documentation/malom_jatek_fejlesztoi_dokumentacio.docx
+++ b/documentation/malom_jatek_fejlesztoi_dokumentacio.docx
@@ -287,23 +287,7 @@
           <w:sz w:val="32"/>
           <w:szCs w:val="32"/>
         </w:rPr>
-        <w:t xml:space="preserve">Mérnökinformatikus </w:t>
-      </w:r>
-      <w:proofErr w:type="spellStart"/>
-      <w:r>
-        <w:rPr>
-          <w:sz w:val="32"/>
-          <w:szCs w:val="32"/>
-        </w:rPr>
-        <w:t>BSc</w:t>
-      </w:r>
-      <w:proofErr w:type="spellEnd"/>
-      <w:r>
-        <w:rPr>
-          <w:sz w:val="32"/>
-          <w:szCs w:val="32"/>
-        </w:rPr>
-        <w:t>.</w:t>
+        <w:t>Mérnökinformatikus BSc.</w:t>
       </w:r>
     </w:p>
     <w:p>
@@ -8613,15 +8597,7 @@
         <w:t>Kovács Márk</w:t>
       </w:r>
       <w:r>
-        <w:t xml:space="preserve"> és Orsós János. Mérnökinformatikus </w:t>
-      </w:r>
-      <w:proofErr w:type="spellStart"/>
-      <w:r>
-        <w:t>BSc</w:t>
-      </w:r>
-      <w:proofErr w:type="spellEnd"/>
-      <w:r>
-        <w:t>. tanulmányaink ötödik félévében, a Mesterséges Intelligencia Alapjai, Haladó Programozás és Szoftvertechnológia tantárgyak keretében dolgozunk a projekten. Célunk egy olyan alkalmazás kifejlesztése,</w:t>
+        <w:t xml:space="preserve"> és Orsós János. Mérnökinformatikus BSc. tanulmányaink ötödik félévében, a Mesterséges Intelligencia Alapjai, Haladó Programozás és Szoftvertechnológia tantárgyak keretében dolgozunk a projekten. Célunk egy olyan alkalmazás kifejlesztése,</w:t>
       </w:r>
       <w:r>
         <w:t xml:space="preserve"> amely lehetőséget biztosít számunkra programozói készségeink fejlesztésére, mindamellett, </w:t>
@@ -8680,21 +8656,13 @@
         <w:t>.</w:t>
       </w:r>
       <w:r>
-        <w:t>-</w:t>
-      </w:r>
-      <w:proofErr w:type="spellStart"/>
-      <w:r>
-        <w:t>n</w:t>
+        <w:t>-n</w:t>
       </w:r>
       <w:r>
         <w:t>e</w:t>
       </w:r>
       <w:r>
-        <w:t>k</w:t>
-      </w:r>
-      <w:proofErr w:type="spellEnd"/>
-      <w:r>
-        <w:t xml:space="preserve"> képesnek kell lennie arra, hogy hatékonyan versenyezzen a játékosok ellen és folyamatosan alkalmazkodjon a játék dinamikájához. A projekt során kiemelt figyelmet fordítunk a kódminőségre és a programozási elvek betartására, hogy a rendszer később is könnyen karbantartható és bővíthető legyen.</w:t>
+        <w:t>k képesnek kell lennie arra, hogy hatékonyan versenyezzen a játékosok ellen és folyamatosan alkalmazkodjon a játék dinamikájához. A projekt során kiemelt figyelmet fordítunk a kódminőségre és a programozási elvek betartására, hogy a rendszer később is könnyen karbantartható és bővíthető legyen.</w:t>
       </w:r>
     </w:p>
     <w:p>
@@ -8813,15 +8781,7 @@
         <w:pStyle w:val="szdfelsorols"/>
       </w:pPr>
       <w:r>
-        <w:t xml:space="preserve">Projekt kockázatok elemzése (halszálka, kockázat értékelés + </w:t>
-      </w:r>
-      <w:proofErr w:type="spellStart"/>
-      <w:r>
-        <w:t>Pareto</w:t>
-      </w:r>
-      <w:proofErr w:type="spellEnd"/>
-      <w:r>
-        <w:t>, kockázat tervezés (stratégia), SWOT).</w:t>
+        <w:t>Projekt kockázatok elemzése (halszálka, kockázat értékelés + Pareto, kockázat tervezés (stratégia), SWOT).</w:t>
       </w:r>
     </w:p>
     <w:p>
@@ -8860,13 +8820,8 @@
       <w:pPr>
         <w:pStyle w:val="szdfelsorols"/>
       </w:pPr>
-      <w:proofErr w:type="spellStart"/>
-      <w:r>
-        <w:t>Aktorok</w:t>
-      </w:r>
-      <w:proofErr w:type="spellEnd"/>
-      <w:r>
-        <w:t xml:space="preserve"> részletes leírása (ld. gyakorlat táblázatai).</w:t>
+      <w:r>
+        <w:t>Aktorok részletes leírása (ld. gyakorlat táblázatai).</w:t>
       </w:r>
     </w:p>
     <w:p>
@@ -8980,21 +8935,8 @@
         <w:pStyle w:val="szdfelsorols"/>
       </w:pPr>
       <w:r>
-        <w:t xml:space="preserve">GitHub </w:t>
-      </w:r>
-      <w:proofErr w:type="spellStart"/>
-      <w:r>
-        <w:t>Repository</w:t>
-      </w:r>
-      <w:proofErr w:type="spellEnd"/>
-      <w:r>
-        <w:t xml:space="preserve">, ahol csapatok minden tagja </w:t>
-      </w:r>
-      <w:proofErr w:type="spellStart"/>
-      <w:r>
-        <w:t>commit</w:t>
-      </w:r>
-      <w:proofErr w:type="spellEnd"/>
+        <w:t>GitHub Repository, ahol csapatok minden tagja commit</w:t>
+      </w:r>
       <w:r>
         <w:t>-t</w:t>
       </w:r>
@@ -9068,15 +9010,7 @@
         <w:pStyle w:val="szdszveg"/>
       </w:pPr>
       <w:r>
-        <w:t xml:space="preserve">A kockázatelemzés különösen fontos szakasza a projektnek. A halszálka-diagram segítségével a potenciális problémák és azok okainak azonosítása válik lehetővé. Ez a vizuális eszköz segít a csapatnak abban, hogy proaktívan felkészüljön a nehézségekre, és kidolgozza a megfelelő válaszlépéseket. A </w:t>
-      </w:r>
-      <w:proofErr w:type="spellStart"/>
-      <w:r>
-        <w:t>Pareto</w:t>
-      </w:r>
-      <w:proofErr w:type="spellEnd"/>
-      <w:r>
-        <w:t>-diagram alkalmazása lehetővé teszi a kockázatok priorizálását, így a csapat a legkritikusabb problémákra tud fókuszálni, míg a SWOT-elemzés segítségével a projekt erősségeit és gyengeségeit is felmérhetjük.</w:t>
+        <w:t>A kockázatelemzés különösen fontos szakasza a projektnek. A halszálka-diagram segítségével a potenciális problémák és azok okainak azonosítása válik lehetővé. Ez a vizuális eszköz segít a csapatnak abban, hogy proaktívan felkészüljön a nehézségekre, és kidolgozza a megfelelő válaszlépéseket. A Pareto-diagram alkalmazása lehetővé teszi a kockázatok priorizálását, így a csapat a legkritikusabb problémákra tud fókuszálni, míg a SWOT-elemzés segítségével a projekt erősségeit és gyengeségeit is felmérhetjük.</w:t>
       </w:r>
     </w:p>
     <w:p>
@@ -9084,15 +9018,7 @@
         <w:pStyle w:val="szdszveg"/>
       </w:pPr>
       <w:r>
-        <w:t xml:space="preserve">A szoftver által támogatandó tevékenységek és funkciók szabad szöveges leírása, valamint táblázatos rendszerezése segíti a projekt áttekinthetőségét és a csapat tagjainak közötti információmegosztást. A használati eset diagramok és a hozzájuk tartozó részletes szöveges ismertetés bemutatja, hogyan interakcióba lépnek a felhasználók a rendszerrel, így megkönnyítve a tervezési fázist. Az </w:t>
-      </w:r>
-      <w:proofErr w:type="spellStart"/>
-      <w:r>
-        <w:t>aktorok</w:t>
-      </w:r>
-      <w:proofErr w:type="spellEnd"/>
-      <w:r>
-        <w:t xml:space="preserve"> részletes leírása és a tevékenységdiagramok az egyes funkciók működését modellezik, ezáltal biztosítva a projekt teljes körű megértését. Az állapotgép diagramok pedig a rendszer működésének dinamikáját ábrázolják, lehetővé téve a lehetséges hibák és problémák előrejelzését.</w:t>
+        <w:t>A szoftver által támogatandó tevékenységek és funkciók szabad szöveges leírása, valamint táblázatos rendszerezése segíti a projekt áttekinthetőségét és a csapat tagjainak közötti információmegosztást. A használati eset diagramok és a hozzájuk tartozó részletes szöveges ismertetés bemutatja, hogyan interakcióba lépnek a felhasználók a rendszerrel, így megkönnyítve a tervezési fázist. Az aktorok részletes leírása és a tevékenységdiagramok az egyes funkciók működését modellezik, ezáltal biztosítva a projekt teljes körű megértését. Az állapotgép diagramok pedig a rendszer működésének dinamikáját ábrázolják, lehetővé téve a lehetséges hibák és problémák előrejelzését.</w:t>
       </w:r>
     </w:p>
     <w:p>
@@ -9116,23 +9042,7 @@
         <w:pStyle w:val="szdszveg"/>
       </w:pPr>
       <w:r>
-        <w:t xml:space="preserve">A GitHub </w:t>
-      </w:r>
-      <w:proofErr w:type="spellStart"/>
-      <w:r>
-        <w:t>repository</w:t>
-      </w:r>
-      <w:proofErr w:type="spellEnd"/>
-      <w:r>
-        <w:t xml:space="preserve"> használata nemcsak a csapatmunka hatékonyságát növeli, hanem segíti a projekt nyomon követését és a verziókezelést is. A rendszeres </w:t>
-      </w:r>
-      <w:proofErr w:type="spellStart"/>
-      <w:r>
-        <w:t>commitok</w:t>
-      </w:r>
-      <w:proofErr w:type="spellEnd"/>
-      <w:r>
-        <w:t xml:space="preserve"> révén a </w:t>
+        <w:t xml:space="preserve">A GitHub repository használata nemcsak a csapatmunka hatékonyságát növeli, hanem segíti a projekt nyomon követését és a verziókezelést is. A rendszeres commitok révén a </w:t>
       </w:r>
       <w:r>
         <w:lastRenderedPageBreak/>
@@ -9144,15 +9054,7 @@
         <w:pStyle w:val="szdszveg"/>
       </w:pPr>
       <w:r>
-        <w:t xml:space="preserve">A Haladó Programozás tantárgy elvárásai nagymértékben hasonlóak a Mesterséges Intelligencia tantárgyéval. Itt is elengedhetetlen a megfelelő gépi tanulási modell alkalmazása, valamint a felhasználói felület fejlesztése. A hangsúly a programozás minőségén és a technikai megoldások </w:t>
-      </w:r>
-      <w:proofErr w:type="spellStart"/>
-      <w:r>
-        <w:t>innovativitásán</w:t>
-      </w:r>
-      <w:proofErr w:type="spellEnd"/>
-      <w:r>
-        <w:t xml:space="preserve"> van. A csapatnak figyelmet kell fordítania a kód olvashatóságára, a hatékonyságra és a moduláris felépítésre, hogy a rendszer a későbbiekben is könnyen karbantartható legyen.</w:t>
+        <w:t>A Haladó Programozás tantárgy elvárásai nagymértékben hasonlóak a Mesterséges Intelligencia tantárgyéval. Itt is elengedhetetlen a megfelelő gépi tanulási modell alkalmazása, valamint a felhasználói felület fejlesztése. A hangsúly a programozás minőségén és a technikai megoldások innovativitásán van. A csapatnak figyelmet kell fordítania a kód olvashatóságára, a hatékonyságra és a moduláris felépítésre, hogy a rendszer a későbbiekben is könnyen karbantartható legyen.</w:t>
       </w:r>
     </w:p>
     <w:p>
@@ -9386,15 +9288,7 @@
         <w:pStyle w:val="szdszveg"/>
       </w:pPr>
       <w:r>
-        <w:t>A motor önmagában is játszható konzol-interfészen keresztül, emellett „</w:t>
-      </w:r>
-      <w:proofErr w:type="spellStart"/>
-      <w:r>
-        <w:t>debug</w:t>
-      </w:r>
-      <w:proofErr w:type="spellEnd"/>
-      <w:r>
-        <w:t xml:space="preserve">” módban is futtattható, hogy később a szimulációkat </w:t>
+        <w:t xml:space="preserve">A motor önmagában is játszható konzol-interfészen keresztül, emellett „debug” módban is futtattható, hogy később a szimulációkat </w:t>
       </w:r>
       <w:r>
         <w:t>indíthassuk</w:t>
@@ -9458,24 +9352,14 @@
       <w:r>
         <w:t>„</w:t>
       </w:r>
-      <w:proofErr w:type="spellStart"/>
       <w:r>
         <w:t>seed</w:t>
       </w:r>
-      <w:proofErr w:type="spellEnd"/>
       <w:r>
         <w:t>”</w:t>
       </w:r>
       <w:r>
-        <w:t>-</w:t>
-      </w:r>
-      <w:proofErr w:type="spellStart"/>
-      <w:r>
-        <w:t>et</w:t>
-      </w:r>
-      <w:proofErr w:type="spellEnd"/>
-      <w:r>
-        <w:t xml:space="preserve"> a random generátorok esetében szintén mellékeljük a</w:t>
+        <w:t>-et a random generátorok esetében szintén mellékeljük a</w:t>
       </w:r>
       <w:r>
         <w:t xml:space="preserve">z aktuális játék </w:t>
@@ -9504,15 +9388,7 @@
         <w:t>tovább csiszolva</w:t>
       </w:r>
       <w:r>
-        <w:t xml:space="preserve"> született meg az elsőiterációs látványterv a </w:t>
-      </w:r>
-      <w:proofErr w:type="spellStart"/>
-      <w:r>
-        <w:t>Figma</w:t>
-      </w:r>
-      <w:proofErr w:type="spellEnd"/>
-      <w:r>
-        <w:t xml:space="preserve"> webes eszköz segítségével.</w:t>
+        <w:t xml:space="preserve"> született meg az elsőiterációs látványterv a Figma webes eszköz segítségével.</w:t>
       </w:r>
       <w:r>
         <w:t xml:space="preserve"> A </w:t>
@@ -9592,343 +9468,363 @@
       <w:r>
         <w:t xml:space="preserve">ábra </w:t>
       </w:r>
-      <w:r>
-        <w:fldChar w:fldCharType="begin"/>
-      </w:r>
-      <w:r>
-        <w:instrText xml:space="preserve"> SEQ ábra \* ARABIC </w:instrText>
-      </w:r>
-      <w:r>
-        <w:fldChar w:fldCharType="separate"/>
-      </w:r>
+      <w:fldSimple w:instr=" SEQ ábra \* ARABIC ">
+        <w:r>
+          <w:rPr>
+            <w:noProof/>
+          </w:rPr>
+          <w:t>1</w:t>
+        </w:r>
+      </w:fldSimple>
+      <w:r>
+        <w:t xml:space="preserve">: </w:t>
+      </w:r>
+      <w:r>
+        <w:t>Megjelenítő felület</w:t>
+      </w:r>
+      <w:r>
+        <w:t xml:space="preserve"> kezdeti</w:t>
+      </w:r>
+      <w:r>
+        <w:t xml:space="preserve"> és </w:t>
+      </w:r>
+      <w:r>
+        <w:t>kiforrottabb</w:t>
+      </w:r>
+      <w:r>
+        <w:t xml:space="preserve"> </w:t>
+      </w:r>
+      <w:r>
+        <w:t xml:space="preserve">koncepciós </w:t>
+      </w:r>
+      <w:r>
+        <w:t>vázlata</w:t>
+      </w:r>
+    </w:p>
+    <w:p>
+      <w:pPr>
+        <w:pStyle w:val="szdcmsor2"/>
+      </w:pPr>
+      <w:bookmarkStart w:id="11" w:name="_Toc179648173"/>
+      <w:r>
+        <w:lastRenderedPageBreak/>
+        <w:t>Adattárolás és kezelés</w:t>
+      </w:r>
+      <w:bookmarkEnd w:id="11"/>
+    </w:p>
+    <w:p>
+      <w:pPr>
+        <w:pStyle w:val="szdszveg"/>
+      </w:pPr>
+      <w:r>
+        <w:t>Milyen formátum(ok)ban tároljuk, miért, mire használható fel, milyen struktúra szerint stb</w:t>
+      </w:r>
+    </w:p>
+    <w:p>
+      <w:pPr>
+        <w:pStyle w:val="szdcmsor2"/>
+      </w:pPr>
+      <w:bookmarkStart w:id="12" w:name="_Toc179648174"/>
+      <w:r>
+        <w:t>Kereső algoritmusok</w:t>
+      </w:r>
+      <w:bookmarkEnd w:id="12"/>
+    </w:p>
+    <w:p>
+      <w:pPr>
+        <w:pStyle w:val="szdszveg"/>
+      </w:pPr>
+      <w:r>
+        <w:t>Hegymászó, A*, miért ezek, miért ebben a sorrendben (mert buták vagyunk</w:t>
+      </w:r>
+      <w:r>
+        <w:t xml:space="preserve"> most még</w:t>
+      </w:r>
+      <w:r>
+        <w:t>),</w:t>
+      </w:r>
+      <w:r>
+        <w:t xml:space="preserve"> </w:t>
+      </w:r>
+      <w:r>
+        <w:t>integrációt hogy kell elképzelni</w:t>
+      </w:r>
+    </w:p>
+    <w:p>
+      <w:pPr>
+        <w:pStyle w:val="szdcmsor2"/>
+      </w:pPr>
+      <w:bookmarkStart w:id="13" w:name="_Toc179648175"/>
+      <w:r>
+        <w:t>Gépi tanulás</w:t>
+      </w:r>
+      <w:bookmarkEnd w:id="13"/>
+    </w:p>
+    <w:p>
+      <w:pPr>
+        <w:pStyle w:val="szdszveg"/>
+      </w:pPr>
+      <w:r>
+        <w:t>Megközelítés, integráció, miért ez és nem deep learning, hogyan tervezzük a modellt, mi a tanítási terv</w:t>
+      </w:r>
+    </w:p>
+    <w:p>
+      <w:pPr>
+        <w:pStyle w:val="szdcmsor2"/>
+      </w:pPr>
+      <w:bookmarkStart w:id="14" w:name="_Toc179648176"/>
+      <w:r>
+        <w:t>Tesztelés</w:t>
+      </w:r>
+      <w:bookmarkEnd w:id="14"/>
+    </w:p>
+    <w:p>
+      <w:pPr>
+        <w:pStyle w:val="szdszveg"/>
+      </w:pPr>
+      <w:r>
+        <w:t>Tesztelési fázisok, szükségessége, bővebben a teszt szekcióban később</w:t>
+      </w:r>
+    </w:p>
+    <w:p>
+      <w:pPr>
+        <w:pStyle w:val="szdcmsor2"/>
+      </w:pPr>
+      <w:bookmarkStart w:id="15" w:name="_Toc179648177"/>
+      <w:r>
+        <w:t>Hipotézisek</w:t>
+      </w:r>
+      <w:bookmarkEnd w:id="15"/>
+    </w:p>
+    <w:p>
+      <w:pPr>
+        <w:pStyle w:val="szdcmsor3"/>
+      </w:pPr>
+      <w:r>
+        <w:t>Példa hipotézis</w:t>
+      </w:r>
+      <w:r>
+        <w:t xml:space="preserve">: </w:t>
+      </w:r>
+      <w:r>
+        <w:t>A gépi tanulás</w:t>
+      </w:r>
+      <w:r>
+        <w:t>t alkalmazó gépi</w:t>
+      </w:r>
+      <w:r>
+        <w:t xml:space="preserve"> játékos kevésbé lesz hatékony, mint amelyik az A* keresést használja</w:t>
+      </w:r>
+    </w:p>
+    <w:p>
+      <w:pPr>
+        <w:pStyle w:val="szdszveg"/>
+      </w:pPr>
+      <w:r>
+        <w:t>Indoklás, később bizonyítás</w:t>
+      </w:r>
+    </w:p>
+    <w:p>
+      <w:pPr>
+        <w:pStyle w:val="szdcmsor2"/>
+      </w:pPr>
+      <w:bookmarkStart w:id="16" w:name="_Toc179648178"/>
+      <w:r>
+        <w:t>Kiértékelés és eredmény analízis</w:t>
+      </w:r>
+      <w:bookmarkEnd w:id="16"/>
+    </w:p>
+    <w:p>
+      <w:pPr>
+        <w:pStyle w:val="szdszveg"/>
+      </w:pPr>
+      <w:r>
+        <w:t xml:space="preserve">Exportok, </w:t>
+      </w:r>
+      <w:r>
+        <w:t>statisztika, könnyű újra</w:t>
+      </w:r>
+      <w:r>
+        <w:t>-</w:t>
+      </w:r>
+      <w:r>
+        <w:t>tanítás, szimulációs környezet, gyors valós adatgenerálás.</w:t>
+      </w:r>
+    </w:p>
+    <w:p>
+      <w:pPr>
+        <w:pStyle w:val="szdcmsor1"/>
+      </w:pPr>
+      <w:bookmarkStart w:id="17" w:name="_Toc179648179"/>
+      <w:r>
+        <w:lastRenderedPageBreak/>
+        <w:t>Rendszerterv</w:t>
+      </w:r>
+      <w:bookmarkEnd w:id="17"/>
+    </w:p>
+    <w:p>
+      <w:pPr>
+        <w:pStyle w:val="szdcmsor2"/>
+      </w:pPr>
+      <w:bookmarkStart w:id="18" w:name="_Toc179648180"/>
+      <w:r>
+        <w:t>Használati eset-diagram (Use-case UML)</w:t>
+      </w:r>
+      <w:bookmarkEnd w:id="18"/>
+    </w:p>
+    <w:p>
+      <w:pPr>
+        <w:pStyle w:val="szdcmsor3"/>
+      </w:pPr>
+      <w:bookmarkStart w:id="19" w:name="_Toc179648181"/>
+      <w:r>
+        <w:t>Használati esetek részletes szöveges ismertetése</w:t>
+      </w:r>
+      <w:bookmarkEnd w:id="19"/>
+    </w:p>
+    <w:p>
+      <w:pPr>
+        <w:pStyle w:val="szdcmsor3"/>
+      </w:pPr>
+      <w:bookmarkStart w:id="20" w:name="_Toc179648182"/>
+      <w:r>
+        <w:t>Aktorok részletes leírása</w:t>
+      </w:r>
+      <w:bookmarkEnd w:id="20"/>
+    </w:p>
+    <w:p>
+      <w:pPr>
+        <w:pStyle w:val="szdcmsor2"/>
+      </w:pPr>
+      <w:bookmarkStart w:id="21" w:name="_Toc179648183"/>
+      <w:r>
+        <w:t>Tevékenység-diagram (Action UML)</w:t>
+      </w:r>
+      <w:bookmarkEnd w:id="21"/>
+    </w:p>
+    <w:p>
+      <w:pPr>
+        <w:pStyle w:val="szdcmsor2"/>
+      </w:pPr>
+      <w:bookmarkStart w:id="22" w:name="_Toc179648184"/>
+      <w:r>
+        <w:t>Állapotgép diagramok (State Machine)</w:t>
+      </w:r>
+      <w:bookmarkEnd w:id="22"/>
+    </w:p>
+    <w:p>
+      <w:pPr>
+        <w:pStyle w:val="szdszveg"/>
+      </w:pPr>
+      <w:r>
+        <w:t xml:space="preserve">Az alábbi ábrán a játék teljes állapotgép diagramja látható a felhasználó szempontjából, amely végig kíséri a játék letöltésétől az egyik </w:t>
+      </w:r>
+      <w:r>
+        <w:t>fél győzelmének</w:t>
+      </w:r>
+      <w:r>
+        <w:t xml:space="preserve"> vagy döntetlen</w:t>
+      </w:r>
+      <w:r>
+        <w:t xml:space="preserve"> helyzet</w:t>
+      </w:r>
+      <w:r>
+        <w:t xml:space="preserve"> kialakulásának állapotáig.</w:t>
+      </w:r>
+      <w:r>
+        <w:t xml:space="preserve"> </w:t>
+      </w:r>
+      <w:r>
+        <w:t xml:space="preserve">A kritikus szekciók a letöltés, módválasztás és a második játékbéli fázis. </w:t>
+      </w:r>
+    </w:p>
+    <w:p>
+      <w:pPr>
+        <w:pStyle w:val="szdbra"/>
+      </w:pPr>
       <w:r>
         <w:rPr>
           <w:noProof/>
         </w:rPr>
-        <w:t>1</w:t>
-      </w:r>
-      <w:r>
-        <w:fldChar w:fldCharType="end"/>
-      </w:r>
-      <w:r>
-        <w:t xml:space="preserve">: </w:t>
-      </w:r>
-      <w:r>
-        <w:t>Megjelenítő felület</w:t>
-      </w:r>
-      <w:r>
-        <w:t xml:space="preserve"> kezdeti</w:t>
-      </w:r>
-      <w:r>
-        <w:t xml:space="preserve"> és </w:t>
-      </w:r>
-      <w:r>
-        <w:t>kiforrottabb</w:t>
-      </w:r>
-      <w:r>
-        <w:t xml:space="preserve"> </w:t>
-      </w:r>
-      <w:r>
-        <w:t xml:space="preserve">koncepciós </w:t>
-      </w:r>
-      <w:r>
-        <w:t>vázlata</w:t>
+        <w:drawing>
+          <wp:inline distT="0" distB="0" distL="0" distR="0" wp14:anchorId="6ADE4C19" wp14:editId="49F8023C">
+            <wp:extent cx="5579110" cy="2896870"/>
+            <wp:effectExtent l="0" t="0" r="2540" b="0"/>
+            <wp:docPr id="1103584523" name="Picture 1" descr="A diagram of a company&#10;&#10;Description automatically generated with medium confidence"/>
+            <wp:cNvGraphicFramePr>
+              <a:graphicFrameLocks xmlns:a="http://schemas.openxmlformats.org/drawingml/2006/main" noChangeAspect="1"/>
+            </wp:cNvGraphicFramePr>
+            <a:graphic xmlns:a="http://schemas.openxmlformats.org/drawingml/2006/main">
+              <a:graphicData uri="http://schemas.openxmlformats.org/drawingml/2006/picture">
+                <pic:pic xmlns:pic="http://schemas.openxmlformats.org/drawingml/2006/picture">
+                  <pic:nvPicPr>
+                    <pic:cNvPr id="1103584523" name="Picture 1" descr="A diagram of a company&#10;&#10;Description automatically generated with medium confidence"/>
+                    <pic:cNvPicPr/>
+                  </pic:nvPicPr>
+                  <pic:blipFill>
+                    <a:blip r:embed="rId13" cstate="print">
+                      <a:extLst>
+                        <a:ext uri="{28A0092B-C50C-407E-A947-70E740481C1C}">
+                          <a14:useLocalDpi xmlns:a14="http://schemas.microsoft.com/office/drawing/2010/main" val="0"/>
+                        </a:ext>
+                      </a:extLst>
+                    </a:blip>
+                    <a:stretch>
+                      <a:fillRect/>
+                    </a:stretch>
+                  </pic:blipFill>
+                  <pic:spPr>
+                    <a:xfrm>
+                      <a:off x="0" y="0"/>
+                      <a:ext cx="5579110" cy="2896870"/>
+                    </a:xfrm>
+                    <a:prstGeom prst="rect">
+                      <a:avLst/>
+                    </a:prstGeom>
+                  </pic:spPr>
+                </pic:pic>
+              </a:graphicData>
+            </a:graphic>
+          </wp:inline>
+        </w:drawing>
+      </w:r>
+    </w:p>
+    <w:p>
+      <w:pPr>
+        <w:pStyle w:val="szdbracm"/>
+      </w:pPr>
+      <w:r>
+        <w:t xml:space="preserve">ábra </w:t>
+      </w:r>
+      <w:fldSimple w:instr=" SEQ ábra \* ARABIC ">
+        <w:r>
+          <w:rPr>
+            <w:noProof/>
+          </w:rPr>
+          <w:t>2</w:t>
+        </w:r>
+      </w:fldSimple>
+      <w:r>
+        <w:t xml:space="preserve">: A játék teljes felhasználói állapotgép diagramja </w:t>
       </w:r>
     </w:p>
     <w:p>
       <w:pPr>
         <w:pStyle w:val="szdcmsor2"/>
       </w:pPr>
-      <w:bookmarkStart w:id="11" w:name="_Toc179648173"/>
-      <w:r>
-        <w:lastRenderedPageBreak/>
-        <w:t>Adattárolás és kezelés</w:t>
-      </w:r>
-      <w:bookmarkEnd w:id="11"/>
-    </w:p>
-    <w:p>
-      <w:pPr>
-        <w:pStyle w:val="szdszveg"/>
-      </w:pPr>
-      <w:r>
-        <w:t>Milyen formátum(ok)</w:t>
-      </w:r>
-      <w:proofErr w:type="spellStart"/>
-      <w:r>
-        <w:t>ban</w:t>
-      </w:r>
-      <w:proofErr w:type="spellEnd"/>
-      <w:r>
-        <w:t xml:space="preserve"> tároljuk, miért, mire használható fel, milyen struktúra szerint </w:t>
-      </w:r>
-      <w:proofErr w:type="spellStart"/>
-      <w:r>
-        <w:t>stb</w:t>
-      </w:r>
-      <w:proofErr w:type="spellEnd"/>
+      <w:bookmarkStart w:id="23" w:name="_Toc179648185"/>
+      <w:r>
+        <w:t>Kontextus diagram (Context diagram)</w:t>
+      </w:r>
+      <w:bookmarkEnd w:id="23"/>
     </w:p>
     <w:p>
       <w:pPr>
         <w:pStyle w:val="szdcmsor2"/>
       </w:pPr>
-      <w:bookmarkStart w:id="12" w:name="_Toc179648174"/>
-      <w:r>
-        <w:t>Kereső algoritmusok</w:t>
-      </w:r>
-      <w:bookmarkEnd w:id="12"/>
-    </w:p>
-    <w:p>
-      <w:pPr>
-        <w:pStyle w:val="szdszveg"/>
-      </w:pPr>
-      <w:r>
-        <w:t>Hegymászó, A*, miért ezek, miért ebben a sorrendben (mert buták vagyunk</w:t>
-      </w:r>
-      <w:r>
-        <w:t xml:space="preserve"> most még</w:t>
-      </w:r>
-      <w:r>
-        <w:t>),</w:t>
-      </w:r>
-      <w:r>
-        <w:t xml:space="preserve"> </w:t>
-      </w:r>
-      <w:r>
-        <w:t>integrációt hogy kell elképzelni</w:t>
-      </w:r>
-    </w:p>
-    <w:p>
-      <w:pPr>
-        <w:pStyle w:val="szdcmsor2"/>
-      </w:pPr>
-      <w:bookmarkStart w:id="13" w:name="_Toc179648175"/>
-      <w:r>
-        <w:t>Gépi tanulás</w:t>
-      </w:r>
-      <w:bookmarkEnd w:id="13"/>
-    </w:p>
-    <w:p>
-      <w:pPr>
-        <w:pStyle w:val="szdszveg"/>
-      </w:pPr>
-      <w:r>
-        <w:t xml:space="preserve">Megközelítés, integráció, miért ez és nem </w:t>
-      </w:r>
-      <w:proofErr w:type="spellStart"/>
-      <w:r>
-        <w:t>deep</w:t>
-      </w:r>
-      <w:proofErr w:type="spellEnd"/>
-      <w:r>
-        <w:t xml:space="preserve"> </w:t>
-      </w:r>
-      <w:proofErr w:type="spellStart"/>
-      <w:r>
-        <w:t>learning</w:t>
-      </w:r>
-      <w:proofErr w:type="spellEnd"/>
-      <w:r>
-        <w:t>, hogyan tervezzük a modellt, mi a tanítási terv</w:t>
-      </w:r>
-    </w:p>
-    <w:p>
-      <w:pPr>
-        <w:pStyle w:val="szdcmsor2"/>
-      </w:pPr>
-      <w:bookmarkStart w:id="14" w:name="_Toc179648176"/>
-      <w:r>
-        <w:t>Tesztelés</w:t>
-      </w:r>
-      <w:bookmarkEnd w:id="14"/>
-    </w:p>
-    <w:p>
-      <w:pPr>
-        <w:pStyle w:val="szdszveg"/>
-      </w:pPr>
-      <w:r>
-        <w:t>Tesztelési fázisok, szükségessége, bővebben a teszt szekcióban később</w:t>
-      </w:r>
-    </w:p>
-    <w:p>
-      <w:pPr>
-        <w:pStyle w:val="szdcmsor2"/>
-      </w:pPr>
-      <w:bookmarkStart w:id="15" w:name="_Toc179648177"/>
-      <w:r>
-        <w:t>Hipotézisek</w:t>
-      </w:r>
-      <w:bookmarkEnd w:id="15"/>
-    </w:p>
-    <w:p>
-      <w:pPr>
-        <w:pStyle w:val="szdcmsor3"/>
-      </w:pPr>
-      <w:r>
-        <w:t>Példa hipotézis</w:t>
-      </w:r>
-      <w:r>
-        <w:t xml:space="preserve">: </w:t>
-      </w:r>
-      <w:r>
-        <w:t>A gépi tanulás</w:t>
-      </w:r>
-      <w:r>
-        <w:t>t alkalmazó gépi</w:t>
-      </w:r>
-      <w:r>
-        <w:t xml:space="preserve"> játékos kevésbé lesz hatékony, mint amelyik az A* keresést használja</w:t>
-      </w:r>
-    </w:p>
-    <w:p>
-      <w:pPr>
-        <w:pStyle w:val="szdszveg"/>
-      </w:pPr>
-      <w:r>
-        <w:t>Indoklás, később bizonyítás</w:t>
-      </w:r>
-    </w:p>
-    <w:p>
-      <w:pPr>
-        <w:pStyle w:val="szdcmsor2"/>
-      </w:pPr>
-      <w:bookmarkStart w:id="16" w:name="_Toc179648178"/>
-      <w:r>
-        <w:t>Kiértékelés és eredmény analízis</w:t>
-      </w:r>
-      <w:bookmarkEnd w:id="16"/>
-    </w:p>
-    <w:p>
-      <w:pPr>
-        <w:pStyle w:val="szdszveg"/>
-      </w:pPr>
-      <w:r>
-        <w:t xml:space="preserve">Exportok, </w:t>
-      </w:r>
-      <w:r>
-        <w:t>statisztika, könnyű újra</w:t>
-      </w:r>
-      <w:r>
-        <w:t>-</w:t>
-      </w:r>
-      <w:r>
-        <w:t>tanítás, szimulációs környezet, gyors valós adatgenerálás.</w:t>
-      </w:r>
-    </w:p>
-    <w:p>
-      <w:pPr>
-        <w:pStyle w:val="szdcmsor1"/>
-      </w:pPr>
-      <w:bookmarkStart w:id="17" w:name="_Toc179648179"/>
-      <w:r>
-        <w:lastRenderedPageBreak/>
-        <w:t>Rendszerterv</w:t>
-      </w:r>
-      <w:bookmarkEnd w:id="17"/>
-    </w:p>
-    <w:p>
-      <w:pPr>
-        <w:pStyle w:val="szdcmsor2"/>
-      </w:pPr>
-      <w:bookmarkStart w:id="18" w:name="_Toc179648180"/>
-      <w:r>
-        <w:t>Használati eset-diagram (</w:t>
-      </w:r>
-      <w:proofErr w:type="spellStart"/>
-      <w:r>
-        <w:t>Use-case</w:t>
-      </w:r>
-      <w:proofErr w:type="spellEnd"/>
-      <w:r>
-        <w:t xml:space="preserve"> UML)</w:t>
-      </w:r>
-      <w:bookmarkEnd w:id="18"/>
-    </w:p>
-    <w:p>
-      <w:pPr>
-        <w:pStyle w:val="szdcmsor3"/>
-      </w:pPr>
-      <w:bookmarkStart w:id="19" w:name="_Toc179648181"/>
-      <w:r>
-        <w:t>Használati esetek részletes szöveges ismertetése</w:t>
-      </w:r>
-      <w:bookmarkEnd w:id="19"/>
-    </w:p>
-    <w:p>
-      <w:pPr>
-        <w:pStyle w:val="szdcmsor3"/>
-      </w:pPr>
-      <w:bookmarkStart w:id="20" w:name="_Toc179648182"/>
-      <w:proofErr w:type="spellStart"/>
-      <w:r>
-        <w:t>Aktorok</w:t>
-      </w:r>
-      <w:proofErr w:type="spellEnd"/>
-      <w:r>
-        <w:t xml:space="preserve"> részletes leírása</w:t>
-      </w:r>
-      <w:bookmarkEnd w:id="20"/>
-    </w:p>
-    <w:p>
-      <w:pPr>
-        <w:pStyle w:val="szdcmsor2"/>
-      </w:pPr>
-      <w:bookmarkStart w:id="21" w:name="_Toc179648183"/>
-      <w:r>
-        <w:t>Tevékenység-diagram (Action UML)</w:t>
-      </w:r>
-      <w:bookmarkEnd w:id="21"/>
-    </w:p>
-    <w:p>
-      <w:pPr>
-        <w:pStyle w:val="szdcmsor2"/>
-      </w:pPr>
-      <w:bookmarkStart w:id="22" w:name="_Toc179648184"/>
-      <w:r>
-        <w:t>Állapotgép diagramok (</w:t>
-      </w:r>
-      <w:proofErr w:type="spellStart"/>
-      <w:r>
-        <w:t>State</w:t>
-      </w:r>
-      <w:proofErr w:type="spellEnd"/>
-      <w:r>
-        <w:t xml:space="preserve"> </w:t>
-      </w:r>
-      <w:proofErr w:type="spellStart"/>
-      <w:r>
-        <w:t>Machine</w:t>
-      </w:r>
-      <w:proofErr w:type="spellEnd"/>
-      <w:r>
-        <w:t>)</w:t>
-      </w:r>
-      <w:bookmarkEnd w:id="22"/>
-    </w:p>
-    <w:p>
-      <w:pPr>
-        <w:pStyle w:val="szdcmsor2"/>
-      </w:pPr>
-      <w:bookmarkStart w:id="23" w:name="_Toc179648185"/>
-      <w:r>
-        <w:t>Kontextus diagram (Context diagram)</w:t>
-      </w:r>
-      <w:bookmarkEnd w:id="23"/>
-    </w:p>
-    <w:p>
-      <w:pPr>
-        <w:pStyle w:val="szdcmsor2"/>
-      </w:pPr>
       <w:bookmarkStart w:id="24" w:name="_Toc179648186"/>
       <w:r>
-        <w:t>Osztály diagram (</w:t>
-      </w:r>
-      <w:proofErr w:type="spellStart"/>
-      <w:r>
-        <w:t>Class</w:t>
-      </w:r>
-      <w:proofErr w:type="spellEnd"/>
-      <w:r>
-        <w:t xml:space="preserve"> UML)</w:t>
+        <w:t>Osztály diagram (Class UML)</w:t>
       </w:r>
       <w:bookmarkEnd w:id="24"/>
     </w:p>
@@ -9984,22 +9880,9 @@
       </w:pPr>
       <w:bookmarkStart w:id="28" w:name="_Toc179648190"/>
       <w:r>
-        <w:t xml:space="preserve">Microsoft Visual </w:t>
-      </w:r>
-      <w:proofErr w:type="spellStart"/>
-      <w:r>
-        <w:t>Studio</w:t>
-      </w:r>
-      <w:proofErr w:type="spellEnd"/>
-      <w:r>
-        <w:t xml:space="preserve"> </w:t>
-      </w:r>
-      <w:proofErr w:type="spellStart"/>
-      <w:r>
-        <w:t>Code</w:t>
+        <w:t>Microsoft Visual Studio Code</w:t>
       </w:r>
       <w:bookmarkEnd w:id="28"/>
-      <w:proofErr w:type="spellEnd"/>
     </w:p>
     <w:p>
       <w:pPr>
@@ -10016,13 +9899,8 @@
       <w:pPr>
         <w:pStyle w:val="szdfelsorols"/>
       </w:pPr>
-      <w:proofErr w:type="spellStart"/>
-      <w:r>
-        <w:t>Build</w:t>
-      </w:r>
-      <w:proofErr w:type="spellEnd"/>
-      <w:r>
-        <w:t>:</w:t>
+      <w:r>
+        <w:t>Build:</w:t>
       </w:r>
       <w:r>
         <w:t xml:space="preserve"> 10262041</w:t>
@@ -10050,22 +9928,15 @@
         </w:rPr>
       </w:pPr>
       <w:bookmarkStart w:id="29" w:name="_Toc179648191"/>
-      <w:proofErr w:type="spellStart"/>
-      <w:r>
-        <w:t>JetBrains</w:t>
-      </w:r>
-      <w:proofErr w:type="spellEnd"/>
-      <w:r>
-        <w:t xml:space="preserve"> </w:t>
-      </w:r>
-      <w:proofErr w:type="spellStart"/>
+      <w:r>
+        <w:t xml:space="preserve">JetBrains </w:t>
+      </w:r>
       <w:r>
         <w:rPr>
           <w:bCs/>
         </w:rPr>
         <w:t>PyCharm</w:t>
       </w:r>
-      <w:proofErr w:type="spellEnd"/>
       <w:r>
         <w:t>:</w:t>
       </w:r>
@@ -10086,13 +9957,8 @@
       <w:pPr>
         <w:pStyle w:val="szdfelsorols"/>
       </w:pPr>
-      <w:proofErr w:type="spellStart"/>
-      <w:r>
-        <w:t>Build</w:t>
-      </w:r>
-      <w:proofErr w:type="spellEnd"/>
-      <w:r>
-        <w:t>: 242.23339.19</w:t>
+      <w:r>
+        <w:t>Build: 242.23339.19</w:t>
       </w:r>
     </w:p>
     <w:p>
@@ -10120,82 +9986,130 @@
       <w:pPr>
         <w:pStyle w:val="szdszveg"/>
       </w:pPr>
-      <w:proofErr w:type="spellStart"/>
       <w:r>
         <w:t>O</w:t>
       </w:r>
       <w:r>
         <w:t>op</w:t>
       </w:r>
-      <w:proofErr w:type="spellEnd"/>
       <w:r>
         <w:t xml:space="preserve">, </w:t>
       </w:r>
-      <w:proofErr w:type="spellStart"/>
-      <w:r>
-        <w:t>pl</w:t>
-      </w:r>
-      <w:proofErr w:type="spellEnd"/>
+      <w:r>
+        <w:t>pl camel-case, space vs tab</w:t>
+      </w:r>
+    </w:p>
+    <w:p>
+      <w:pPr>
+        <w:pStyle w:val="szdcmsor2"/>
+      </w:pPr>
+      <w:bookmarkStart w:id="31" w:name="_Toc179648193"/>
+      <w:r>
+        <w:t>Verziókövetés</w:t>
+      </w:r>
+      <w:bookmarkEnd w:id="31"/>
+    </w:p>
+    <w:p>
+      <w:pPr>
+        <w:pStyle w:val="szdfelsorols"/>
+      </w:pPr>
+      <w:r>
+        <w:t xml:space="preserve">Git </w:t>
+      </w:r>
+      <w:r>
+        <w:t>Verzió</w:t>
+      </w:r>
+      <w:r>
+        <w:t>: 2.47.0</w:t>
+      </w:r>
+    </w:p>
+    <w:p>
+      <w:pPr>
+        <w:pStyle w:val="szdfelsorols"/>
+      </w:pPr>
+      <w:r>
+        <w:t xml:space="preserve">GitHub </w:t>
+      </w:r>
+      <w:r>
+        <w:t xml:space="preserve">Repository: </w:t>
+      </w:r>
+      <w:r>
+        <w:t>https://github.com/hokiattila/Malom_Game_NJE.git</w:t>
+      </w:r>
+    </w:p>
+    <w:p>
+      <w:pPr>
+        <w:pStyle w:val="szdcmsor2"/>
+      </w:pPr>
+      <w:bookmarkStart w:id="32" w:name="_Toc179648194"/>
+      <w:r>
+        <w:t>Programn</w:t>
+      </w:r>
+      <w:r>
+        <w:t>yelv</w:t>
+      </w:r>
+      <w:r>
+        <w:t>ek</w:t>
+      </w:r>
+      <w:bookmarkEnd w:id="32"/>
+    </w:p>
+    <w:p>
+      <w:pPr>
+        <w:pStyle w:val="szdcmsor3"/>
+      </w:pPr>
+      <w:bookmarkStart w:id="33" w:name="_Toc179648195"/>
+      <w:r>
+        <w:t>Python</w:t>
+      </w:r>
+      <w:bookmarkEnd w:id="33"/>
       <w:r>
         <w:t xml:space="preserve"> </w:t>
       </w:r>
-      <w:proofErr w:type="spellStart"/>
-      <w:r>
-        <w:t>camel-case</w:t>
-      </w:r>
-      <w:proofErr w:type="spellEnd"/>
-      <w:r>
-        <w:t xml:space="preserve">, </w:t>
-      </w:r>
-      <w:proofErr w:type="spellStart"/>
-      <w:r>
-        <w:t>space</w:t>
-      </w:r>
-      <w:proofErr w:type="spellEnd"/>
-      <w:r>
-        <w:t xml:space="preserve"> </w:t>
-      </w:r>
-      <w:proofErr w:type="spellStart"/>
-      <w:r>
-        <w:t>vs</w:t>
-      </w:r>
-      <w:proofErr w:type="spellEnd"/>
-      <w:r>
-        <w:t xml:space="preserve"> </w:t>
-      </w:r>
-      <w:proofErr w:type="spellStart"/>
-      <w:r>
-        <w:t>tab</w:t>
-      </w:r>
-      <w:proofErr w:type="spellEnd"/>
+    </w:p>
+    <w:p>
+      <w:pPr>
+        <w:pStyle w:val="szdfelsorols"/>
+      </w:pPr>
+      <w:r>
+        <w:t xml:space="preserve">Verzió: </w:t>
+      </w:r>
+      <w:r>
+        <w:t>3.1</w:t>
+      </w:r>
+      <w:r>
+        <w:t>3</w:t>
+      </w:r>
+      <w:r>
+        <w:t>.0</w:t>
+      </w:r>
+    </w:p>
+    <w:p>
+      <w:pPr>
+        <w:pStyle w:val="szdfelsorols"/>
+      </w:pPr>
+      <w:r>
+        <w:t>2024.10.07</w:t>
+      </w:r>
     </w:p>
     <w:p>
       <w:pPr>
         <w:pStyle w:val="szdcmsor2"/>
       </w:pPr>
-      <w:bookmarkStart w:id="31" w:name="_Toc179648193"/>
-      <w:r>
-        <w:t>Verziókövetés</w:t>
-      </w:r>
-      <w:bookmarkEnd w:id="31"/>
+      <w:bookmarkStart w:id="34" w:name="_Toc179648196"/>
+      <w:r>
+        <w:t>Függvénykönyvtárak</w:t>
+      </w:r>
+      <w:bookmarkEnd w:id="34"/>
     </w:p>
     <w:p>
       <w:pPr>
         <w:pStyle w:val="szdfelsorols"/>
       </w:pPr>
-      <w:proofErr w:type="spellStart"/>
-      <w:r>
-        <w:t>Git</w:t>
-      </w:r>
-      <w:proofErr w:type="spellEnd"/>
-      <w:r>
-        <w:t xml:space="preserve"> </w:t>
-      </w:r>
-      <w:r>
-        <w:t>Verzió</w:t>
-      </w:r>
-      <w:r>
-        <w:t>: 2.47.0</w:t>
+      <w:r>
+        <w:t>m</w:t>
+      </w:r>
+      <w:r>
+        <w:t xml:space="preserve">atplotlib, </w:t>
       </w:r>
     </w:p>
     <w:p>
@@ -10203,47 +10117,7 @@
         <w:pStyle w:val="szdfelsorols"/>
       </w:pPr>
       <w:r>
-        <w:t xml:space="preserve">GitHub </w:t>
-      </w:r>
-      <w:proofErr w:type="spellStart"/>
-      <w:r>
-        <w:t>Repository</w:t>
-      </w:r>
-      <w:proofErr w:type="spellEnd"/>
-      <w:r>
-        <w:t xml:space="preserve">: </w:t>
-      </w:r>
-      <w:r>
-        <w:t>https://github.com/hokiattila/Malom_Game_NJE.git</w:t>
-      </w:r>
-    </w:p>
-    <w:p>
-      <w:pPr>
-        <w:pStyle w:val="szdcmsor2"/>
-      </w:pPr>
-      <w:bookmarkStart w:id="32" w:name="_Toc179648194"/>
-      <w:r>
-        <w:t>Programn</w:t>
-      </w:r>
-      <w:r>
-        <w:t>yelv</w:t>
-      </w:r>
-      <w:r>
-        <w:t>ek</w:t>
-      </w:r>
-      <w:bookmarkEnd w:id="32"/>
-    </w:p>
-    <w:p>
-      <w:pPr>
-        <w:pStyle w:val="szdcmsor3"/>
-      </w:pPr>
-      <w:bookmarkStart w:id="33" w:name="_Toc179648195"/>
-      <w:r>
-        <w:t>Python</w:t>
-      </w:r>
-      <w:bookmarkEnd w:id="33"/>
-      <w:r>
-        <w:t xml:space="preserve"> </w:t>
+        <w:t>pandas,</w:t>
       </w:r>
     </w:p>
     <w:p>
@@ -10251,16 +10125,7 @@
         <w:pStyle w:val="szdfelsorols"/>
       </w:pPr>
       <w:r>
-        <w:t xml:space="preserve">Verzió: </w:t>
-      </w:r>
-      <w:r>
-        <w:t>3.1</w:t>
-      </w:r>
-      <w:r>
-        <w:t>3</w:t>
-      </w:r>
-      <w:r>
-        <w:t>.0</w:t>
+        <w:t xml:space="preserve">numpy, </w:t>
       </w:r>
     </w:p>
     <w:p>
@@ -10268,70 +10133,8 @@
         <w:pStyle w:val="szdfelsorols"/>
       </w:pPr>
       <w:r>
-        <w:t>2024.10.07</w:t>
-      </w:r>
-    </w:p>
-    <w:p>
-      <w:pPr>
-        <w:pStyle w:val="szdcmsor2"/>
-      </w:pPr>
-      <w:bookmarkStart w:id="34" w:name="_Toc179648196"/>
-      <w:r>
-        <w:t>Függvénykönyvtárak</w:t>
-      </w:r>
-      <w:bookmarkEnd w:id="34"/>
-    </w:p>
-    <w:p>
-      <w:pPr>
-        <w:pStyle w:val="szdfelsorols"/>
-      </w:pPr>
-      <w:proofErr w:type="spellStart"/>
-      <w:r>
-        <w:t>m</w:t>
-      </w:r>
-      <w:r>
-        <w:t>atplotlib</w:t>
-      </w:r>
-      <w:proofErr w:type="spellEnd"/>
-      <w:r>
-        <w:t xml:space="preserve">, </w:t>
-      </w:r>
-    </w:p>
-    <w:p>
-      <w:pPr>
-        <w:pStyle w:val="szdfelsorols"/>
-      </w:pPr>
-      <w:proofErr w:type="spellStart"/>
-      <w:r>
-        <w:t>pandas</w:t>
-      </w:r>
-      <w:proofErr w:type="spellEnd"/>
-      <w:r>
-        <w:t>,</w:t>
-      </w:r>
-    </w:p>
-    <w:p>
-      <w:pPr>
-        <w:pStyle w:val="szdfelsorols"/>
-      </w:pPr>
-      <w:proofErr w:type="spellStart"/>
-      <w:r>
-        <w:t>numpy</w:t>
-      </w:r>
-      <w:proofErr w:type="spellEnd"/>
-      <w:r>
-        <w:t xml:space="preserve">, </w:t>
-      </w:r>
-    </w:p>
-    <w:p>
-      <w:pPr>
-        <w:pStyle w:val="szdfelsorols"/>
-      </w:pPr>
-      <w:proofErr w:type="spellStart"/>
-      <w:r>
         <w:t>tkinter</w:t>
       </w:r>
-      <w:proofErr w:type="spellEnd"/>
       <w:r>
         <w:t xml:space="preserve">, </w:t>
       </w:r>
@@ -10400,12 +10203,10 @@
         <w:pStyle w:val="szdcmsor3"/>
       </w:pPr>
       <w:bookmarkStart w:id="37" w:name="_Toc179648199"/>
-      <w:proofErr w:type="spellStart"/>
       <w:r>
         <w:t>GanttProject</w:t>
       </w:r>
       <w:bookmarkEnd w:id="37"/>
-      <w:proofErr w:type="spellEnd"/>
     </w:p>
     <w:p>
       <w:pPr>
@@ -10432,22 +10233,9 @@
       </w:pPr>
       <w:bookmarkStart w:id="38" w:name="_Toc179648200"/>
       <w:r>
-        <w:t xml:space="preserve">Software </w:t>
-      </w:r>
-      <w:proofErr w:type="spellStart"/>
-      <w:r>
-        <w:t>Ideas</w:t>
-      </w:r>
-      <w:proofErr w:type="spellEnd"/>
-      <w:r>
-        <w:t xml:space="preserve"> </w:t>
-      </w:r>
-      <w:proofErr w:type="spellStart"/>
-      <w:r>
-        <w:t>Modeler</w:t>
+        <w:t>Software Ideas Modeler</w:t>
       </w:r>
       <w:bookmarkEnd w:id="38"/>
-      <w:proofErr w:type="spellEnd"/>
     </w:p>
     <w:p>
       <w:pPr>
@@ -10470,27 +10258,17 @@
         <w:pStyle w:val="szdcmsor3"/>
       </w:pPr>
       <w:bookmarkStart w:id="39" w:name="_Toc179648201"/>
-      <w:proofErr w:type="spellStart"/>
       <w:r>
         <w:t>Figma</w:t>
       </w:r>
       <w:bookmarkEnd w:id="39"/>
-      <w:proofErr w:type="spellEnd"/>
     </w:p>
     <w:p>
       <w:pPr>
         <w:pStyle w:val="szdfelsorols"/>
       </w:pPr>
-      <w:proofErr w:type="spellStart"/>
-      <w:r>
-        <w:t>Vezrió</w:t>
-      </w:r>
-      <w:proofErr w:type="spellEnd"/>
-      <w:r>
-        <w:t xml:space="preserve">: </w:t>
-      </w:r>
-      <w:r>
-        <w:t>124.4.7</w:t>
+      <w:r>
+        <w:t>Vezrió: 124.4.7</w:t>
       </w:r>
     </w:p>
     <w:p>
@@ -10543,13 +10321,8 @@
         <w:t>játéklogika,</w:t>
       </w:r>
       <w:r>
-        <w:t xml:space="preserve"> osztályok, metódusok, CLI </w:t>
-      </w:r>
-      <w:proofErr w:type="spellStart"/>
-      <w:r>
-        <w:t>megjelnítés</w:t>
-      </w:r>
-      <w:proofErr w:type="spellEnd"/>
+        <w:t xml:space="preserve"> osztályok, metódusok, CLI megjelnítés</w:t>
+      </w:r>
     </w:p>
     <w:p>
       <w:pPr>
@@ -10565,359 +10338,240 @@
       <w:pPr>
         <w:pStyle w:val="szdszveg"/>
       </w:pPr>
-      <w:proofErr w:type="spellStart"/>
-      <w:r>
-        <w:t>pvp</w:t>
-      </w:r>
-      <w:proofErr w:type="spellEnd"/>
+      <w:r>
+        <w:t xml:space="preserve">pvp playable, </w:t>
+      </w:r>
+    </w:p>
+    <w:p>
+      <w:pPr>
+        <w:pStyle w:val="szdszveg"/>
+      </w:pPr>
+      <w:r>
+        <w:t>később majd debug mode,</w:t>
+      </w:r>
+    </w:p>
+    <w:p>
+      <w:pPr>
+        <w:pStyle w:val="szdcmsor3"/>
+      </w:pPr>
+      <w:bookmarkStart w:id="44" w:name="_Toc179648206"/>
+      <w:r>
+        <w:t>Párhuzamos mellékfeladatok</w:t>
+      </w:r>
+      <w:bookmarkEnd w:id="44"/>
+    </w:p>
+    <w:p>
+      <w:pPr>
+        <w:pStyle w:val="szdszveg"/>
+      </w:pPr>
+      <w:r>
+        <w:t>dokumentáció start</w:t>
+      </w:r>
+    </w:p>
+    <w:p>
+      <w:pPr>
+        <w:pStyle w:val="szdszveg"/>
+      </w:pPr>
+      <w:r>
+        <w:t xml:space="preserve">gui mockup </w:t>
+      </w:r>
+    </w:p>
+    <w:p>
+      <w:pPr>
+        <w:pStyle w:val="szdcmsor2"/>
+      </w:pPr>
+      <w:bookmarkStart w:id="45" w:name="_Toc179648207"/>
+      <w:r>
+        <w:t>Prototípus I.</w:t>
+      </w:r>
+      <w:bookmarkEnd w:id="45"/>
+    </w:p>
+    <w:p>
+      <w:pPr>
+        <w:pStyle w:val="szdcmsor3"/>
+      </w:pPr>
+      <w:bookmarkStart w:id="46" w:name="_Toc179648208"/>
+      <w:r>
+        <w:t>Hegymászó algoritmus</w:t>
+      </w:r>
+      <w:bookmarkEnd w:id="46"/>
+    </w:p>
+    <w:p>
+      <w:pPr>
+        <w:pStyle w:val="szdszveg"/>
+      </w:pPr>
+      <w:r>
+        <w:t>Backtracking-el és anélkül, mélységi korlát</w:t>
+      </w:r>
+    </w:p>
+    <w:p>
+      <w:pPr>
+        <w:pStyle w:val="szdcmsor3"/>
+      </w:pPr>
+      <w:bookmarkStart w:id="47" w:name="_Toc179648209"/>
+      <w:r>
+        <w:t>Grafikus felhasználói felület v.</w:t>
+      </w:r>
+      <w:r>
+        <w:t>0</w:t>
+      </w:r>
+      <w:r>
+        <w:t>.</w:t>
+      </w:r>
+      <w:r>
+        <w:t>1</w:t>
+      </w:r>
+      <w:bookmarkEnd w:id="47"/>
+    </w:p>
+    <w:p>
+      <w:pPr>
+        <w:pStyle w:val="szdszveg"/>
+      </w:pPr>
+      <w:r>
+        <w:t>Mockup-hoz képesti változások, előnyei,</w:t>
+      </w:r>
       <w:r>
         <w:t xml:space="preserve"> </w:t>
       </w:r>
-      <w:proofErr w:type="spellStart"/>
-      <w:r>
-        <w:t>playable</w:t>
-      </w:r>
-      <w:proofErr w:type="spellEnd"/>
+    </w:p>
+    <w:p>
+      <w:pPr>
+        <w:pStyle w:val="szdcmsor3"/>
+      </w:pPr>
+      <w:bookmarkStart w:id="48" w:name="_Toc179648210"/>
+      <w:r>
+        <w:t>Testing I.</w:t>
+      </w:r>
+      <w:bookmarkEnd w:id="48"/>
+    </w:p>
+    <w:p>
+      <w:pPr>
+        <w:pStyle w:val="szdszveg"/>
+      </w:pPr>
+      <w:r>
+        <w:t>Játékmotor tesztelése, bővebben kifejtve a 6.5.3. tesztelési tervben</w:t>
+      </w:r>
+      <w:r>
+        <w:t>.</w:t>
+      </w:r>
+    </w:p>
+    <w:p>
+      <w:pPr>
+        <w:pStyle w:val="szdcmsor2"/>
+      </w:pPr>
+      <w:bookmarkStart w:id="49" w:name="_Toc179648211"/>
+      <w:r>
+        <w:t>Prototípus II.</w:t>
+      </w:r>
+      <w:bookmarkEnd w:id="49"/>
+      <w:r>
+        <w:t xml:space="preserve"> </w:t>
+      </w:r>
+    </w:p>
+    <w:p>
+      <w:pPr>
+        <w:pStyle w:val="szdcmsor3"/>
+      </w:pPr>
+      <w:bookmarkStart w:id="50" w:name="_Toc179648212"/>
+      <w:r>
+        <w:t>Gépi tanulás</w:t>
+      </w:r>
+      <w:bookmarkEnd w:id="50"/>
+    </w:p>
+    <w:p>
+      <w:pPr>
+        <w:pStyle w:val="szdszveg"/>
+      </w:pPr>
+      <w:r>
+        <w:t>Mélységi/szélességi/A* keresés, ML model build, mélységi korlát,</w:t>
+      </w:r>
+    </w:p>
+    <w:p>
+      <w:pPr>
+        <w:pStyle w:val="szdcmsor3"/>
+      </w:pPr>
+      <w:bookmarkStart w:id="51" w:name="_Toc179648213"/>
+      <w:r>
+        <w:t>Grafikus felhasználói felület v.</w:t>
+      </w:r>
+      <w:r>
+        <w:t>1.0</w:t>
+      </w:r>
+      <w:bookmarkEnd w:id="51"/>
+    </w:p>
+    <w:p>
+      <w:pPr>
+        <w:pStyle w:val="szdszveg"/>
+      </w:pPr>
+      <w:r>
+        <w:t xml:space="preserve">Működő, letisztult gui, adatfolyam a gui és a motor és az adatbázis között </w:t>
+      </w:r>
+      <w:r>
+        <w:t xml:space="preserve">is </w:t>
+      </w:r>
+      <w:r>
+        <w:t>seamless</w:t>
+      </w:r>
+      <w:r>
+        <w:t>, részletesen a felhasználói dokumentációban kifejtve</w:t>
+      </w:r>
+    </w:p>
+    <w:p>
+      <w:pPr>
+        <w:pStyle w:val="szdcmsor3"/>
+      </w:pPr>
+      <w:bookmarkStart w:id="52" w:name="_Toc179648214"/>
+      <w:r>
+        <w:t>Egyéb funkciók</w:t>
+      </w:r>
+      <w:bookmarkEnd w:id="52"/>
+    </w:p>
+    <w:p>
+      <w:pPr>
+        <w:pStyle w:val="szdszveg"/>
+      </w:pPr>
+      <w:r>
+        <w:t xml:space="preserve">user handling, </w:t>
+      </w:r>
+    </w:p>
+    <w:p>
+      <w:pPr>
+        <w:pStyle w:val="szdszveg"/>
+      </w:pPr>
+      <w:r>
+        <w:t>report/export generation</w:t>
+      </w:r>
+    </w:p>
+    <w:p>
+      <w:pPr>
+        <w:pStyle w:val="szdszveg"/>
+      </w:pPr>
+      <w:r>
+        <w:t>statistics</w:t>
+      </w:r>
       <w:r>
         <w:t xml:space="preserve">, </w:t>
       </w:r>
     </w:p>
     <w:p>
       <w:pPr>
+        <w:pStyle w:val="szdcmsor3"/>
+      </w:pPr>
+      <w:bookmarkStart w:id="53" w:name="_Toc179648215"/>
+      <w:r>
+        <w:t>testing II.</w:t>
+      </w:r>
+      <w:bookmarkEnd w:id="53"/>
+      <w:r>
+        <w:t xml:space="preserve"> </w:t>
+      </w:r>
+    </w:p>
+    <w:p>
+      <w:pPr>
         <w:pStyle w:val="szdszveg"/>
       </w:pPr>
       <w:r>
-        <w:t xml:space="preserve">később majd </w:t>
-      </w:r>
-      <w:proofErr w:type="spellStart"/>
-      <w:r>
-        <w:t>debug</w:t>
-      </w:r>
-      <w:proofErr w:type="spellEnd"/>
-      <w:r>
-        <w:t xml:space="preserve"> </w:t>
-      </w:r>
-      <w:proofErr w:type="spellStart"/>
-      <w:r>
-        <w:t>mode</w:t>
-      </w:r>
-      <w:proofErr w:type="spellEnd"/>
-      <w:r>
-        <w:t>,</w:t>
-      </w:r>
-    </w:p>
-    <w:p>
-      <w:pPr>
-        <w:pStyle w:val="szdcmsor3"/>
-      </w:pPr>
-      <w:bookmarkStart w:id="44" w:name="_Toc179648206"/>
-      <w:r>
-        <w:t>Párhuzamos mellékfeladatok</w:t>
-      </w:r>
-      <w:bookmarkEnd w:id="44"/>
-    </w:p>
-    <w:p>
-      <w:pPr>
-        <w:pStyle w:val="szdszveg"/>
-      </w:pPr>
-      <w:r>
-        <w:t>dokumentáció start</w:t>
-      </w:r>
-    </w:p>
-    <w:p>
-      <w:pPr>
-        <w:pStyle w:val="szdszveg"/>
-      </w:pPr>
-      <w:proofErr w:type="spellStart"/>
-      <w:r>
-        <w:t>gui</w:t>
-      </w:r>
-      <w:proofErr w:type="spellEnd"/>
-      <w:r>
-        <w:t xml:space="preserve"> </w:t>
-      </w:r>
-      <w:proofErr w:type="spellStart"/>
-      <w:r>
-        <w:t>mockup</w:t>
-      </w:r>
-      <w:proofErr w:type="spellEnd"/>
-      <w:r>
-        <w:t xml:space="preserve"> </w:t>
-      </w:r>
-    </w:p>
-    <w:p>
-      <w:pPr>
-        <w:pStyle w:val="szdcmsor2"/>
-      </w:pPr>
-      <w:bookmarkStart w:id="45" w:name="_Toc179648207"/>
-      <w:r>
-        <w:t>Prototípus I.</w:t>
-      </w:r>
-      <w:bookmarkEnd w:id="45"/>
-    </w:p>
-    <w:p>
-      <w:pPr>
-        <w:pStyle w:val="szdcmsor3"/>
-      </w:pPr>
-      <w:bookmarkStart w:id="46" w:name="_Toc179648208"/>
-      <w:r>
-        <w:t>Hegymászó algoritmus</w:t>
-      </w:r>
-      <w:bookmarkEnd w:id="46"/>
-    </w:p>
-    <w:p>
-      <w:pPr>
-        <w:pStyle w:val="szdszveg"/>
-      </w:pPr>
-      <w:proofErr w:type="spellStart"/>
-      <w:r>
-        <w:t>Backtracking</w:t>
-      </w:r>
-      <w:proofErr w:type="spellEnd"/>
-      <w:r>
-        <w:t>-el és anélkül, mélységi korlát</w:t>
-      </w:r>
-    </w:p>
-    <w:p>
-      <w:pPr>
-        <w:pStyle w:val="szdcmsor3"/>
-      </w:pPr>
-      <w:bookmarkStart w:id="47" w:name="_Toc179648209"/>
-      <w:r>
-        <w:t>Grafikus felhasználói felület v.</w:t>
-      </w:r>
-      <w:r>
-        <w:t>0</w:t>
-      </w:r>
-      <w:r>
-        <w:t>.</w:t>
-      </w:r>
-      <w:r>
-        <w:t>1</w:t>
-      </w:r>
-      <w:bookmarkEnd w:id="47"/>
-    </w:p>
-    <w:p>
-      <w:pPr>
-        <w:pStyle w:val="szdszveg"/>
-      </w:pPr>
-      <w:proofErr w:type="spellStart"/>
-      <w:r>
-        <w:t>Mockup</w:t>
-      </w:r>
-      <w:proofErr w:type="spellEnd"/>
-      <w:r>
-        <w:t>-hoz képesti változások, előnyei,</w:t>
-      </w:r>
-      <w:r>
-        <w:t xml:space="preserve"> </w:t>
-      </w:r>
-    </w:p>
-    <w:p>
-      <w:pPr>
-        <w:pStyle w:val="szdcmsor3"/>
-      </w:pPr>
-      <w:bookmarkStart w:id="48" w:name="_Toc179648210"/>
-      <w:r>
-        <w:t>Testing I.</w:t>
-      </w:r>
-      <w:bookmarkEnd w:id="48"/>
-    </w:p>
-    <w:p>
-      <w:pPr>
-        <w:pStyle w:val="szdszveg"/>
-      </w:pPr>
-      <w:r>
-        <w:t>Játékmotor tesztelése, bővebben kifejtve a 6.5.3. tesztelési tervben</w:t>
-      </w:r>
-      <w:r>
-        <w:t>.</w:t>
-      </w:r>
-    </w:p>
-    <w:p>
-      <w:pPr>
-        <w:pStyle w:val="szdcmsor2"/>
-      </w:pPr>
-      <w:bookmarkStart w:id="49" w:name="_Toc179648211"/>
-      <w:r>
-        <w:t>Prototípus II.</w:t>
-      </w:r>
-      <w:bookmarkEnd w:id="49"/>
-      <w:r>
-        <w:t xml:space="preserve"> </w:t>
-      </w:r>
-    </w:p>
-    <w:p>
-      <w:pPr>
-        <w:pStyle w:val="szdcmsor3"/>
-      </w:pPr>
-      <w:bookmarkStart w:id="50" w:name="_Toc179648212"/>
-      <w:r>
-        <w:t>Gépi tanulás</w:t>
-      </w:r>
-      <w:bookmarkEnd w:id="50"/>
-    </w:p>
-    <w:p>
-      <w:pPr>
-        <w:pStyle w:val="szdszveg"/>
-      </w:pPr>
-      <w:r>
-        <w:t xml:space="preserve">Mélységi/szélességi/A* keresés, ML </w:t>
-      </w:r>
-      <w:proofErr w:type="spellStart"/>
-      <w:r>
-        <w:t>model</w:t>
-      </w:r>
-      <w:proofErr w:type="spellEnd"/>
-      <w:r>
-        <w:t xml:space="preserve"> </w:t>
-      </w:r>
-      <w:proofErr w:type="spellStart"/>
-      <w:r>
-        <w:t>build</w:t>
-      </w:r>
-      <w:proofErr w:type="spellEnd"/>
-      <w:r>
-        <w:t>, mélységi korlát,</w:t>
-      </w:r>
-    </w:p>
-    <w:p>
-      <w:pPr>
-        <w:pStyle w:val="szdcmsor3"/>
-      </w:pPr>
-      <w:bookmarkStart w:id="51" w:name="_Toc179648213"/>
-      <w:r>
-        <w:t>Grafikus felhasználói felület v.</w:t>
-      </w:r>
-      <w:r>
-        <w:t>1.0</w:t>
-      </w:r>
-      <w:bookmarkEnd w:id="51"/>
-    </w:p>
-    <w:p>
-      <w:pPr>
-        <w:pStyle w:val="szdszveg"/>
-      </w:pPr>
-      <w:r>
-        <w:t xml:space="preserve">Működő, letisztult </w:t>
-      </w:r>
-      <w:proofErr w:type="spellStart"/>
-      <w:r>
-        <w:t>gui</w:t>
-      </w:r>
-      <w:proofErr w:type="spellEnd"/>
-      <w:r>
-        <w:t xml:space="preserve">, adatfolyam a </w:t>
-      </w:r>
-      <w:proofErr w:type="spellStart"/>
-      <w:r>
-        <w:t>gui</w:t>
-      </w:r>
-      <w:proofErr w:type="spellEnd"/>
-      <w:r>
-        <w:t xml:space="preserve"> és a motor és az adatbázis között </w:t>
-      </w:r>
-      <w:r>
-        <w:t xml:space="preserve">is </w:t>
-      </w:r>
-      <w:proofErr w:type="spellStart"/>
-      <w:r>
-        <w:t>seamless</w:t>
-      </w:r>
-      <w:proofErr w:type="spellEnd"/>
-      <w:r>
-        <w:t>, részletesen a felhasználói dokumentációban kifejtve</w:t>
-      </w:r>
-    </w:p>
-    <w:p>
-      <w:pPr>
-        <w:pStyle w:val="szdcmsor3"/>
-      </w:pPr>
-      <w:bookmarkStart w:id="52" w:name="_Toc179648214"/>
-      <w:r>
-        <w:t>Egyéb funkciók</w:t>
-      </w:r>
-      <w:bookmarkEnd w:id="52"/>
-    </w:p>
-    <w:p>
-      <w:pPr>
-        <w:pStyle w:val="szdszveg"/>
-      </w:pPr>
-      <w:proofErr w:type="spellStart"/>
-      <w:r>
-        <w:t>user</w:t>
-      </w:r>
-      <w:proofErr w:type="spellEnd"/>
-      <w:r>
-        <w:t xml:space="preserve"> </w:t>
-      </w:r>
-      <w:proofErr w:type="spellStart"/>
-      <w:r>
-        <w:t>handling</w:t>
-      </w:r>
-      <w:proofErr w:type="spellEnd"/>
-      <w:r>
-        <w:t xml:space="preserve">, </w:t>
-      </w:r>
-    </w:p>
-    <w:p>
-      <w:pPr>
-        <w:pStyle w:val="szdszveg"/>
-      </w:pPr>
-      <w:proofErr w:type="spellStart"/>
-      <w:r>
-        <w:t>report</w:t>
-      </w:r>
-      <w:proofErr w:type="spellEnd"/>
-      <w:r>
-        <w:t xml:space="preserve">/export </w:t>
-      </w:r>
-      <w:proofErr w:type="spellStart"/>
-      <w:r>
-        <w:t>generation</w:t>
-      </w:r>
-      <w:proofErr w:type="spellEnd"/>
-    </w:p>
-    <w:p>
-      <w:pPr>
-        <w:pStyle w:val="szdszveg"/>
-      </w:pPr>
-      <w:proofErr w:type="spellStart"/>
-      <w:r>
-        <w:t>statistics</w:t>
-      </w:r>
-      <w:proofErr w:type="spellEnd"/>
-      <w:r>
-        <w:t xml:space="preserve">, </w:t>
-      </w:r>
-    </w:p>
-    <w:p>
-      <w:pPr>
-        <w:pStyle w:val="szdcmsor3"/>
-      </w:pPr>
-      <w:bookmarkStart w:id="53" w:name="_Toc179648215"/>
-      <w:r>
-        <w:t>testing II.</w:t>
-      </w:r>
-      <w:bookmarkEnd w:id="53"/>
-      <w:r>
-        <w:t xml:space="preserve"> </w:t>
-      </w:r>
-    </w:p>
-    <w:p>
-      <w:pPr>
-        <w:pStyle w:val="szdszveg"/>
-      </w:pPr>
-      <w:r>
-        <w:t xml:space="preserve">Sebesség teszt, </w:t>
-      </w:r>
-      <w:proofErr w:type="spellStart"/>
-      <w:r>
-        <w:t>gui</w:t>
-      </w:r>
-      <w:proofErr w:type="spellEnd"/>
-      <w:r>
-        <w:t xml:space="preserve"> v1 tesztelése, bővebben kifejtve az 5.3.3. tesztelési tervben</w:t>
+        <w:t>Sebesség teszt, gui v1 tesztelése, bővebben kifejtve az 5.3.3. tesztelési tervben</w:t>
       </w:r>
     </w:p>
     <w:p>
@@ -10935,32 +10589,14 @@
       <w:pPr>
         <w:pStyle w:val="szdszveg"/>
       </w:pPr>
-      <w:proofErr w:type="spellStart"/>
       <w:r>
         <w:t>Prezi</w:t>
       </w:r>
       <w:r>
-        <w:t>hez</w:t>
-      </w:r>
-      <w:proofErr w:type="spellEnd"/>
-      <w:r>
-        <w:t xml:space="preserve"> </w:t>
-      </w:r>
-      <w:proofErr w:type="spellStart"/>
-      <w:r>
-        <w:t>demo</w:t>
-      </w:r>
-      <w:proofErr w:type="spellEnd"/>
-      <w:r>
-        <w:t xml:space="preserve">, </w:t>
-      </w:r>
-      <w:proofErr w:type="spellStart"/>
-      <w:r>
-        <w:t>installer</w:t>
-      </w:r>
-      <w:proofErr w:type="spellEnd"/>
-      <w:r>
-        <w:t xml:space="preserve">, </w:t>
+        <w:t>hez demo</w:t>
+      </w:r>
+      <w:r>
+        <w:t xml:space="preserve">, installer, </w:t>
       </w:r>
     </w:p>
     <w:p>
@@ -11010,15 +10646,7 @@
         <w:pStyle w:val="szdszveg"/>
       </w:pPr>
       <w:r>
-        <w:t xml:space="preserve">A kockázati tervezés során különféle bevált módszereket, például halszálka-diagramot, </w:t>
-      </w:r>
-      <w:proofErr w:type="spellStart"/>
-      <w:r>
-        <w:t>Pareto</w:t>
-      </w:r>
-      <w:proofErr w:type="spellEnd"/>
-      <w:r>
-        <w:t>-diagramot és SWOT elemzést alkalmazunk annak érdekében, hogy feltárjuk azokat a potenciális kudarctényezőket, amelyeket az ötletelés során esetleg figyelmen kívül hagytunk. Egy alapos elemzéssel biztosíthatjuk, hogy a fejlesztés kritikus feladatai során körültekintően járjunk el, és folyamatosan figyelembe vegyük a projekt sikerét veszélyeztető lehetséges kockázatokat.</w:t>
+        <w:t>A kockázati tervezés során különféle bevált módszereket, például halszálka-diagramot, Pareto-diagramot és SWOT elemzést alkalmazunk annak érdekében, hogy feltárjuk azokat a potenciális kudarctényezőket, amelyeket az ötletelés során esetleg figyelmen kívül hagytunk. Egy alapos elemzéssel biztosíthatjuk, hogy a fejlesztés kritikus feladatai során körültekintően járjunk el, és folyamatosan figyelembe vegyük a projekt sikerét veszélyeztető lehetséges kockázatokat.</w:t>
       </w:r>
     </w:p>
     <w:p>
@@ -11112,7 +10740,7 @@
           <w:noProof/>
         </w:rPr>
         <w:drawing>
-          <wp:inline distT="0" distB="0" distL="0" distR="0" wp14:anchorId="01371A3B" wp14:editId="450689A1">
+          <wp:inline distT="0" distB="0" distL="0" distR="0" wp14:anchorId="01371A3B" wp14:editId="06EB928E">
             <wp:extent cx="5463824" cy="2688590"/>
             <wp:effectExtent l="19050" t="19050" r="22860" b="16510"/>
             <wp:docPr id="2061046610" name="Picture 8"/>
@@ -11127,7 +10755,7 @@
                     <pic:cNvPicPr/>
                   </pic:nvPicPr>
                   <pic:blipFill>
-                    <a:blip r:embed="rId13" cstate="print">
+                    <a:blip r:embed="rId14" cstate="print">
                       <a:extLst>
                         <a:ext uri="{28A0092B-C50C-407E-A947-70E740481C1C}">
                           <a14:useLocalDpi xmlns:a14="http://schemas.microsoft.com/office/drawing/2010/main" val="0"/>
@@ -11167,27 +10795,14 @@
       <w:r>
         <w:t xml:space="preserve">ábra </w:t>
       </w:r>
-      <w:r>
-        <w:fldChar w:fldCharType="begin"/>
-      </w:r>
-      <w:r>
-        <w:instrText xml:space="preserve"> SEQ ábra \* ARABIC </w:instrText>
-      </w:r>
-      <w:r>
-        <w:fldChar w:fldCharType="separate"/>
-      </w:r>
-      <w:r>
-        <w:rPr>
-          <w:noProof/>
-        </w:rPr>
-        <w:t>2</w:t>
-      </w:r>
-      <w:r>
-        <w:rPr>
-          <w:noProof/>
-        </w:rPr>
-        <w:fldChar w:fldCharType="end"/>
-      </w:r>
+      <w:fldSimple w:instr=" SEQ ábra \* ARABIC ">
+        <w:r>
+          <w:rPr>
+            <w:noProof/>
+          </w:rPr>
+          <w:t>3</w:t>
+        </w:r>
+      </w:fldSimple>
       <w:r>
         <w:t>: Malom Játék Fejlesztési</w:t>
       </w:r>
@@ -11207,13 +10822,8 @@
         <w:pStyle w:val="szdcmsor3"/>
       </w:pPr>
       <w:bookmarkStart w:id="60" w:name="_Toc179648221"/>
-      <w:proofErr w:type="spellStart"/>
-      <w:r>
-        <w:t>Pareto</w:t>
-      </w:r>
-      <w:proofErr w:type="spellEnd"/>
-      <w:r>
-        <w:t>-diagram</w:t>
+      <w:r>
+        <w:t>Pareto-diagram</w:t>
       </w:r>
       <w:bookmarkEnd w:id="60"/>
     </w:p>
@@ -11252,15 +10862,7 @@
         <w:t>Fontos megjegyezni, hogy egyben ez a legvalószínűbb és legjelentősebb, így különös figyelmet kell szentelnünk egyén szinten az időmenedzsmentre.</w:t>
       </w:r>
       <w:r>
-        <w:t xml:space="preserve"> Az egyes </w:t>
-      </w:r>
-      <w:proofErr w:type="spellStart"/>
-      <w:r>
-        <w:t>kockázatonkénti</w:t>
-      </w:r>
-      <w:proofErr w:type="spellEnd"/>
-      <w:r>
-        <w:t xml:space="preserve"> súlyozások és egyéb információk megtalálhatóak a hatodik mellékletben.</w:t>
+        <w:t xml:space="preserve"> Az egyes kockázatonkénti súlyozások és egyéb információk megtalálhatóak a hatodik mellékletben.</w:t>
       </w:r>
     </w:p>
     <w:p>
@@ -11287,7 +10889,7 @@
             <wp:cNvGraphicFramePr/>
             <a:graphic xmlns:a="http://schemas.openxmlformats.org/drawingml/2006/main">
               <a:graphicData uri="http://schemas.openxmlformats.org/drawingml/2006/chart">
-                <c:chart xmlns:c="http://schemas.openxmlformats.org/drawingml/2006/chart" xmlns:r="http://schemas.openxmlformats.org/officeDocument/2006/relationships" r:id="rId14"/>
+                <c:chart xmlns:c="http://schemas.openxmlformats.org/drawingml/2006/chart" xmlns:r="http://schemas.openxmlformats.org/officeDocument/2006/relationships" r:id="rId15"/>
               </a:graphicData>
             </a:graphic>
           </wp:inline>
@@ -11302,87 +10904,64 @@
       <w:r>
         <w:t xml:space="preserve">ábra </w:t>
       </w:r>
-      <w:r>
-        <w:fldChar w:fldCharType="begin"/>
-      </w:r>
-      <w:r>
-        <w:instrText xml:space="preserve"> SEQ ábra \* ARABIC </w:instrText>
-      </w:r>
-      <w:r>
-        <w:fldChar w:fldCharType="separate"/>
-      </w:r>
+      <w:fldSimple w:instr=" SEQ ábra \* ARABIC ">
+        <w:r>
+          <w:rPr>
+            <w:noProof/>
+          </w:rPr>
+          <w:t>4</w:t>
+        </w:r>
+      </w:fldSimple>
+      <w:r>
+        <w:t>:</w:t>
+      </w:r>
+      <w:r>
+        <w:t xml:space="preserve"> Pareto-diagram a főbb kockázatokról</w:t>
+      </w:r>
+      <w:bookmarkEnd w:id="61"/>
+    </w:p>
+    <w:p>
+      <w:pPr>
+        <w:pStyle w:val="szdcmsor3"/>
+      </w:pPr>
+      <w:bookmarkStart w:id="62" w:name="_Toc179648222"/>
+      <w:r>
+        <w:t>SWOT analízis</w:t>
+      </w:r>
+      <w:bookmarkEnd w:id="62"/>
+    </w:p>
+    <w:p>
+      <w:pPr>
+        <w:pStyle w:val="szdszveg"/>
+      </w:pPr>
+      <w:r>
+        <w:t xml:space="preserve">A projekt erősségei közé tartozik a jól összeszokott csapat, az egyértelmű célok és a problémamegoldó készség, amelyeket egy ambiciózus projektötlet támogat. Ugyanakkor gyengeségként jelentkezik a tapasztalatlanság a Python nyelvvel, a gépi tanulás terén, valamint a grafikai készségek hiánya. A projekt lehetőséget ad arra, hogy három tantárgy követelményeit egy projektben </w:t>
+      </w:r>
+      <w:r>
+        <w:t>teljesítsük</w:t>
+      </w:r>
+      <w:r>
+        <w:t xml:space="preserve">, egy innovatív koncepcióval, amely továbbfejlesztési potenciált is hordoz magában. A legnagyobb veszélyek a határidőcsúszások, technológiai integrációs </w:t>
+      </w:r>
+      <w:r>
+        <w:t>komplikációk</w:t>
+      </w:r>
+      <w:r>
+        <w:t xml:space="preserve"> és a szervezetlenség okozta problémák.</w:t>
+      </w:r>
+      <w:r>
+        <w:t xml:space="preserve"> A táblázat megtalálható a hetedik melléketben.</w:t>
+      </w:r>
+    </w:p>
+    <w:p>
+      <w:pPr>
+        <w:pStyle w:val="szdbra"/>
+        <w:keepNext/>
+      </w:pPr>
       <w:r>
         <w:rPr>
           <w:noProof/>
         </w:rPr>
-        <w:t>3</w:t>
-      </w:r>
-      <w:r>
-        <w:fldChar w:fldCharType="end"/>
-      </w:r>
-      <w:r>
-        <w:t>:</w:t>
-      </w:r>
-      <w:r>
-        <w:t xml:space="preserve"> </w:t>
-      </w:r>
-      <w:proofErr w:type="spellStart"/>
-      <w:r>
-        <w:t>Pareto</w:t>
-      </w:r>
-      <w:proofErr w:type="spellEnd"/>
-      <w:r>
-        <w:t>-diagram a főbb kockázatokról</w:t>
-      </w:r>
-      <w:bookmarkEnd w:id="61"/>
-    </w:p>
-    <w:p>
-      <w:pPr>
-        <w:pStyle w:val="szdcmsor3"/>
-      </w:pPr>
-      <w:bookmarkStart w:id="62" w:name="_Toc179648222"/>
-      <w:r>
-        <w:t>SWOT analízis</w:t>
-      </w:r>
-      <w:bookmarkEnd w:id="62"/>
-    </w:p>
-    <w:p>
-      <w:pPr>
-        <w:pStyle w:val="szdszveg"/>
-      </w:pPr>
-      <w:r>
-        <w:t xml:space="preserve">A projekt erősségei közé tartozik a jól összeszokott csapat, az egyértelmű célok és a problémamegoldó készség, amelyeket egy ambiciózus projektötlet támogat. Ugyanakkor gyengeségként jelentkezik a tapasztalatlanság a Python nyelvvel, a gépi tanulás terén, valamint a grafikai készségek hiánya. A projekt lehetőséget ad arra, hogy három tantárgy követelményeit egy projektben </w:t>
-      </w:r>
-      <w:r>
-        <w:t>teljesítsük</w:t>
-      </w:r>
-      <w:r>
-        <w:t xml:space="preserve">, egy innovatív koncepcióval, amely továbbfejlesztési potenciált is hordoz magában. A legnagyobb veszélyek a határidőcsúszások, technológiai integrációs </w:t>
-      </w:r>
-      <w:r>
-        <w:t>komplikációk</w:t>
-      </w:r>
-      <w:r>
-        <w:t xml:space="preserve"> és a szervezetlenség okozta problémák.</w:t>
-      </w:r>
-      <w:r>
-        <w:t xml:space="preserve"> A táblázat megtalálható a hetedik </w:t>
-      </w:r>
-      <w:proofErr w:type="spellStart"/>
-      <w:r>
-        <w:t>melléketben</w:t>
-      </w:r>
-      <w:proofErr w:type="spellEnd"/>
-      <w:r>
-        <w:t>.</w:t>
-      </w:r>
-    </w:p>
-    <w:p>
-      <w:pPr>
-        <w:pStyle w:val="szdbra"/>
-        <w:keepNext/>
-      </w:pPr>
-      <w:r>
         <w:drawing>
           <wp:inline distT="0" distB="0" distL="0" distR="0" wp14:anchorId="41859488" wp14:editId="2C0D584B">
             <wp:extent cx="5579110" cy="2661920"/>
@@ -11399,7 +10978,7 @@
                     <pic:cNvPicPr/>
                   </pic:nvPicPr>
                   <pic:blipFill>
-                    <a:blip r:embed="rId15"/>
+                    <a:blip r:embed="rId16"/>
                     <a:stretch>
                       <a:fillRect/>
                     </a:stretch>
@@ -11428,24 +11007,14 @@
       <w:r>
         <w:t xml:space="preserve">ábra </w:t>
       </w:r>
-      <w:r>
-        <w:fldChar w:fldCharType="begin"/>
-      </w:r>
-      <w:r>
-        <w:instrText xml:space="preserve"> SEQ ábra \* ARABIC </w:instrText>
-      </w:r>
-      <w:r>
-        <w:fldChar w:fldCharType="separate"/>
-      </w:r>
-      <w:r>
-        <w:rPr>
-          <w:noProof/>
-        </w:rPr>
-        <w:t>4</w:t>
-      </w:r>
-      <w:r>
-        <w:fldChar w:fldCharType="end"/>
-      </w:r>
+      <w:fldSimple w:instr=" SEQ ábra \* ARABIC ">
+        <w:r>
+          <w:rPr>
+            <w:noProof/>
+          </w:rPr>
+          <w:t>5</w:t>
+        </w:r>
+      </w:fldSimple>
       <w:r>
         <w:t>:</w:t>
       </w:r>
@@ -11455,13 +11024,8 @@
       <w:r>
         <w:t xml:space="preserve">A </w:t>
       </w:r>
-      <w:proofErr w:type="spellStart"/>
-      <w:r>
-        <w:t>FreeKredit</w:t>
-      </w:r>
-      <w:proofErr w:type="spellEnd"/>
-      <w:r>
-        <w:t xml:space="preserve"> fejlesztőcsapat SWOT elemzése</w:t>
+      <w:r>
+        <w:t>FreeKredit fejlesztőcsapat SWOT elemzése</w:t>
       </w:r>
       <w:bookmarkEnd w:id="63"/>
     </w:p>
@@ -11517,16 +11081,7 @@
         <w:t>Az alábbi erőforrásigénybevételi ábrázolás jól mutatja, hogy a feladatmegosztás sikeres volt, és még a projektvezetőnek sem túlterheltséggel küzdenie.</w:t>
       </w:r>
       <w:r>
-        <w:t xml:space="preserve"> </w:t>
-      </w:r>
-      <w:r>
-        <w:t>(</w:t>
-      </w:r>
-      <w:r>
-        <w:t>5</w:t>
-      </w:r>
-      <w:r>
-        <w:t>. ábra)</w:t>
+        <w:t xml:space="preserve"> (5. ábra)</w:t>
       </w:r>
     </w:p>
     <w:p>
@@ -11554,7 +11109,7 @@
                     <pic:cNvPicPr/>
                   </pic:nvPicPr>
                   <pic:blipFill>
-                    <a:blip r:embed="rId16" cstate="print">
+                    <a:blip r:embed="rId17" cstate="print">
                       <a:extLst>
                         <a:ext uri="{28A0092B-C50C-407E-A947-70E740481C1C}">
                           <a14:useLocalDpi xmlns:a14="http://schemas.microsoft.com/office/drawing/2010/main" val="0"/>
@@ -11589,27 +11144,14 @@
       <w:r>
         <w:t xml:space="preserve">ábra </w:t>
       </w:r>
-      <w:r>
-        <w:fldChar w:fldCharType="begin"/>
-      </w:r>
-      <w:r>
-        <w:instrText xml:space="preserve"> SEQ ábra \* ARABIC </w:instrText>
-      </w:r>
-      <w:r>
-        <w:fldChar w:fldCharType="separate"/>
-      </w:r>
-      <w:r>
-        <w:rPr>
-          <w:noProof/>
-        </w:rPr>
-        <w:t>5</w:t>
-      </w:r>
-      <w:r>
-        <w:rPr>
-          <w:noProof/>
-        </w:rPr>
-        <w:fldChar w:fldCharType="end"/>
-      </w:r>
+      <w:fldSimple w:instr=" SEQ ábra \* ARABIC ">
+        <w:r>
+          <w:rPr>
+            <w:noProof/>
+          </w:rPr>
+          <w:t>6</w:t>
+        </w:r>
+      </w:fldSimple>
       <w:r>
         <w:t>: Fejlesztői csapat erőforrás-diagramja</w:t>
       </w:r>
@@ -11623,13 +11165,8 @@
       <w:r>
         <w:t>Ütemterv (</w:t>
       </w:r>
-      <w:proofErr w:type="spellStart"/>
-      <w:r>
-        <w:t>Gantt</w:t>
-      </w:r>
-      <w:proofErr w:type="spellEnd"/>
-      <w:r>
-        <w:t>-diagram</w:t>
+      <w:r>
+        <w:t>Gantt-diagram</w:t>
       </w:r>
       <w:r>
         <w:t>)</w:t>
@@ -11662,16 +11199,7 @@
         <w:t>, követelményanalízis, és az első mérföldkőig elvégzett teendők összefoglalása.</w:t>
       </w:r>
       <w:r>
-        <w:t xml:space="preserve"> </w:t>
-      </w:r>
-      <w:r>
-        <w:t>(</w:t>
-      </w:r>
-      <w:r>
-        <w:t>6</w:t>
-      </w:r>
-      <w:r>
-        <w:t>. ábra)</w:t>
+        <w:t xml:space="preserve"> (6. ábra)</w:t>
       </w:r>
     </w:p>
     <w:p>
@@ -11684,7 +11212,7 @@
           <w:noProof/>
         </w:rPr>
         <w:drawing>
-          <wp:inline distT="0" distB="0" distL="0" distR="0" wp14:anchorId="2B523854" wp14:editId="50616FB0">
+          <wp:inline distT="0" distB="0" distL="0" distR="0" wp14:anchorId="2B523854" wp14:editId="4C056B20">
             <wp:extent cx="5579110" cy="935355"/>
             <wp:effectExtent l="0" t="0" r="2540" b="0"/>
             <wp:docPr id="281998371" name="Picture 2" descr="A screenshot of a graph&#10;&#10;Description automatically generated"/>
@@ -11699,7 +11227,7 @@
                     <pic:cNvPicPr/>
                   </pic:nvPicPr>
                   <pic:blipFill>
-                    <a:blip r:embed="rId17" cstate="print">
+                    <a:blip r:embed="rId18" cstate="print">
                       <a:extLst>
                         <a:ext uri="{28A0092B-C50C-407E-A947-70E740481C1C}">
                           <a14:useLocalDpi xmlns:a14="http://schemas.microsoft.com/office/drawing/2010/main" val="0"/>
@@ -11734,40 +11262,19 @@
       <w:r>
         <w:t xml:space="preserve">ábra </w:t>
       </w:r>
-      <w:r>
-        <w:fldChar w:fldCharType="begin"/>
-      </w:r>
-      <w:r>
-        <w:instrText xml:space="preserve"> SEQ ábra \* ARABIC </w:instrText>
-      </w:r>
-      <w:r>
-        <w:fldChar w:fldCharType="separate"/>
-      </w:r>
-      <w:r>
-        <w:rPr>
-          <w:noProof/>
-        </w:rPr>
-        <w:t>6</w:t>
-      </w:r>
-      <w:r>
-        <w:rPr>
-          <w:noProof/>
-        </w:rPr>
-        <w:fldChar w:fldCharType="end"/>
-      </w:r>
+      <w:fldSimple w:instr=" SEQ ábra \* ARABIC ">
+        <w:r>
+          <w:rPr>
+            <w:noProof/>
+          </w:rPr>
+          <w:t>7</w:t>
+        </w:r>
+      </w:fldSimple>
       <w:r>
         <w:t>:</w:t>
       </w:r>
       <w:r>
-        <w:t xml:space="preserve"> </w:t>
-      </w:r>
-      <w:proofErr w:type="spellStart"/>
-      <w:r>
-        <w:t>Gantt</w:t>
-      </w:r>
-      <w:proofErr w:type="spellEnd"/>
-      <w:r>
-        <w:t>-diagram az első mérföldkőig</w:t>
+        <w:t xml:space="preserve"> Gantt-diagram az első mérföldkőig</w:t>
       </w:r>
       <w:bookmarkEnd w:id="67"/>
     </w:p>
@@ -11838,7 +11345,7 @@
                     <pic:cNvPicPr/>
                   </pic:nvPicPr>
                   <pic:blipFill>
-                    <a:blip r:embed="rId18" cstate="print">
+                    <a:blip r:embed="rId19" cstate="print">
                       <a:extLst>
                         <a:ext uri="{28A0092B-C50C-407E-A947-70E740481C1C}">
                           <a14:useLocalDpi xmlns:a14="http://schemas.microsoft.com/office/drawing/2010/main" val="0"/>
@@ -11873,37 +11380,16 @@
       <w:r>
         <w:t xml:space="preserve">ábra </w:t>
       </w:r>
-      <w:r>
-        <w:fldChar w:fldCharType="begin"/>
-      </w:r>
-      <w:r>
-        <w:instrText xml:space="preserve"> SEQ ábra \* ARABIC </w:instrText>
-      </w:r>
-      <w:r>
-        <w:fldChar w:fldCharType="separate"/>
-      </w:r>
-      <w:r>
-        <w:rPr>
-          <w:noProof/>
-        </w:rPr>
-        <w:t>7</w:t>
-      </w:r>
-      <w:r>
-        <w:rPr>
-          <w:noProof/>
-        </w:rPr>
-        <w:fldChar w:fldCharType="end"/>
-      </w:r>
-      <w:r>
-        <w:t xml:space="preserve">: </w:t>
-      </w:r>
-      <w:proofErr w:type="spellStart"/>
-      <w:r>
-        <w:t>Gantt</w:t>
-      </w:r>
-      <w:proofErr w:type="spellEnd"/>
-      <w:r>
-        <w:t>-diagram a</w:t>
+      <w:fldSimple w:instr=" SEQ ábra \* ARABIC ">
+        <w:r>
+          <w:rPr>
+            <w:noProof/>
+          </w:rPr>
+          <w:t>8</w:t>
+        </w:r>
+      </w:fldSimple>
+      <w:r>
+        <w:t>: Gantt-diagram a</w:t>
       </w:r>
       <w:r>
         <w:t xml:space="preserve"> második </w:t>
@@ -12000,7 +11486,7 @@
                     <pic:cNvPicPr/>
                   </pic:nvPicPr>
                   <pic:blipFill>
-                    <a:blip r:embed="rId19" cstate="print">
+                    <a:blip r:embed="rId20" cstate="print">
                       <a:extLst>
                         <a:ext uri="{28A0092B-C50C-407E-A947-70E740481C1C}">
                           <a14:useLocalDpi xmlns:a14="http://schemas.microsoft.com/office/drawing/2010/main" val="0"/>
@@ -12035,37 +11521,16 @@
       <w:r>
         <w:t xml:space="preserve">ábra </w:t>
       </w:r>
-      <w:r>
-        <w:fldChar w:fldCharType="begin"/>
-      </w:r>
-      <w:r>
-        <w:instrText xml:space="preserve"> SEQ ábra \* ARABIC </w:instrText>
-      </w:r>
-      <w:r>
-        <w:fldChar w:fldCharType="separate"/>
-      </w:r>
-      <w:r>
-        <w:rPr>
-          <w:noProof/>
-        </w:rPr>
-        <w:t>8</w:t>
-      </w:r>
-      <w:r>
-        <w:rPr>
-          <w:noProof/>
-        </w:rPr>
-        <w:fldChar w:fldCharType="end"/>
-      </w:r>
-      <w:r>
-        <w:t xml:space="preserve">: </w:t>
-      </w:r>
-      <w:proofErr w:type="spellStart"/>
-      <w:r>
-        <w:t>Gantt</w:t>
-      </w:r>
-      <w:proofErr w:type="spellEnd"/>
-      <w:r>
-        <w:t>-diagram a harmadik mérföldkőig</w:t>
+      <w:fldSimple w:instr=" SEQ ábra \* ARABIC ">
+        <w:r>
+          <w:rPr>
+            <w:noProof/>
+          </w:rPr>
+          <w:t>9</w:t>
+        </w:r>
+      </w:fldSimple>
+      <w:r>
+        <w:t>: Gantt-diagram a harmadik mérföldkőig</w:t>
       </w:r>
       <w:bookmarkEnd w:id="69"/>
     </w:p>
@@ -12120,7 +11585,7 @@
                     <pic:cNvPicPr/>
                   </pic:nvPicPr>
                   <pic:blipFill>
-                    <a:blip r:embed="rId20" cstate="print">
+                    <a:blip r:embed="rId21" cstate="print">
                       <a:extLst>
                         <a:ext uri="{28A0092B-C50C-407E-A947-70E740481C1C}">
                           <a14:useLocalDpi xmlns:a14="http://schemas.microsoft.com/office/drawing/2010/main" val="0"/>
@@ -12155,37 +11620,16 @@
       <w:r>
         <w:t xml:space="preserve">ábra </w:t>
       </w:r>
-      <w:r>
-        <w:fldChar w:fldCharType="begin"/>
-      </w:r>
-      <w:r>
-        <w:instrText xml:space="preserve"> SEQ ábra \* ARABIC </w:instrText>
-      </w:r>
-      <w:r>
-        <w:fldChar w:fldCharType="separate"/>
-      </w:r>
-      <w:r>
-        <w:rPr>
-          <w:noProof/>
-        </w:rPr>
-        <w:t>9</w:t>
-      </w:r>
-      <w:r>
-        <w:rPr>
-          <w:noProof/>
-        </w:rPr>
-        <w:fldChar w:fldCharType="end"/>
-      </w:r>
-      <w:r>
-        <w:t xml:space="preserve">: </w:t>
-      </w:r>
-      <w:proofErr w:type="spellStart"/>
-      <w:r>
-        <w:t>Gantt</w:t>
-      </w:r>
-      <w:proofErr w:type="spellEnd"/>
-      <w:r>
-        <w:t>-diagram a</w:t>
+      <w:fldSimple w:instr=" SEQ ábra \* ARABIC ">
+        <w:r>
+          <w:rPr>
+            <w:noProof/>
+          </w:rPr>
+          <w:t>10</w:t>
+        </w:r>
+      </w:fldSimple>
+      <w:r>
+        <w:t>: Gantt-diagram a</w:t>
       </w:r>
       <w:r>
         <w:t xml:space="preserve"> negyedik </w:t>
@@ -12214,125 +11658,13 @@
         <w:pStyle w:val="szdszveg"/>
       </w:pPr>
       <w:r>
-        <w:t xml:space="preserve">Agilis modell, azon belül </w:t>
-      </w:r>
-      <w:proofErr w:type="spellStart"/>
-      <w:r>
-        <w:t>scrum</w:t>
-      </w:r>
-      <w:proofErr w:type="spellEnd"/>
-      <w:r>
-        <w:t xml:space="preserve">. Gyakran szállítunk (kéthetente </w:t>
-      </w:r>
-      <w:proofErr w:type="spellStart"/>
-      <w:r>
-        <w:t>new</w:t>
-      </w:r>
-      <w:proofErr w:type="spellEnd"/>
-      <w:r>
-        <w:t xml:space="preserve"> </w:t>
-      </w:r>
-      <w:proofErr w:type="spellStart"/>
-      <w:r>
-        <w:t>stable</w:t>
-      </w:r>
-      <w:proofErr w:type="spellEnd"/>
-      <w:r>
-        <w:t xml:space="preserve"> </w:t>
-      </w:r>
-      <w:proofErr w:type="spellStart"/>
-      <w:r>
-        <w:t>build</w:t>
-      </w:r>
-      <w:proofErr w:type="spellEnd"/>
-      <w:r>
-        <w:t>), személyes meetingek (</w:t>
-      </w:r>
-      <w:proofErr w:type="spellStart"/>
-      <w:r>
-        <w:t>standupok</w:t>
-      </w:r>
-      <w:proofErr w:type="spellEnd"/>
-      <w:r>
-        <w:t xml:space="preserve">) két </w:t>
-      </w:r>
-      <w:proofErr w:type="spellStart"/>
-      <w:r>
-        <w:t>ehtente</w:t>
-      </w:r>
-      <w:proofErr w:type="spellEnd"/>
-      <w:r>
-        <w:t xml:space="preserve"> az egész csapatnak, </w:t>
-      </w:r>
-      <w:proofErr w:type="spellStart"/>
-      <w:r>
-        <w:t>alcsapatokon</w:t>
-      </w:r>
-      <w:proofErr w:type="spellEnd"/>
-      <w:r>
-        <w:t xml:space="preserve"> belül tetszés szerint, </w:t>
-      </w:r>
-      <w:r>
-        <w:t xml:space="preserve">mérce a működő </w:t>
-      </w:r>
-      <w:proofErr w:type="spellStart"/>
-      <w:r>
-        <w:t>softver</w:t>
-      </w:r>
-      <w:proofErr w:type="spellEnd"/>
-      <w:r>
-        <w:t xml:space="preserve">, a követelmények változhatnak, törekvés az egyszerűségre, letisztultságra, átláthatóságra, </w:t>
-      </w:r>
-      <w:proofErr w:type="spellStart"/>
-      <w:r>
-        <w:t>rücksprache</w:t>
-      </w:r>
-      <w:proofErr w:type="spellEnd"/>
-      <w:r>
-        <w:t xml:space="preserve"> rundék</w:t>
-      </w:r>
-      <w:r>
-        <w:t xml:space="preserve"> a </w:t>
-      </w:r>
-      <w:proofErr w:type="spellStart"/>
-      <w:r>
-        <w:t>projektleaddel</w:t>
-      </w:r>
-      <w:proofErr w:type="spellEnd"/>
-      <w:r>
-        <w:t>, párhuzamosított tevékenységek, inkrementális fejlesztés (</w:t>
-      </w:r>
-      <w:proofErr w:type="spellStart"/>
-      <w:r>
-        <w:t>engine</w:t>
-      </w:r>
-      <w:proofErr w:type="spellEnd"/>
-      <w:r>
-        <w:t xml:space="preserve">, </w:t>
-      </w:r>
-      <w:proofErr w:type="spellStart"/>
-      <w:r>
-        <w:t>gui</w:t>
-      </w:r>
-      <w:proofErr w:type="spellEnd"/>
-      <w:r>
-        <w:t xml:space="preserve">, </w:t>
-      </w:r>
-      <w:proofErr w:type="spellStart"/>
-      <w:r>
-        <w:t>ai</w:t>
-      </w:r>
-      <w:proofErr w:type="spellEnd"/>
-      <w:r>
-        <w:t xml:space="preserve">, </w:t>
-      </w:r>
-      <w:proofErr w:type="spellStart"/>
-      <w:r>
-        <w:t>full</w:t>
-      </w:r>
-      <w:proofErr w:type="spellEnd"/>
-      <w:r>
-        <w:t xml:space="preserve"> game),</w:t>
+        <w:t xml:space="preserve">Agilis modell, azon belül scrum. Gyakran szállítunk (kéthetente new stable build), személyes meetingek (standupok) két ehtente az egész csapatnak, alcsapatokon belül tetszés szerint, </w:t>
+      </w:r>
+      <w:r>
+        <w:t>mérce a működő softver, a követelmények változhatnak, törekvés az egyszerűségre, letisztultságra, átláthatóságra, rücksprache rundék</w:t>
+      </w:r>
+      <w:r>
+        <w:t xml:space="preserve"> a projektleaddel, párhuzamosított tevékenységek, inkrementális fejlesztés (engine, gui, ai, full game),</w:t>
       </w:r>
     </w:p>
     <w:p>
@@ -12440,62 +11772,17 @@
       <w:pPr>
         <w:pStyle w:val="szdszveg"/>
       </w:pPr>
-      <w:proofErr w:type="spellStart"/>
-      <w:r>
-        <w:t>open</w:t>
-      </w:r>
-      <w:proofErr w:type="spellEnd"/>
-      <w:r>
-        <w:t xml:space="preserve"> </w:t>
-      </w:r>
-      <w:proofErr w:type="spellStart"/>
-      <w:r>
-        <w:t>source</w:t>
-      </w:r>
-      <w:proofErr w:type="spellEnd"/>
-      <w:r>
-        <w:t xml:space="preserve"> </w:t>
-      </w:r>
-      <w:proofErr w:type="spellStart"/>
-      <w:r>
-        <w:t>github</w:t>
-      </w:r>
-      <w:proofErr w:type="spellEnd"/>
-      <w:r>
-        <w:t xml:space="preserve"> </w:t>
-      </w:r>
-      <w:proofErr w:type="spellStart"/>
-      <w:r>
-        <w:t>repo</w:t>
-      </w:r>
-      <w:proofErr w:type="spellEnd"/>
-      <w:r>
-        <w:t>, karbantartás</w:t>
-      </w:r>
-      <w:r>
-        <w:t xml:space="preserve">, </w:t>
-      </w:r>
-      <w:proofErr w:type="spellStart"/>
-      <w:r>
-        <w:t>Steam</w:t>
-      </w:r>
-      <w:proofErr w:type="spellEnd"/>
-      <w:r>
-        <w:t xml:space="preserve"> feltölté</w:t>
+      <w:r>
+        <w:t>open source github repo, karbantartás</w:t>
+      </w:r>
+      <w:r>
+        <w:t>, Steam feltölté</w:t>
       </w:r>
       <w:r>
         <w:t>s</w:t>
       </w:r>
       <w:r>
-        <w:t xml:space="preserve"> (free </w:t>
-      </w:r>
-      <w:proofErr w:type="spellStart"/>
-      <w:r>
-        <w:t>to</w:t>
-      </w:r>
-      <w:proofErr w:type="spellEnd"/>
-      <w:r>
-        <w:t xml:space="preserve"> play)</w:t>
+        <w:t xml:space="preserve"> (free to play)</w:t>
       </w:r>
     </w:p>
     <w:p>
@@ -12569,29 +11856,8 @@
         <w:pStyle w:val="szdszveg"/>
       </w:pPr>
       <w:r>
-        <w:t xml:space="preserve">Login vagy </w:t>
-      </w:r>
-      <w:proofErr w:type="spellStart"/>
-      <w:r>
-        <w:t>create</w:t>
-      </w:r>
-      <w:proofErr w:type="spellEnd"/>
-      <w:r>
-        <w:t xml:space="preserve"> </w:t>
-      </w:r>
-      <w:proofErr w:type="spellStart"/>
-      <w:r>
-        <w:t>new</w:t>
-      </w:r>
-      <w:proofErr w:type="spellEnd"/>
-      <w:r>
-        <w:t xml:space="preserve"> </w:t>
-      </w:r>
-      <w:proofErr w:type="spellStart"/>
-      <w:r>
-        <w:t>user</w:t>
-      </w:r>
-      <w:proofErr w:type="spellEnd"/>
+        <w:t>Login vagy create new user</w:t>
+      </w:r>
     </w:p>
     <w:p>
       <w:pPr>
@@ -12608,31 +11874,7 @@
         <w:pStyle w:val="szdszveg"/>
       </w:pPr>
       <w:r>
-        <w:t xml:space="preserve">Játéktér, </w:t>
-      </w:r>
-      <w:proofErr w:type="spellStart"/>
-      <w:r>
-        <w:t>real</w:t>
-      </w:r>
-      <w:proofErr w:type="spellEnd"/>
-      <w:r>
-        <w:t xml:space="preserve"> </w:t>
-      </w:r>
-      <w:proofErr w:type="spellStart"/>
-      <w:r>
-        <w:t>time</w:t>
-      </w:r>
-      <w:proofErr w:type="spellEnd"/>
-      <w:r>
-        <w:t xml:space="preserve"> játék </w:t>
-      </w:r>
-      <w:proofErr w:type="spellStart"/>
-      <w:r>
-        <w:t>history</w:t>
-      </w:r>
-      <w:proofErr w:type="spellEnd"/>
-      <w:r>
-        <w:t xml:space="preserve">, aktuális játék adatok, </w:t>
+        <w:t xml:space="preserve">Játéktér, real time játék history, aktuális játék adatok, </w:t>
       </w:r>
       <w:r>
         <w:t>„roll” hogy ki kezdjen, navigációs panel</w:t>
@@ -12652,53 +11894,8 @@
       <w:pPr>
         <w:pStyle w:val="szdszveg"/>
       </w:pPr>
-      <w:proofErr w:type="spellStart"/>
-      <w:r>
-        <w:t>Ai</w:t>
-      </w:r>
-      <w:proofErr w:type="spellEnd"/>
-      <w:r>
-        <w:t xml:space="preserve"> </w:t>
-      </w:r>
-      <w:proofErr w:type="spellStart"/>
-      <w:r>
-        <w:t>mode</w:t>
-      </w:r>
-      <w:proofErr w:type="spellEnd"/>
-      <w:r>
-        <w:t xml:space="preserve"> (módok, nehézségek),</w:t>
-      </w:r>
-      <w:proofErr w:type="spellStart"/>
-      <w:r>
-        <w:t>statistics</w:t>
-      </w:r>
-      <w:proofErr w:type="spellEnd"/>
-      <w:r>
-        <w:t xml:space="preserve"> (</w:t>
-      </w:r>
-      <w:proofErr w:type="spellStart"/>
-      <w:r>
-        <w:t>with</w:t>
-      </w:r>
-      <w:proofErr w:type="spellEnd"/>
-      <w:r>
-        <w:t xml:space="preserve"> </w:t>
-      </w:r>
-      <w:proofErr w:type="spellStart"/>
-      <w:r>
-        <w:t>scoreboard</w:t>
-      </w:r>
-      <w:proofErr w:type="spellEnd"/>
-      <w:r>
-        <w:t xml:space="preserve">), game </w:t>
-      </w:r>
-      <w:proofErr w:type="spellStart"/>
-      <w:r>
-        <w:t>history,logout</w:t>
-      </w:r>
-      <w:proofErr w:type="spellEnd"/>
-      <w:r>
-        <w:t xml:space="preserve"> </w:t>
+      <w:r>
+        <w:t xml:space="preserve">Ai mode (módok, nehézségek),statistics (with scoreboard), game history,logout </w:t>
       </w:r>
     </w:p>
     <w:p>
@@ -12736,27 +11933,17 @@
       </w:pPr>
       <w:bookmarkStart w:id="87" w:name="_Toc179648241"/>
       <w:r>
-        <w:t xml:space="preserve">Hogyan </w:t>
-      </w:r>
-      <w:proofErr w:type="spellStart"/>
-      <w:r>
-        <w:t>játsz</w:t>
+        <w:t>Hogyan játsz</w:t>
       </w:r>
       <w:bookmarkEnd w:id="87"/>
-      <w:proofErr w:type="spellEnd"/>
     </w:p>
     <w:p>
       <w:pPr>
         <w:pStyle w:val="szdszveg"/>
       </w:pPr>
       <w:r>
-        <w:t xml:space="preserve">New game </w:t>
-      </w:r>
-      <w:proofErr w:type="spellStart"/>
-      <w:r>
-        <w:t>workflow</w:t>
-      </w:r>
-      <w:proofErr w:type="spellEnd"/>
+        <w:t>New game workflow</w:t>
+      </w:r>
     </w:p>
     <w:p>
       <w:pPr>
@@ -13525,8 +12712,8 @@
       </w:pPr>
     </w:p>
     <w:sectPr>
-      <w:footerReference w:type="default" r:id="rId21"/>
-      <w:footerReference w:type="first" r:id="rId22"/>
+      <w:footerReference w:type="default" r:id="rId22"/>
+      <w:footerReference w:type="first" r:id="rId23"/>
       <w:pgSz w:w="11906" w:h="16838" w:code="9"/>
       <w:pgMar w:top="1418" w:right="1418" w:bottom="1418" w:left="1418" w:header="709" w:footer="709" w:gutter="284"/>
       <w:pgNumType w:start="0"/>
@@ -15209,6 +14396,7 @@
   <w:style w:type="character" w:default="1" w:styleId="DefaultParagraphFont">
     <w:name w:val="Default Paragraph Font"/>
     <w:uiPriority w:val="1"/>
+    <w:semiHidden/>
     <w:unhideWhenUsed/>
   </w:style>
   <w:style w:type="table" w:default="1" w:styleId="TableNormal">
@@ -18261,12 +17449,19 @@
 </file>
 
 <file path=customXml/item1.xml><?xml version="1.0" encoding="utf-8"?>
-<p:properties xmlns:p="http://schemas.microsoft.com/office/2006/metadata/properties" xmlns:xsi="http://www.w3.org/2001/XMLSchema-instance" xmlns:pc="http://schemas.microsoft.com/office/infopath/2007/PartnerControls">
-  <documentManagement/>
-</p:properties>
+<?mso-contentType ?>
+<FormTemplates xmlns="http://schemas.microsoft.com/sharepoint/v3/contenttype/forms">
+  <Display>DocumentLibraryForm</Display>
+  <Edit>DocumentLibraryForm</Edit>
+  <New>DocumentLibraryForm</New>
+</FormTemplates>
 </file>
 
 <file path=customXml/item2.xml><?xml version="1.0" encoding="utf-8"?>
+<b:Sources xmlns:b="http://schemas.openxmlformats.org/officeDocument/2006/bibliography" xmlns="http://schemas.openxmlformats.org/officeDocument/2006/bibliography" SelectedStyle="\APA.XSL" StyleName="APA Fifth Edition"/>
+</file>
+
+<file path=customXml/item3.xml><?xml version="1.0" encoding="utf-8"?>
 <ct:contentTypeSchema xmlns:ct="http://schemas.microsoft.com/office/2006/metadata/contentType" xmlns:ma="http://schemas.microsoft.com/office/2006/metadata/properties/metaAttributes" ct:_="" ma:_="" ma:contentTypeName="Dokumentum" ma:contentTypeID="0x010100D4E91B6039446843A11EE1171D1AAF07" ma:contentTypeVersion="14" ma:contentTypeDescription="Új dokumentum létrehozása." ma:contentTypeScope="" ma:versionID="d0ccb6e40eb2aae0ba82ef2830d3e4aa">
   <xsd:schema xmlns:xsd="http://www.w3.org/2001/XMLSchema" xmlns:xs="http://www.w3.org/2001/XMLSchema" xmlns:p="http://schemas.microsoft.com/office/2006/metadata/properties" xmlns:ns3="91df96f9-7c7a-4c31-9a3b-5fabe5ca6310" xmlns:ns4="1f802792-1a7e-4293-bd20-a43464dc15f5" targetNamespace="http://schemas.microsoft.com/office/2006/metadata/properties" ma:root="true" ma:fieldsID="20d336e911b8bd9cdc5731b9d1395a40" ns3:_="" ns4:_="">
     <xsd:import namespace="91df96f9-7c7a-4c31-9a3b-5fabe5ca6310"/>
@@ -18495,29 +17690,29 @@
 </ct:contentTypeSchema>
 </file>
 
-<file path=customXml/item3.xml><?xml version="1.0" encoding="utf-8"?>
-<b:Sources xmlns:b="http://schemas.openxmlformats.org/officeDocument/2006/bibliography" xmlns="http://schemas.openxmlformats.org/officeDocument/2006/bibliography" SelectedStyle="\APA.XSL" StyleName="APA Fifth Edition"/>
-</file>
-
 <file path=customXml/item4.xml><?xml version="1.0" encoding="utf-8"?>
-<?mso-contentType ?>
-<FormTemplates xmlns="http://schemas.microsoft.com/sharepoint/v3/contenttype/forms">
-  <Display>DocumentLibraryForm</Display>
-  <Edit>DocumentLibraryForm</Edit>
-  <New>DocumentLibraryForm</New>
-</FormTemplates>
+<p:properties xmlns:p="http://schemas.microsoft.com/office/2006/metadata/properties" xmlns:xsi="http://www.w3.org/2001/XMLSchema-instance" xmlns:pc="http://schemas.microsoft.com/office/infopath/2007/PartnerControls">
+  <documentManagement/>
+</p:properties>
 </file>
 
 <file path=customXml/itemProps1.xml><?xml version="1.0" encoding="utf-8"?>
-<ds:datastoreItem xmlns:ds="http://schemas.openxmlformats.org/officeDocument/2006/customXml" ds:itemID="{D1AEC0BD-DB3E-43AA-88F3-F0276DFAAB9B}">
+<ds:datastoreItem xmlns:ds="http://schemas.openxmlformats.org/officeDocument/2006/customXml" ds:itemID="{6083A4DA-6341-4BD9-9874-7DE73384CA24}">
   <ds:schemaRefs>
-    <ds:schemaRef ds:uri="http://schemas.microsoft.com/office/2006/metadata/properties"/>
-    <ds:schemaRef ds:uri="http://schemas.microsoft.com/office/infopath/2007/PartnerControls"/>
+    <ds:schemaRef ds:uri="http://schemas.microsoft.com/sharepoint/v3/contenttype/forms"/>
   </ds:schemaRefs>
 </ds:datastoreItem>
 </file>
 
 <file path=customXml/itemProps2.xml><?xml version="1.0" encoding="utf-8"?>
+<ds:datastoreItem xmlns:ds="http://schemas.openxmlformats.org/officeDocument/2006/customXml" ds:itemID="{682B1E64-B8CB-4EE8-9B11-26FBA7D50AFC}">
+  <ds:schemaRefs>
+    <ds:schemaRef ds:uri="http://schemas.openxmlformats.org/officeDocument/2006/bibliography"/>
+  </ds:schemaRefs>
+</ds:datastoreItem>
+</file>
+
+<file path=customXml/itemProps3.xml><?xml version="1.0" encoding="utf-8"?>
 <ds:datastoreItem xmlns:ds="http://schemas.openxmlformats.org/officeDocument/2006/customXml" ds:itemID="{13ED3CC5-5E15-40A9-862D-ADFD8D022326}">
   <ds:schemaRefs>
     <ds:schemaRef ds:uri="http://schemas.microsoft.com/office/2006/metadata/contentType"/>
@@ -18536,18 +17731,11 @@
 </ds:datastoreItem>
 </file>
 
-<file path=customXml/itemProps3.xml><?xml version="1.0" encoding="utf-8"?>
-<ds:datastoreItem xmlns:ds="http://schemas.openxmlformats.org/officeDocument/2006/customXml" ds:itemID="{682B1E64-B8CB-4EE8-9B11-26FBA7D50AFC}">
+<file path=customXml/itemProps4.xml><?xml version="1.0" encoding="utf-8"?>
+<ds:datastoreItem xmlns:ds="http://schemas.openxmlformats.org/officeDocument/2006/customXml" ds:itemID="{D1AEC0BD-DB3E-43AA-88F3-F0276DFAAB9B}">
   <ds:schemaRefs>
-    <ds:schemaRef ds:uri="http://schemas.openxmlformats.org/officeDocument/2006/bibliography"/>
-  </ds:schemaRefs>
-</ds:datastoreItem>
-</file>
-
-<file path=customXml/itemProps4.xml><?xml version="1.0" encoding="utf-8"?>
-<ds:datastoreItem xmlns:ds="http://schemas.openxmlformats.org/officeDocument/2006/customXml" ds:itemID="{6083A4DA-6341-4BD9-9874-7DE73384CA24}">
-  <ds:schemaRefs>
-    <ds:schemaRef ds:uri="http://schemas.microsoft.com/sharepoint/v3/contenttype/forms"/>
+    <ds:schemaRef ds:uri="http://schemas.microsoft.com/office/2006/metadata/properties"/>
+    <ds:schemaRef ds:uri="http://schemas.microsoft.com/office/infopath/2007/PartnerControls"/>
   </ds:schemaRefs>
 </ds:datastoreItem>
 </file>
</xml_diff>

<commit_message>
added a* algorithm documentation
</commit_message>
<xml_diff>
--- a/documentation/malom_jatek_fejlesztoi_dokumentacio.docx
+++ b/documentation/malom_jatek_fejlesztoi_dokumentacio.docx
@@ -287,23 +287,7 @@
           <w:sz w:val="32"/>
           <w:szCs w:val="32"/>
         </w:rPr>
-        <w:t xml:space="preserve">Mérnökinformatikus </w:t>
-      </w:r>
-      <w:proofErr w:type="spellStart"/>
-      <w:r>
-        <w:rPr>
-          <w:sz w:val="32"/>
-          <w:szCs w:val="32"/>
-        </w:rPr>
-        <w:t>BSc</w:t>
-      </w:r>
-      <w:proofErr w:type="spellEnd"/>
-      <w:r>
-        <w:rPr>
-          <w:sz w:val="32"/>
-          <w:szCs w:val="32"/>
-        </w:rPr>
-        <w:t>.</w:t>
+        <w:t>Mérnökinformatikus BSc.</w:t>
       </w:r>
     </w:p>
     <w:p>
@@ -8711,15 +8695,7 @@
         <w:t>Kovács Márk</w:t>
       </w:r>
       <w:r>
-        <w:t xml:space="preserve"> és Orsós János. Mérnökinformatikus </w:t>
-      </w:r>
-      <w:proofErr w:type="spellStart"/>
-      <w:r>
-        <w:t>BSc</w:t>
-      </w:r>
-      <w:proofErr w:type="spellEnd"/>
-      <w:r>
-        <w:t>. tanulmányaink ötödik félévében, a Mesterséges Intelligencia Alapjai, Haladó Programozás és Szoftvertechnológia tantárgyak keretében dolgozunk a projekten. Célunk egy olyan alkalmazás kifejlesztése,</w:t>
+        <w:t xml:space="preserve"> és Orsós János. Mérnökinformatikus BSc. tanulmányaink ötödik félévében, a Mesterséges Intelligencia Alapjai, Haladó Programozás és Szoftvertechnológia tantárgyak keretében dolgozunk a projekten. Célunk egy olyan alkalmazás kifejlesztése,</w:t>
       </w:r>
       <w:r>
         <w:t xml:space="preserve"> amely lehetőséget biztosít számunkra programozói készségeink fejlesztésére, mindamellett, </w:t>
@@ -8778,21 +8754,13 @@
         <w:t>.</w:t>
       </w:r>
       <w:r>
-        <w:t>-</w:t>
-      </w:r>
-      <w:proofErr w:type="spellStart"/>
-      <w:r>
-        <w:t>n</w:t>
+        <w:t>-n</w:t>
       </w:r>
       <w:r>
         <w:t>e</w:t>
       </w:r>
       <w:r>
-        <w:t>k</w:t>
-      </w:r>
-      <w:proofErr w:type="spellEnd"/>
-      <w:r>
-        <w:t xml:space="preserve"> képesnek kell lennie arra, hogy hatékonyan versenyezzen a játékosok ellen és folyamatosan alkalmazkodjon a játék dinamikájához. A projekt során kiemelt figyelmet fordítunk a kódminőségre és a programozási elvek betartására, hogy a rendszer később is könnyen karbantartható és bővíthető legyen.</w:t>
+        <w:t>k képesnek kell lennie arra, hogy hatékonyan versenyezzen a játékosok ellen és folyamatosan alkalmazkodjon a játék dinamikájához. A projekt során kiemelt figyelmet fordítunk a kódminőségre és a programozási elvek betartására, hogy a rendszer később is könnyen karbantartható és bővíthető legyen.</w:t>
       </w:r>
     </w:p>
     <w:p>
@@ -8911,15 +8879,7 @@
         <w:pStyle w:val="szdfelsorols"/>
       </w:pPr>
       <w:r>
-        <w:t xml:space="preserve">Projekt kockázatok elemzése (halszálka, kockázat értékelés + </w:t>
-      </w:r>
-      <w:proofErr w:type="spellStart"/>
-      <w:r>
-        <w:t>Pareto</w:t>
-      </w:r>
-      <w:proofErr w:type="spellEnd"/>
-      <w:r>
-        <w:t>, kockázat tervezés (stratégia), SWOT).</w:t>
+        <w:t>Projekt kockázatok elemzése (halszálka, kockázat értékelés + Pareto, kockázat tervezés (stratégia), SWOT).</w:t>
       </w:r>
     </w:p>
     <w:p>
@@ -8958,13 +8918,8 @@
       <w:pPr>
         <w:pStyle w:val="szdfelsorols"/>
       </w:pPr>
-      <w:proofErr w:type="spellStart"/>
-      <w:r>
-        <w:t>Aktorok</w:t>
-      </w:r>
-      <w:proofErr w:type="spellEnd"/>
-      <w:r>
-        <w:t xml:space="preserve"> részletes leírása (ld. gyakorlat táblázatai).</w:t>
+      <w:r>
+        <w:t>Aktorok részletes leírása (ld. gyakorlat táblázatai).</w:t>
       </w:r>
     </w:p>
     <w:p>
@@ -9034,11 +8989,9 @@
       <w:r>
         <w:t xml:space="preserve"> a követelménylista eredeti példányát.</w:t>
       </w:r>
-    </w:p>
-    <w:p>
-      <w:pPr>
-        <w:pStyle w:val="szdszveg"/>
-      </w:pPr>
+      <w:r>
+        <w:t xml:space="preserve"> </w:t>
+      </w:r>
       <w:r>
         <w:t>A feladat egy mesterséges intelligencia alapú alkalmazás elkészítése egy szabadon választott</w:t>
       </w:r>
@@ -9078,21 +9031,8 @@
         <w:pStyle w:val="szdfelsorols"/>
       </w:pPr>
       <w:r>
-        <w:t xml:space="preserve">GitHub </w:t>
-      </w:r>
-      <w:proofErr w:type="spellStart"/>
-      <w:r>
-        <w:t>Repository</w:t>
-      </w:r>
-      <w:proofErr w:type="spellEnd"/>
-      <w:r>
-        <w:t xml:space="preserve">, ahol csapatok minden tagja </w:t>
-      </w:r>
-      <w:proofErr w:type="spellStart"/>
-      <w:r>
-        <w:t>commit</w:t>
-      </w:r>
-      <w:proofErr w:type="spellEnd"/>
+        <w:t>GitHub Repository, ahol csapatok minden tagja commit</w:t>
+      </w:r>
       <w:r>
         <w:t>-t</w:t>
       </w:r>
@@ -9166,15 +9106,7 @@
         <w:pStyle w:val="szdszveg"/>
       </w:pPr>
       <w:r>
-        <w:t xml:space="preserve">A kockázatelemzés különösen fontos szakasza a projektnek. A halszálka-diagram segítségével a potenciális problémák és azok okainak azonosítása válik lehetővé. Ez a vizuális eszköz segít a csapatnak abban, hogy proaktívan felkészüljön a nehézségekre, és kidolgozza a megfelelő válaszlépéseket. A </w:t>
-      </w:r>
-      <w:proofErr w:type="spellStart"/>
-      <w:r>
-        <w:t>Pareto</w:t>
-      </w:r>
-      <w:proofErr w:type="spellEnd"/>
-      <w:r>
-        <w:t>-diagram alkalmazása lehetővé teszi a kockázatok priorizálását, így a csapat a legkritikusabb problémákra tud fókuszálni, míg a SWOT-elemzés segítségével a projekt erősségeit és gyengeségeit is felmérhetjük.</w:t>
+        <w:t>A kockázatelemzés különösen fontos szakasza a projektnek. A halszálka-diagram segítségével a potenciális problémák és azok okainak azonosítása válik lehetővé. Ez a vizuális eszköz segít a csapatnak abban, hogy proaktívan felkészüljön a nehézségekre, és kidolgozza a megfelelő válaszlépéseket. A Pareto-diagram alkalmazása lehetővé teszi a kockázatok priorizálását, így a csapat a legkritikusabb problémákra tud fókuszálni, míg a SWOT-elemzés segítségével a projekt erősségeit és gyengeségeit is felmérhetjük.</w:t>
       </w:r>
     </w:p>
     <w:p>
@@ -9182,15 +9114,7 @@
         <w:pStyle w:val="szdszveg"/>
       </w:pPr>
       <w:r>
-        <w:t xml:space="preserve">A szoftver által támogatandó tevékenységek és funkciók szabad szöveges leírása, valamint táblázatos rendszerezése segíti a projekt áttekinthetőségét és a csapat tagjainak közötti információmegosztást. A használati eset diagramok és a hozzájuk tartozó részletes szöveges ismertetés bemutatja, hogyan interakcióba lépnek a felhasználók a rendszerrel, így megkönnyítve a tervezési fázist. Az </w:t>
-      </w:r>
-      <w:proofErr w:type="spellStart"/>
-      <w:r>
-        <w:t>aktorok</w:t>
-      </w:r>
-      <w:proofErr w:type="spellEnd"/>
-      <w:r>
-        <w:t xml:space="preserve"> részletes leírása és a tevékenységdiagramok az egyes funkciók működését modellezik, ezáltal biztosítva a projekt teljes körű megértését. Az állapotgép diagramok pedig a rendszer működésének dinamikáját ábrázolják, lehetővé téve a lehetséges hibák és problémák előrejelzését.</w:t>
+        <w:t>A szoftver által támogatandó tevékenységek és funkciók szabad szöveges leírása, valamint táblázatos rendszerezése segíti a projekt áttekinthetőségét és a csapat tagjainak közötti információmegosztást. A használati eset diagramok és a hozzájuk tartozó részletes szöveges ismertetés bemutatja, hogyan interakcióba lépnek a felhasználók a rendszerrel, így megkönnyítve a tervezési fázist. Az aktorok részletes leírása és a tevékenységdiagramok az egyes funkciók működését modellezik, ezáltal biztosítva a projekt teljes körű megértését. Az állapotgép diagramok pedig a rendszer működésének dinamikáját ábrázolják, lehetővé téve a lehetséges hibák és problémák előrejelzését.</w:t>
       </w:r>
     </w:p>
     <w:p>
@@ -9198,15 +9122,7 @@
         <w:pStyle w:val="szdszveg"/>
       </w:pPr>
       <w:r>
-        <w:t xml:space="preserve">A Mesterséges Intelligencia tantárgy követelményei külön hangsúlyt fektetnek a gépi tanulási megoldások alkalmazására. A projekt keretében egy mesterséges intelligencia alapú alkalmazást kell készíteni, amely egy szabadon választott témát céloz meg. Ez a követelmény lehetőséget ad a csapatnak, hogy innovatív módon közelítse meg a választott problémát, </w:t>
-      </w:r>
-      <w:proofErr w:type="gramStart"/>
-      <w:r>
-        <w:t>valamint</w:t>
-      </w:r>
-      <w:proofErr w:type="gramEnd"/>
-      <w:r>
-        <w:t xml:space="preserve"> hogy olyan megoldást találjon, amely a gépi tanulási modellek előnyeit maximálisan kihasználja.</w:t>
+        <w:t>A Mesterséges Intelligencia tantárgy követelményei külön hangsúlyt fektetnek a gépi tanulási megoldások alkalmazására. A projekt keretében egy mesterséges intelligencia alapú alkalmazást kell készíteni, amely egy szabadon választott témát céloz meg. Ez a követelmény lehetőséget ad a csapatnak, hogy innovatív módon közelítse meg a választott problémát, valamint hogy olyan megoldást találjon, amely a gépi tanulási modellek előnyeit maximálisan kihasználja.</w:t>
       </w:r>
     </w:p>
     <w:p>
@@ -9222,23 +9138,7 @@
         <w:pStyle w:val="szdszveg"/>
       </w:pPr>
       <w:r>
-        <w:t xml:space="preserve">A GitHub </w:t>
-      </w:r>
-      <w:proofErr w:type="spellStart"/>
-      <w:r>
-        <w:t>repository</w:t>
-      </w:r>
-      <w:proofErr w:type="spellEnd"/>
-      <w:r>
-        <w:t xml:space="preserve"> használata nemcsak a csapatmunka hatékonyságát növeli, hanem segíti a projekt nyomon követését és a verziókezelést is. A rendszeres </w:t>
-      </w:r>
-      <w:proofErr w:type="spellStart"/>
-      <w:r>
-        <w:t>commitok</w:t>
-      </w:r>
-      <w:proofErr w:type="spellEnd"/>
-      <w:r>
-        <w:t xml:space="preserve"> révén a </w:t>
+        <w:t xml:space="preserve">A GitHub repository használata nemcsak a csapatmunka hatékonyságát növeli, hanem segíti a projekt nyomon követését és a verziókezelést is. A rendszeres commitok révén a </w:t>
       </w:r>
       <w:r>
         <w:lastRenderedPageBreak/>
@@ -9250,15 +9150,7 @@
         <w:pStyle w:val="szdszveg"/>
       </w:pPr>
       <w:r>
-        <w:t xml:space="preserve">A Haladó Programozás tantárgy elvárásai nagymértékben hasonlóak a Mesterséges Intelligencia tantárgyéval. Itt is elengedhetetlen a megfelelő gépi tanulási modell alkalmazása, valamint a felhasználói felület fejlesztése. A hangsúly a programozás minőségén és a technikai megoldások </w:t>
-      </w:r>
-      <w:proofErr w:type="spellStart"/>
-      <w:r>
-        <w:t>innovativitásán</w:t>
-      </w:r>
-      <w:proofErr w:type="spellEnd"/>
-      <w:r>
-        <w:t xml:space="preserve"> van. A csapatnak figyelmet kell fordítania a kód olvashatóságára, a hatékonyságra és a moduláris felépítésre, hogy a rendszer a későbbiekben is könnyen karbantartható legyen.</w:t>
+        <w:t>A Haladó Programozás tantárgy elvárásai nagymértékben hasonlóak a Mesterséges Intelligencia tantárgyéval. Itt is elengedhetetlen a megfelelő gépi tanulási modell alkalmazása, valamint a felhasználói felület fejlesztése. A hangsúly a programozás minőségén és a technikai megoldások innovativitásán van. A csapatnak figyelmet kell fordítania a kód olvashatóságára, a hatékonyságra és a moduláris felépítésre, hogy a rendszer a későbbiekben is könnyen karbantartható legyen.</w:t>
       </w:r>
     </w:p>
     <w:p>
@@ -9492,15 +9384,7 @@
         <w:pStyle w:val="szdszveg"/>
       </w:pPr>
       <w:r>
-        <w:t>A motor önmagában is játszható konzol-interfészen keresztül, emellett „</w:t>
-      </w:r>
-      <w:proofErr w:type="spellStart"/>
-      <w:r>
-        <w:t>debug</w:t>
-      </w:r>
-      <w:proofErr w:type="spellEnd"/>
-      <w:r>
-        <w:t xml:space="preserve">” módban is futtattható, hogy később a szimulációkat </w:t>
+        <w:t xml:space="preserve">A motor önmagában is játszható konzol-interfészen keresztül, emellett „debug” módban is futtattható, hogy később a szimulációkat </w:t>
       </w:r>
       <w:r>
         <w:t>indíthassuk</w:t>
@@ -9564,26 +9448,14 @@
       <w:r>
         <w:t>„</w:t>
       </w:r>
-      <w:proofErr w:type="spellStart"/>
-      <w:proofErr w:type="gramStart"/>
       <w:r>
         <w:t>seed</w:t>
       </w:r>
-      <w:proofErr w:type="spellEnd"/>
       <w:r>
         <w:t>”</w:t>
       </w:r>
       <w:r>
-        <w:t>-</w:t>
-      </w:r>
-      <w:proofErr w:type="spellStart"/>
-      <w:proofErr w:type="gramEnd"/>
-      <w:r>
-        <w:t>et</w:t>
-      </w:r>
-      <w:proofErr w:type="spellEnd"/>
-      <w:r>
-        <w:t xml:space="preserve"> a random generátorok esetében szintén mellékeljük a</w:t>
+        <w:t>-et a random generátorok esetében szintén mellékeljük a</w:t>
       </w:r>
       <w:r>
         <w:t xml:space="preserve">z aktuális játék </w:t>
@@ -9612,15 +9484,7 @@
         <w:t>tovább csiszolva</w:t>
       </w:r>
       <w:r>
-        <w:t xml:space="preserve"> született meg az elsőiterációs látványterv a </w:t>
-      </w:r>
-      <w:proofErr w:type="spellStart"/>
-      <w:r>
-        <w:t>Figma</w:t>
-      </w:r>
-      <w:proofErr w:type="spellEnd"/>
-      <w:r>
-        <w:t xml:space="preserve"> webes eszköz segítségével.</w:t>
+        <w:t xml:space="preserve"> született meg az elsőiterációs látványterv a Figma webes eszköz segítségével.</w:t>
       </w:r>
       <w:r>
         <w:t xml:space="preserve"> A </w:t>
@@ -9635,15 +9499,7 @@
         <w:t>ának</w:t>
       </w:r>
       <w:r>
-        <w:t xml:space="preserve"> jogát </w:t>
-      </w:r>
-      <w:proofErr w:type="gramStart"/>
-      <w:r>
-        <w:t>a  fejlesztés</w:t>
-      </w:r>
-      <w:proofErr w:type="gramEnd"/>
-      <w:r>
-        <w:t xml:space="preserve"> ezen fázisában fenntartjuk. </w:t>
+        <w:t xml:space="preserve"> jogát a  fejlesztés ezen fázisában fenntartjuk. </w:t>
       </w:r>
       <w:r>
         <w:t>(1.ábra)</w:t>
@@ -9709,174 +9565,258 @@
       <w:r>
         <w:t xml:space="preserve">ábra </w:t>
       </w:r>
-      <w:r>
-        <w:fldChar w:fldCharType="begin"/>
-      </w:r>
-      <w:r>
-        <w:instrText xml:space="preserve"> SEQ ábra \* ARABIC </w:instrText>
-      </w:r>
-      <w:r>
-        <w:fldChar w:fldCharType="separate"/>
-      </w:r>
+      <w:fldSimple w:instr=" SEQ ábra \* ARABIC ">
+        <w:r>
+          <w:rPr>
+            <w:noProof/>
+          </w:rPr>
+          <w:t>1</w:t>
+        </w:r>
+      </w:fldSimple>
+      <w:r>
+        <w:t xml:space="preserve">: </w:t>
+      </w:r>
+      <w:r>
+        <w:t>Megjelenítő felület</w:t>
+      </w:r>
+      <w:r>
+        <w:t xml:space="preserve"> kezdeti</w:t>
+      </w:r>
+      <w:r>
+        <w:t xml:space="preserve"> és </w:t>
+      </w:r>
+      <w:r>
+        <w:t>kiforrottabb</w:t>
+      </w:r>
+      <w:r>
+        <w:t xml:space="preserve"> </w:t>
+      </w:r>
+      <w:r>
+        <w:t xml:space="preserve">koncepciós </w:t>
+      </w:r>
+      <w:r>
+        <w:t>vázlata</w:t>
+      </w:r>
+      <w:bookmarkEnd w:id="11"/>
+    </w:p>
+    <w:p>
+      <w:pPr>
+        <w:pStyle w:val="szdcmsor2"/>
+      </w:pPr>
+      <w:bookmarkStart w:id="12" w:name="_Toc181784200"/>
+      <w:r>
+        <w:lastRenderedPageBreak/>
+        <w:t>Adattárolás és kezelés</w:t>
+      </w:r>
+      <w:bookmarkEnd w:id="12"/>
+    </w:p>
+    <w:p>
+      <w:pPr>
+        <w:pStyle w:val="szdszveg"/>
+      </w:pPr>
+      <w:r>
+        <w:t>Az adatok tárolásának formátuma és struktúrája gondosan megtervezett, hogy lehetővé tegye a játékok rögzítését, elemzését és újra-tanításhoz való felhasználását. A struktúra biztosítja a gyors elérést és a hatékony feldolgozást.</w:t>
+      </w:r>
+    </w:p>
+    <w:p>
+      <w:pPr>
+        <w:pStyle w:val="szdszveg"/>
+      </w:pPr>
+      <w:r>
+        <w:t xml:space="preserve">Az adatokat log fájlokban tároljuk, melyek tartalmazzák a játék egyedi azonosítóját, és hogy milyen eredménnyel zárult a játék (győzelem, döntetlen, feladott, megszakított). </w:t>
+      </w:r>
+      <w:r>
+        <w:t>Mivel ezeket az adatokat tanításra is felhasználjuk, ezért beépített takarító eljárással megtisztítjuk az adatokat minden játék kezdetén, ahol a be nem fejezett játékokat töröljük az adatbázisból.</w:t>
+      </w:r>
+    </w:p>
+    <w:p>
+      <w:pPr>
+        <w:pStyle w:val="szdcmsor2"/>
+      </w:pPr>
+      <w:bookmarkStart w:id="13" w:name="_Toc181784201"/>
+      <w:r>
+        <w:t>Kereső algoritmusok</w:t>
+      </w:r>
+      <w:bookmarkEnd w:id="13"/>
+    </w:p>
+    <w:p>
+      <w:pPr>
+        <w:pStyle w:val="szdszveg"/>
+      </w:pPr>
+      <w:r>
+        <w:t>A játék fejlesztésében hegymászó és A* keresési algoritmusokat alkalmazunk. Ezek használatát az indokolja, hogy az algoritmusok egyre nagyobb komplexitást kínálnak, így a projekt folyamatos fejlesztése során is bővíthetők.</w:t>
+      </w:r>
+    </w:p>
+    <w:p>
+      <w:pPr>
+        <w:pStyle w:val="szdszveg"/>
+      </w:pPr>
+      <w:r>
+        <w:t xml:space="preserve">Az A* mivel legoptimálisabb játékos, ezért az általa játszott mohó algoritmust megvalósító gépi játékos ellen játszott játszmákkal fog megtörténni a gépi tanulási modellünk feltanítása.  </w:t>
+      </w:r>
+    </w:p>
+    <w:p>
+      <w:pPr>
+        <w:pStyle w:val="szdcmsor3"/>
+      </w:pPr>
+      <w:r>
+        <w:t>Mohó játékos</w:t>
+      </w:r>
+    </w:p>
+    <w:p>
+      <w:pPr>
+        <w:pStyle w:val="szdszveg"/>
+      </w:pPr>
+      <w:r>
+        <w:t>Document working principles of the algorithm here.</w:t>
+      </w:r>
+      <w:r>
+        <w:t xml:space="preserve"> (recommend using SIM)</w:t>
+      </w:r>
+    </w:p>
+    <w:p>
+      <w:pPr>
+        <w:pStyle w:val="szdcmsor3"/>
+      </w:pPr>
+      <w:r>
+        <w:t>A* játékos</w:t>
+      </w:r>
+    </w:p>
+    <w:p>
+      <w:pPr>
+        <w:pStyle w:val="szdszveg"/>
+      </w:pPr>
+      <w:r>
+        <w:t>Alapvetően az A* algoritmus a mohó továbbfejlesztése. A hatékonyság növelése itt abban mutatkozik meg, hogy heurisztik</w:t>
+      </w:r>
+      <w:r>
+        <w:t>át</w:t>
+      </w:r>
+      <w:r>
+        <w:t xml:space="preserve"> szolgáltató döntési fával egészül ki az algoritmus, ami Kovács Márk játékstílusát hivatott szimulálni.</w:t>
+      </w:r>
+      <w:r>
+        <w:t xml:space="preserve"> A döntési fának a működését a (2.ábra) mutatja.</w:t>
+      </w:r>
+    </w:p>
+    <w:p>
+      <w:pPr>
+        <w:pStyle w:val="szdbra"/>
+        <w:keepNext/>
+      </w:pPr>
       <w:r>
         <w:rPr>
           <w:noProof/>
         </w:rPr>
-        <w:t>1</w:t>
-      </w:r>
-      <w:r>
-        <w:rPr>
-          <w:noProof/>
-        </w:rPr>
-        <w:fldChar w:fldCharType="end"/>
-      </w:r>
-      <w:r>
-        <w:t xml:space="preserve">: </w:t>
-      </w:r>
-      <w:r>
-        <w:t>Megjelenítő felület</w:t>
-      </w:r>
-      <w:r>
-        <w:t xml:space="preserve"> kezdeti</w:t>
-      </w:r>
-      <w:r>
-        <w:t xml:space="preserve"> és </w:t>
-      </w:r>
-      <w:r>
-        <w:t>kiforrottabb</w:t>
-      </w:r>
-      <w:r>
-        <w:t xml:space="preserve"> </w:t>
-      </w:r>
-      <w:r>
-        <w:t xml:space="preserve">koncepciós </w:t>
-      </w:r>
-      <w:r>
-        <w:t>vázlata</w:t>
-      </w:r>
-      <w:bookmarkEnd w:id="11"/>
+        <w:lastRenderedPageBreak/>
+        <w:drawing>
+          <wp:inline distT="0" distB="0" distL="0" distR="0" wp14:anchorId="5995AA5B" wp14:editId="72F1E5E5">
+            <wp:extent cx="4994489" cy="3237948"/>
+            <wp:effectExtent l="0" t="0" r="0" b="635"/>
+            <wp:docPr id="1469804664" name="Picture 1" descr="A screenshot of a computer&#10;&#10;Description automatically generated"/>
+            <wp:cNvGraphicFramePr>
+              <a:graphicFrameLocks xmlns:a="http://schemas.openxmlformats.org/drawingml/2006/main" noChangeAspect="1"/>
+            </wp:cNvGraphicFramePr>
+            <a:graphic xmlns:a="http://schemas.openxmlformats.org/drawingml/2006/main">
+              <a:graphicData uri="http://schemas.openxmlformats.org/drawingml/2006/picture">
+                <pic:pic xmlns:pic="http://schemas.openxmlformats.org/drawingml/2006/picture">
+                  <pic:nvPicPr>
+                    <pic:cNvPr id="1469804664" name="Picture 1" descr="A screenshot of a computer&#10;&#10;Description automatically generated"/>
+                    <pic:cNvPicPr/>
+                  </pic:nvPicPr>
+                  <pic:blipFill>
+                    <a:blip r:embed="rId13" cstate="print">
+                      <a:extLst>
+                        <a:ext uri="{28A0092B-C50C-407E-A947-70E740481C1C}">
+                          <a14:useLocalDpi xmlns:a14="http://schemas.microsoft.com/office/drawing/2010/main" val="0"/>
+                        </a:ext>
+                      </a:extLst>
+                    </a:blip>
+                    <a:stretch>
+                      <a:fillRect/>
+                    </a:stretch>
+                  </pic:blipFill>
+                  <pic:spPr>
+                    <a:xfrm>
+                      <a:off x="0" y="0"/>
+                      <a:ext cx="5007232" cy="3246209"/>
+                    </a:xfrm>
+                    <a:prstGeom prst="rect">
+                      <a:avLst/>
+                    </a:prstGeom>
+                  </pic:spPr>
+                </pic:pic>
+              </a:graphicData>
+            </a:graphic>
+          </wp:inline>
+        </w:drawing>
+      </w:r>
+    </w:p>
+    <w:p>
+      <w:pPr>
+        <w:pStyle w:val="szdbracm"/>
+      </w:pPr>
+      <w:r>
+        <w:t xml:space="preserve">ábra </w:t>
+      </w:r>
+      <w:fldSimple w:instr=" SEQ ábra \* ARABIC ">
+        <w:r>
+          <w:rPr>
+            <w:noProof/>
+          </w:rPr>
+          <w:t>2</w:t>
+        </w:r>
+      </w:fldSimple>
+      <w:r>
+        <w:t>: A* algoritmus heurisztikájául szolgáló döntési fa</w:t>
+      </w:r>
+    </w:p>
+    <w:p>
+      <w:pPr>
+        <w:pStyle w:val="szdszveg"/>
+      </w:pPr>
+      <w:r>
+        <w:t xml:space="preserve">Nyolc döntési feltételből áll, amelyek a védekezést helyezik előtérbe. Minél lentebb haladunk a döntési fán, azaz nincs ok a védekezésre, akkor offenzív módba vált. A támadási metódusok a legjövedelmezőbbtől a közel véletlenszerűsített lépésig megy.  </w:t>
+      </w:r>
+    </w:p>
+    <w:p>
+      <w:pPr>
+        <w:pStyle w:val="szdszveg"/>
+      </w:pPr>
+      <w:r>
+        <w:t>A lehelyezési és a mozgási fázisok között az eljárás nem tesz különbséget. Gyorsítani lehetne a keresést, a külön eljárásokkal bővítenénk a játék fázisainak függvényében, mozgási heurisztikákkal</w:t>
+      </w:r>
+      <w:r>
+        <w:t>, de jelen állapotában is kellően hatékony.</w:t>
+      </w:r>
     </w:p>
     <w:p>
       <w:pPr>
         <w:pStyle w:val="szdcmsor2"/>
       </w:pPr>
-      <w:bookmarkStart w:id="12" w:name="_Toc181784200"/>
-      <w:r>
-        <w:lastRenderedPageBreak/>
-        <w:t>Adattárolás és kezelés</w:t>
-      </w:r>
-      <w:bookmarkEnd w:id="12"/>
+      <w:bookmarkStart w:id="14" w:name="_Toc181784202"/>
+      <w:r>
+        <w:t>Gépi tanulás</w:t>
+      </w:r>
+      <w:bookmarkEnd w:id="14"/>
     </w:p>
     <w:p>
       <w:pPr>
         <w:pStyle w:val="szdszveg"/>
       </w:pPr>
       <w:r>
-        <w:t>Az adatok tárolásának formátuma és struktúrája gondosan megtervezett, hogy lehetővé tegye a játékok rögzítését, elemzését és újra-tanításhoz való felhasználását. A struktúra biztosítja a gyors elérést és a hatékony feldolgozást.</w:t>
+        <w:t>A gépi tanulás alapelveként az egyszerűség és gyors implementáció érdekében a modell egyszerűbb algoritmusokra épül, nem deep learning alapú. A tanítási terv egy iteratív megközelítést követ, amely lehetővé teszi az algoritmus folyamatos fejlesztését.</w:t>
       </w:r>
     </w:p>
     <w:p>
       <w:pPr>
         <w:pStyle w:val="szdszveg"/>
       </w:pPr>
-      <w:r>
-        <w:t xml:space="preserve">Az adatokat log fájlokban tároljuk, melyek tartalmazzák a játék egyedi azonosítóját, és hogy milyen eredménnyel zárult a játék (győzelem, döntetlen, feladott, megszakított). </w:t>
-      </w:r>
-      <w:r>
-        <w:t>Mivel ezeket az adatokat tanításra is felhasználjuk, ezért beépített takarító eljárással megtisztítjuk az adatokat minden játék kezdetén, ahol a be nem fejezett játékokat töröljük az adatbázisból.</w:t>
-      </w:r>
-    </w:p>
-    <w:p>
-      <w:pPr>
-        <w:pStyle w:val="szdcmsor2"/>
-      </w:pPr>
-      <w:bookmarkStart w:id="13" w:name="_Toc181784201"/>
-      <w:r>
-        <w:t>Kereső algoritmusok</w:t>
-      </w:r>
-      <w:bookmarkEnd w:id="13"/>
-    </w:p>
-    <w:p>
-      <w:pPr>
-        <w:pStyle w:val="szdszveg"/>
-      </w:pPr>
-      <w:r>
-        <w:t>A játék fejlesztésében hegymászó és A* keresési algoritmusokat alkalmazunk. Ezek használatát az indokolja, hogy az algoritmusok egyre nagyobb komplexitást kínálnak, így a projekt folyamatos fejlesztése során is bővíthetők.</w:t>
-      </w:r>
-    </w:p>
-    <w:p>
-      <w:pPr>
-        <w:pStyle w:val="szdszveg"/>
-      </w:pPr>
-      <w:r>
-        <w:t xml:space="preserve">Az A* mivel legoptimálisabb játékos, ezért az általa játszott mohó algoritmust megvalósító gépi játékos ellen játszott játszmákkal fog megtörténni a gépi tanulási modellünk feltanítása.  </w:t>
-      </w:r>
-    </w:p>
-    <w:p>
-      <w:pPr>
-        <w:pStyle w:val="szdcmsor2"/>
-      </w:pPr>
-      <w:bookmarkStart w:id="14" w:name="_Toc181784202"/>
-      <w:r>
-        <w:t>Gépi tanulás</w:t>
-      </w:r>
-      <w:bookmarkEnd w:id="14"/>
-    </w:p>
-    <w:p>
-      <w:pPr>
-        <w:pStyle w:val="szdszveg"/>
-      </w:pPr>
-      <w:r>
-        <w:t xml:space="preserve">A gépi tanulás alapelveként az egyszerűség és gyors implementáció érdekében a modell egyszerűbb algoritmusokra épül, nem </w:t>
-      </w:r>
-      <w:proofErr w:type="spellStart"/>
-      <w:r>
-        <w:t>deep</w:t>
-      </w:r>
-      <w:proofErr w:type="spellEnd"/>
-      <w:r>
-        <w:t xml:space="preserve"> </w:t>
-      </w:r>
-      <w:proofErr w:type="spellStart"/>
-      <w:r>
-        <w:t>learning</w:t>
-      </w:r>
-      <w:proofErr w:type="spellEnd"/>
-      <w:r>
-        <w:t xml:space="preserve"> alapú. A tanítási terv egy iteratív megközelítést követ, amely lehetővé teszi az algoritmus folyamatos fejlesztését.</w:t>
-      </w:r>
-    </w:p>
-    <w:p>
-      <w:pPr>
-        <w:pStyle w:val="szdszveg"/>
-      </w:pPr>
-      <w:proofErr w:type="spellStart"/>
       <w:r>
         <w:rPr>
           <w:highlight w:val="yellow"/>
         </w:rPr>
-        <w:t>To</w:t>
-      </w:r>
-      <w:proofErr w:type="spellEnd"/>
-      <w:r>
-        <w:rPr>
-          <w:highlight w:val="yellow"/>
-        </w:rPr>
-        <w:t xml:space="preserve"> be </w:t>
-      </w:r>
-      <w:proofErr w:type="spellStart"/>
-      <w:r>
-        <w:rPr>
-          <w:highlight w:val="yellow"/>
-        </w:rPr>
-        <w:t>contuned</w:t>
-      </w:r>
-      <w:proofErr w:type="spellEnd"/>
-      <w:r>
-        <w:rPr>
-          <w:highlight w:val="yellow"/>
-        </w:rPr>
-        <w:t>…</w:t>
+        <w:t>To be contuned…</w:t>
       </w:r>
     </w:p>
     <w:p>
@@ -9894,19 +9834,13 @@
         <w:pStyle w:val="szdszveg"/>
       </w:pPr>
       <w:r>
-        <w:t xml:space="preserve">A projekt tesztelési folyamatait a különböző fejlesztési szakaszokban végezzük. A tesztelés a funkcionális és </w:t>
-      </w:r>
-      <w:r>
-        <w:t>teljesítményb</w:t>
+        <w:t>A projekt tesztelési folyamatait a különböző fejlesztési szakaszokban végezzük. A tesztelés a funkcionális és teljesítményb</w:t>
       </w:r>
       <w:r>
         <w:t>e</w:t>
       </w:r>
       <w:r>
-        <w:t>li</w:t>
-      </w:r>
-      <w:r>
-        <w:t xml:space="preserve"> követelmények igazolását szolgálja. Részletes tesztelési tervet a későbbi szekciókban </w:t>
+        <w:t xml:space="preserve">li követelmények igazolását szolgálja. Részletes tesztelési tervet a későbbi szekciókban </w:t>
       </w:r>
       <w:r>
         <w:t>olvashat (6.5)</w:t>
@@ -9921,6 +9855,7 @@
       </w:pPr>
       <w:bookmarkStart w:id="16" w:name="_Toc181784204"/>
       <w:r>
+        <w:lastRenderedPageBreak/>
         <w:t>Hipotézisek</w:t>
       </w:r>
       <w:bookmarkEnd w:id="16"/>
@@ -9972,7 +9907,6 @@
         <w:pStyle w:val="szdszveg"/>
       </w:pPr>
       <w:r>
-        <w:lastRenderedPageBreak/>
         <w:t>A hipotézis igazolására több játszmát futtatunk mindkét algoritmussal, majd statisztikai elemzést végzünk a nyerési arányok összehasonlítására. A mérések során figyelmet fordítunk az ellenfél típusa és a játszott nehézségi szint hatásaira is.</w:t>
       </w:r>
     </w:p>
@@ -9991,13 +9925,7 @@
         <w:pStyle w:val="szdszveg"/>
       </w:pPr>
       <w:r>
-        <w:t xml:space="preserve">Az elemzések exportálására külön funkciókat biztosítunk, amelyek támogatják a szimulációs környezetben létrejövő adatok </w:t>
-      </w:r>
-      <w:r>
-        <w:t>újra hasznosítását</w:t>
-      </w:r>
-      <w:r>
-        <w:t xml:space="preserve"> és az eredmények vizualizációját, így gyors és valós adatokkal dolgozhatunk.</w:t>
+        <w:t>Az elemzések exportálására külön funkciókat biztosítunk, amelyek támogatják a szimulációs környezetben létrejövő adatok újra hasznosítását és az eredmények vizualizációját, így gyors és valós adatokkal dolgozhatunk.</w:t>
       </w:r>
     </w:p>
     <w:p>
@@ -10017,15 +9945,7 @@
       </w:pPr>
       <w:bookmarkStart w:id="20" w:name="_Toc181784208"/>
       <w:r>
-        <w:t>Használati eset-diagram (</w:t>
-      </w:r>
-      <w:proofErr w:type="spellStart"/>
-      <w:r>
-        <w:t>Use-case</w:t>
-      </w:r>
-      <w:proofErr w:type="spellEnd"/>
-      <w:r>
-        <w:t xml:space="preserve"> UML)</w:t>
+        <w:t>Használati eset-diagram (Use-case UML)</w:t>
       </w:r>
       <w:bookmarkEnd w:id="20"/>
     </w:p>
@@ -10044,13 +9964,8 @@
         <w:pStyle w:val="szdcmsor3"/>
       </w:pPr>
       <w:bookmarkStart w:id="22" w:name="_Toc181784210"/>
-      <w:proofErr w:type="spellStart"/>
-      <w:r>
-        <w:t>Aktorok</w:t>
-      </w:r>
-      <w:proofErr w:type="spellEnd"/>
-      <w:r>
-        <w:t xml:space="preserve"> részletes leírása</w:t>
+      <w:r>
+        <w:t>Aktorok részletes leírása</w:t>
       </w:r>
       <w:bookmarkEnd w:id="22"/>
     </w:p>
@@ -10070,23 +9985,7 @@
       </w:pPr>
       <w:bookmarkStart w:id="24" w:name="_Toc181784212"/>
       <w:r>
-        <w:t>Állapotgép diagramok (</w:t>
-      </w:r>
-      <w:proofErr w:type="spellStart"/>
-      <w:r>
-        <w:t>State</w:t>
-      </w:r>
-      <w:proofErr w:type="spellEnd"/>
-      <w:r>
-        <w:t xml:space="preserve"> </w:t>
-      </w:r>
-      <w:proofErr w:type="spellStart"/>
-      <w:r>
-        <w:t>Machine</w:t>
-      </w:r>
-      <w:proofErr w:type="spellEnd"/>
-      <w:r>
-        <w:t>)</w:t>
+        <w:t>Állapotgép diagramok (State Machine)</w:t>
       </w:r>
       <w:bookmarkEnd w:id="24"/>
     </w:p>
@@ -10140,7 +10039,7 @@
                     <pic:cNvPicPr/>
                   </pic:nvPicPr>
                   <pic:blipFill>
-                    <a:blip r:embed="rId13" cstate="print">
+                    <a:blip r:embed="rId14" cstate="print">
                       <a:extLst>
                         <a:ext uri="{28A0092B-C50C-407E-A947-70E740481C1C}">
                           <a14:useLocalDpi xmlns:a14="http://schemas.microsoft.com/office/drawing/2010/main" val="0"/>
@@ -10175,27 +10074,14 @@
       <w:r>
         <w:t xml:space="preserve">ábra </w:t>
       </w:r>
-      <w:r>
-        <w:fldChar w:fldCharType="begin"/>
-      </w:r>
-      <w:r>
-        <w:instrText xml:space="preserve"> SEQ ábra \* ARABIC </w:instrText>
-      </w:r>
-      <w:r>
-        <w:fldChar w:fldCharType="separate"/>
-      </w:r>
-      <w:r>
-        <w:rPr>
-          <w:noProof/>
-        </w:rPr>
-        <w:t>2</w:t>
-      </w:r>
-      <w:r>
-        <w:rPr>
-          <w:noProof/>
-        </w:rPr>
-        <w:fldChar w:fldCharType="end"/>
-      </w:r>
+      <w:fldSimple w:instr=" SEQ ábra \* ARABIC ">
+        <w:r>
+          <w:rPr>
+            <w:noProof/>
+          </w:rPr>
+          <w:t>3</w:t>
+        </w:r>
+      </w:fldSimple>
       <w:r>
         <w:t>: A játék teljes felhasználói állapotgép diagramja</w:t>
       </w:r>
@@ -10240,7 +10126,7 @@
                     <pic:cNvPicPr/>
                   </pic:nvPicPr>
                   <pic:blipFill>
-                    <a:blip r:embed="rId14">
+                    <a:blip r:embed="rId15">
                       <a:extLst>
                         <a:ext uri="{28A0092B-C50C-407E-A947-70E740481C1C}">
                           <a14:useLocalDpi xmlns:a14="http://schemas.microsoft.com/office/drawing/2010/main" val="0"/>
@@ -10275,24 +10161,14 @@
       <w:r>
         <w:t xml:space="preserve">ábra </w:t>
       </w:r>
-      <w:r>
-        <w:fldChar w:fldCharType="begin"/>
-      </w:r>
-      <w:r>
-        <w:instrText xml:space="preserve"> SEQ ábra \* ARABIC </w:instrText>
-      </w:r>
-      <w:r>
-        <w:fldChar w:fldCharType="separate"/>
-      </w:r>
-      <w:r>
-        <w:rPr>
-          <w:noProof/>
-        </w:rPr>
-        <w:t>3</w:t>
-      </w:r>
-      <w:r>
-        <w:fldChar w:fldCharType="end"/>
-      </w:r>
+      <w:fldSimple w:instr=" SEQ ábra \* ARABIC ">
+        <w:r>
+          <w:rPr>
+            <w:noProof/>
+          </w:rPr>
+          <w:t>4</w:t>
+        </w:r>
+      </w:fldSimple>
       <w:r>
         <w:t xml:space="preserve">: </w:t>
       </w:r>
@@ -10499,10 +10375,7 @@
         <w:t>.</w:t>
       </w:r>
       <w:r>
-        <w:t xml:space="preserve"> </w:t>
-      </w:r>
-      <w:r>
-        <w:t xml:space="preserve">Táblázat: </w:t>
+        <w:t xml:space="preserve"> Táblázat: </w:t>
       </w:r>
       <w:r>
         <w:t>Játékos</w:t>
@@ -10690,15 +10563,7 @@
       </w:pPr>
       <w:bookmarkStart w:id="28" w:name="_Toc181784214"/>
       <w:r>
-        <w:t>Osztály diagram (</w:t>
-      </w:r>
-      <w:proofErr w:type="spellStart"/>
-      <w:r>
-        <w:t>Class</w:t>
-      </w:r>
-      <w:proofErr w:type="spellEnd"/>
-      <w:r>
-        <w:t xml:space="preserve"> UML)</w:t>
+        <w:t>Osztály diagram (Class UML)</w:t>
       </w:r>
       <w:bookmarkEnd w:id="28"/>
     </w:p>
@@ -10754,22 +10619,9 @@
       </w:pPr>
       <w:bookmarkStart w:id="32" w:name="_Toc181784218"/>
       <w:r>
-        <w:t xml:space="preserve">Microsoft Visual </w:t>
-      </w:r>
-      <w:proofErr w:type="spellStart"/>
-      <w:r>
-        <w:t>Studio</w:t>
-      </w:r>
-      <w:proofErr w:type="spellEnd"/>
-      <w:r>
-        <w:t xml:space="preserve"> </w:t>
-      </w:r>
-      <w:proofErr w:type="spellStart"/>
-      <w:r>
-        <w:t>Code</w:t>
+        <w:t>Microsoft Visual Studio Code</w:t>
       </w:r>
       <w:bookmarkEnd w:id="32"/>
-      <w:proofErr w:type="spellEnd"/>
     </w:p>
     <w:p>
       <w:pPr>
@@ -10786,13 +10638,8 @@
       <w:pPr>
         <w:pStyle w:val="szdfelsorols"/>
       </w:pPr>
-      <w:proofErr w:type="spellStart"/>
-      <w:r>
-        <w:t>Build</w:t>
-      </w:r>
-      <w:proofErr w:type="spellEnd"/>
-      <w:r>
-        <w:t>:</w:t>
+      <w:r>
+        <w:t>Build:</w:t>
       </w:r>
       <w:r>
         <w:t xml:space="preserve"> 10262041</w:t>
@@ -10820,22 +10667,15 @@
         </w:rPr>
       </w:pPr>
       <w:bookmarkStart w:id="33" w:name="_Toc181784219"/>
-      <w:proofErr w:type="spellStart"/>
-      <w:r>
-        <w:t>JetBrains</w:t>
-      </w:r>
-      <w:proofErr w:type="spellEnd"/>
-      <w:r>
-        <w:t xml:space="preserve"> </w:t>
-      </w:r>
-      <w:proofErr w:type="spellStart"/>
+      <w:r>
+        <w:t xml:space="preserve">JetBrains </w:t>
+      </w:r>
       <w:r>
         <w:rPr>
           <w:bCs/>
         </w:rPr>
         <w:t>PyCharm</w:t>
       </w:r>
-      <w:proofErr w:type="spellEnd"/>
       <w:r>
         <w:t>:</w:t>
       </w:r>
@@ -10856,13 +10696,8 @@
       <w:pPr>
         <w:pStyle w:val="szdfelsorols"/>
       </w:pPr>
-      <w:proofErr w:type="spellStart"/>
-      <w:r>
-        <w:t>Build</w:t>
-      </w:r>
-      <w:proofErr w:type="spellEnd"/>
-      <w:r>
-        <w:t>: 242.23339.19</w:t>
+      <w:r>
+        <w:t>Build: 242.23339.19</w:t>
       </w:r>
     </w:p>
     <w:p>
@@ -10908,84 +10743,103 @@
       <w:pPr>
         <w:pStyle w:val="szdfelsorols"/>
       </w:pPr>
-      <w:proofErr w:type="spellStart"/>
-      <w:r>
-        <w:t>Git</w:t>
-      </w:r>
-      <w:proofErr w:type="spellEnd"/>
+      <w:r>
+        <w:t xml:space="preserve">Git </w:t>
+      </w:r>
+      <w:r>
+        <w:t>Verzió</w:t>
+      </w:r>
+      <w:r>
+        <w:t>: 2.47.0</w:t>
+      </w:r>
+    </w:p>
+    <w:p>
+      <w:pPr>
+        <w:pStyle w:val="szdfelsorols"/>
+      </w:pPr>
+      <w:r>
+        <w:t xml:space="preserve">GitHub </w:t>
+      </w:r>
+      <w:r>
+        <w:t xml:space="preserve">Repository: </w:t>
+      </w:r>
+      <w:r>
+        <w:t>https://github.com/hokiattila/Malom_Game_NJE.git</w:t>
+      </w:r>
+    </w:p>
+    <w:p>
+      <w:pPr>
+        <w:pStyle w:val="szdcmsor2"/>
+      </w:pPr>
+      <w:bookmarkStart w:id="36" w:name="_Toc181784222"/>
+      <w:r>
+        <w:t>Programn</w:t>
+      </w:r>
+      <w:r>
+        <w:t>yelv</w:t>
+      </w:r>
+      <w:r>
+        <w:t>ek</w:t>
+      </w:r>
+      <w:bookmarkEnd w:id="36"/>
+    </w:p>
+    <w:p>
+      <w:pPr>
+        <w:pStyle w:val="szdcmsor3"/>
+      </w:pPr>
+      <w:bookmarkStart w:id="37" w:name="_Toc181784223"/>
+      <w:r>
+        <w:t>Python</w:t>
+      </w:r>
+      <w:bookmarkEnd w:id="37"/>
       <w:r>
         <w:t xml:space="preserve"> </w:t>
       </w:r>
-      <w:r>
-        <w:t>Verzió</w:t>
-      </w:r>
-      <w:r>
-        <w:t>: 2.47.0</w:t>
-      </w:r>
     </w:p>
     <w:p>
       <w:pPr>
         <w:pStyle w:val="szdfelsorols"/>
       </w:pPr>
       <w:r>
-        <w:t xml:space="preserve">GitHub </w:t>
-      </w:r>
-      <w:proofErr w:type="spellStart"/>
-      <w:r>
-        <w:t>Repository</w:t>
-      </w:r>
-      <w:proofErr w:type="spellEnd"/>
-      <w:r>
-        <w:t xml:space="preserve">: </w:t>
-      </w:r>
-      <w:r>
-        <w:t>https://github.com/hokiattila/Malom_Game_NJE.git</w:t>
+        <w:t xml:space="preserve">Verzió: </w:t>
+      </w:r>
+      <w:r>
+        <w:t>3.1</w:t>
+      </w:r>
+      <w:r>
+        <w:t>3</w:t>
+      </w:r>
+      <w:r>
+        <w:t>.0</w:t>
+      </w:r>
+    </w:p>
+    <w:p>
+      <w:pPr>
+        <w:pStyle w:val="szdfelsorols"/>
+      </w:pPr>
+      <w:r>
+        <w:t>2024.10.07</w:t>
       </w:r>
     </w:p>
     <w:p>
       <w:pPr>
         <w:pStyle w:val="szdcmsor2"/>
       </w:pPr>
-      <w:bookmarkStart w:id="36" w:name="_Toc181784222"/>
-      <w:r>
-        <w:t>Programn</w:t>
-      </w:r>
-      <w:r>
-        <w:t>yelv</w:t>
-      </w:r>
-      <w:r>
-        <w:t>ek</w:t>
-      </w:r>
-      <w:bookmarkEnd w:id="36"/>
-    </w:p>
-    <w:p>
-      <w:pPr>
-        <w:pStyle w:val="szdcmsor3"/>
-      </w:pPr>
-      <w:bookmarkStart w:id="37" w:name="_Toc181784223"/>
-      <w:r>
-        <w:t>Python</w:t>
-      </w:r>
-      <w:bookmarkEnd w:id="37"/>
-      <w:r>
-        <w:t xml:space="preserve"> </w:t>
-      </w:r>
+      <w:bookmarkStart w:id="38" w:name="_Toc181784224"/>
+      <w:r>
+        <w:t>Függvénykönyvtárak</w:t>
+      </w:r>
+      <w:bookmarkEnd w:id="38"/>
     </w:p>
     <w:p>
       <w:pPr>
         <w:pStyle w:val="szdfelsorols"/>
       </w:pPr>
       <w:r>
-        <w:t xml:space="preserve">Verzió: </w:t>
-      </w:r>
-      <w:r>
-        <w:t>3.1</w:t>
-      </w:r>
-      <w:r>
-        <w:t>3</w:t>
-      </w:r>
-      <w:r>
-        <w:t>.0</w:t>
+        <w:t>m</w:t>
+      </w:r>
+      <w:r>
+        <w:t xml:space="preserve">atplotlib, </w:t>
       </w:r>
     </w:p>
     <w:p>
@@ -10993,101 +10847,52 @@
         <w:pStyle w:val="szdfelsorols"/>
       </w:pPr>
       <w:r>
-        <w:t>2024.10.07</w:t>
+        <w:t>pandas,</w:t>
+      </w:r>
+    </w:p>
+    <w:p>
+      <w:pPr>
+        <w:pStyle w:val="szdfelsorols"/>
+      </w:pPr>
+      <w:r>
+        <w:t xml:space="preserve">numpy, </w:t>
+      </w:r>
+    </w:p>
+    <w:p>
+      <w:pPr>
+        <w:pStyle w:val="szdfelsorols"/>
+      </w:pPr>
+      <w:r>
+        <w:t>tkinter</w:t>
+      </w:r>
+      <w:r>
+        <w:t xml:space="preserve">, </w:t>
+      </w:r>
+    </w:p>
+    <w:p>
+      <w:pPr>
+        <w:pStyle w:val="szdfelsorols"/>
+      </w:pPr>
+      <w:r>
+        <w:t>unittest</w:t>
       </w:r>
     </w:p>
     <w:p>
       <w:pPr>
         <w:pStyle w:val="szdcmsor2"/>
       </w:pPr>
-      <w:bookmarkStart w:id="38" w:name="_Toc181784224"/>
-      <w:r>
-        <w:t>Függvénykönyvtárak</w:t>
-      </w:r>
-      <w:bookmarkEnd w:id="38"/>
+      <w:bookmarkStart w:id="39" w:name="_Toc181784225"/>
+      <w:r>
+        <w:t>Futási környezet</w:t>
+      </w:r>
+      <w:bookmarkEnd w:id="39"/>
     </w:p>
     <w:p>
       <w:pPr>
         <w:pStyle w:val="szdfelsorols"/>
       </w:pPr>
-      <w:proofErr w:type="spellStart"/>
-      <w:r>
-        <w:t>m</w:t>
-      </w:r>
-      <w:r>
-        <w:t>atplotlib</w:t>
-      </w:r>
-      <w:proofErr w:type="spellEnd"/>
-      <w:r>
-        <w:t xml:space="preserve">, </w:t>
-      </w:r>
-    </w:p>
-    <w:p>
-      <w:pPr>
-        <w:pStyle w:val="szdfelsorols"/>
-      </w:pPr>
-      <w:proofErr w:type="spellStart"/>
-      <w:r>
-        <w:t>pandas</w:t>
-      </w:r>
-      <w:proofErr w:type="spellEnd"/>
-      <w:r>
-        <w:t>,</w:t>
-      </w:r>
-    </w:p>
-    <w:p>
-      <w:pPr>
-        <w:pStyle w:val="szdfelsorols"/>
-      </w:pPr>
-      <w:proofErr w:type="spellStart"/>
-      <w:r>
-        <w:t>numpy</w:t>
-      </w:r>
-      <w:proofErr w:type="spellEnd"/>
-      <w:r>
-        <w:t xml:space="preserve">, </w:t>
-      </w:r>
-    </w:p>
-    <w:p>
-      <w:pPr>
-        <w:pStyle w:val="szdfelsorols"/>
-      </w:pPr>
-      <w:proofErr w:type="spellStart"/>
-      <w:r>
-        <w:t>tkinter</w:t>
-      </w:r>
-      <w:proofErr w:type="spellEnd"/>
-      <w:r>
-        <w:t xml:space="preserve">, </w:t>
-      </w:r>
-    </w:p>
-    <w:p>
-      <w:pPr>
-        <w:pStyle w:val="szdfelsorols"/>
-      </w:pPr>
-      <w:r>
-        <w:t>unittest</w:t>
-      </w:r>
-    </w:p>
-    <w:p>
-      <w:pPr>
-        <w:pStyle w:val="szdcmsor2"/>
-      </w:pPr>
-      <w:bookmarkStart w:id="39" w:name="_Toc181784225"/>
-      <w:r>
-        <w:t>Futási környezet</w:t>
-      </w:r>
-      <w:bookmarkEnd w:id="39"/>
-    </w:p>
-    <w:p>
-      <w:pPr>
-        <w:pStyle w:val="szdfelsorols"/>
-      </w:pPr>
-      <w:r>
-        <w:t>Windows 10</w:t>
-      </w:r>
-      <w:r>
-        <w:t xml:space="preserve"> Pro </w:t>
+      <w:r>
+        <w:t xml:space="preserve">Windows 10 Pro </w:t>
       </w:r>
       <w:r>
         <w:t>22H2</w:t>
@@ -11123,12 +10928,10 @@
         <w:pStyle w:val="szdcmsor3"/>
       </w:pPr>
       <w:bookmarkStart w:id="41" w:name="_Toc181784227"/>
-      <w:proofErr w:type="spellStart"/>
       <w:r>
         <w:t>GanttProject</w:t>
       </w:r>
       <w:bookmarkEnd w:id="41"/>
-      <w:proofErr w:type="spellEnd"/>
     </w:p>
     <w:p>
       <w:pPr>
@@ -11155,22 +10958,9 @@
       </w:pPr>
       <w:bookmarkStart w:id="42" w:name="_Toc181784228"/>
       <w:r>
-        <w:t xml:space="preserve">Software </w:t>
-      </w:r>
-      <w:proofErr w:type="spellStart"/>
-      <w:r>
-        <w:t>Ideas</w:t>
-      </w:r>
-      <w:proofErr w:type="spellEnd"/>
-      <w:r>
-        <w:t xml:space="preserve"> </w:t>
-      </w:r>
-      <w:proofErr w:type="spellStart"/>
-      <w:r>
-        <w:t>Modeler</w:t>
+        <w:t>Software Ideas Modeler</w:t>
       </w:r>
       <w:bookmarkEnd w:id="42"/>
-      <w:proofErr w:type="spellEnd"/>
     </w:p>
     <w:p>
       <w:pPr>
@@ -11193,24 +10983,17 @@
         <w:pStyle w:val="szdcmsor3"/>
       </w:pPr>
       <w:bookmarkStart w:id="43" w:name="_Toc181784229"/>
-      <w:proofErr w:type="spellStart"/>
       <w:r>
         <w:t>Figma</w:t>
       </w:r>
       <w:bookmarkEnd w:id="43"/>
-      <w:proofErr w:type="spellEnd"/>
     </w:p>
     <w:p>
       <w:pPr>
         <w:pStyle w:val="szdfelsorols"/>
       </w:pPr>
-      <w:proofErr w:type="spellStart"/>
-      <w:r>
-        <w:t>Vezrió</w:t>
-      </w:r>
-      <w:proofErr w:type="spellEnd"/>
-      <w:r>
-        <w:t>: 124.4.7</w:t>
+      <w:r>
+        <w:t>Vezrió: 124.4.7</w:t>
       </w:r>
     </w:p>
     <w:p>
@@ -11268,29 +11051,7 @@
         <w:pStyle w:val="szdszveg"/>
       </w:pPr>
       <w:r>
-        <w:t>A játék működését meghatározó alapvető logikai szabályok kidolgozása és az ehhez kapcsolódó osztályok, metódusok létrehozása</w:t>
-      </w:r>
-      <w:r>
-        <w:t xml:space="preserve">. </w:t>
-      </w:r>
-      <w:r>
-        <w:t>CLI (</w:t>
-      </w:r>
-      <w:proofErr w:type="spellStart"/>
-      <w:r>
-        <w:t>Command</w:t>
-      </w:r>
-      <w:proofErr w:type="spellEnd"/>
-      <w:r>
-        <w:t xml:space="preserve"> Line </w:t>
-      </w:r>
-      <w:proofErr w:type="spellStart"/>
-      <w:r>
-        <w:t>Interface</w:t>
-      </w:r>
-      <w:proofErr w:type="spellEnd"/>
-      <w:r>
-        <w:t>) megjelenítés implementálása a játék egyszerűsített teszteléséhez.</w:t>
+        <w:t>A játék működését meghatározó alapvető logikai szabályok kidolgozása és az ehhez kapcsolódó osztályok, metódusok létrehozása. CLI (Command Line Interface) megjelenítés implementálása a játék egyszerűsített teszteléséhez.</w:t>
       </w:r>
     </w:p>
     <w:p>
@@ -11308,53 +11069,7 @@
         <w:pStyle w:val="szdszveg"/>
       </w:pPr>
       <w:r>
-        <w:t xml:space="preserve">Alapvető </w:t>
-      </w:r>
-      <w:proofErr w:type="spellStart"/>
-      <w:r>
-        <w:t>PvP</w:t>
-      </w:r>
-      <w:proofErr w:type="spellEnd"/>
-      <w:r>
-        <w:t xml:space="preserve"> (</w:t>
-      </w:r>
-      <w:proofErr w:type="spellStart"/>
-      <w:r>
-        <w:t>Player</w:t>
-      </w:r>
-      <w:proofErr w:type="spellEnd"/>
-      <w:r>
-        <w:t xml:space="preserve"> </w:t>
-      </w:r>
-      <w:proofErr w:type="spellStart"/>
-      <w:r>
-        <w:t>vs</w:t>
-      </w:r>
-      <w:proofErr w:type="spellEnd"/>
-      <w:r>
-        <w:t xml:space="preserve"> </w:t>
-      </w:r>
-      <w:proofErr w:type="spellStart"/>
-      <w:r>
-        <w:t>Player</w:t>
-      </w:r>
-      <w:proofErr w:type="spellEnd"/>
-      <w:r>
-        <w:t>) funkció kialakítása, hogy a játék két játékos által játszható legyen.</w:t>
-      </w:r>
-      <w:r>
-        <w:t xml:space="preserve"> </w:t>
-      </w:r>
-      <w:r>
-        <w:t xml:space="preserve">Egy későbbi szakaszban egy </w:t>
-      </w:r>
-      <w:proofErr w:type="spellStart"/>
-      <w:r>
-        <w:t>debug</w:t>
-      </w:r>
-      <w:proofErr w:type="spellEnd"/>
-      <w:r>
-        <w:t xml:space="preserve"> mód beépítése, amely segíti a fejlesztők munkáját és a hibakeresést.</w:t>
+        <w:t>Alapvető PvP (Player vs Player) funkció kialakítása, hogy a játék két játékos által játszható legyen. Egy későbbi szakaszban egy debug mód beépítése, amely segíti a fejlesztők munkáját és a hibakeresést.</w:t>
       </w:r>
     </w:p>
     <w:p>
@@ -11372,21 +11087,7 @@
         <w:pStyle w:val="szdszveg"/>
       </w:pPr>
       <w:r>
-        <w:t>Dokumentáció indítása, amely folyamatosan rögzíti a fejlesztés lépéseit, döntéseit.</w:t>
-      </w:r>
-      <w:r>
-        <w:t xml:space="preserve"> </w:t>
-      </w:r>
-      <w:r>
-        <w:t>GUI (grafikus felhasználói felület) elsődleges makettjének (</w:t>
-      </w:r>
-      <w:proofErr w:type="spellStart"/>
-      <w:r>
-        <w:t>mockup</w:t>
-      </w:r>
-      <w:proofErr w:type="spellEnd"/>
-      <w:r>
-        <w:t>) készítése, mely a felhasználói élmény és elrendezés alapját képezi.</w:t>
+        <w:t>Dokumentáció indítása, amely folyamatosan rögzíti a fejlesztés lépéseit, döntéseit. GUI (grafikus felhasználói felület) elsődleges makettjének (mockup) készítése, mely a felhasználói élmény és elrendezés alapját képezi.</w:t>
       </w:r>
     </w:p>
     <w:p>
@@ -11422,21 +11123,7 @@
         <w:pStyle w:val="szdszveg"/>
       </w:pPr>
       <w:r>
-        <w:t xml:space="preserve">A heurisztikus keresési algoritmus megvalósítása, amely </w:t>
-      </w:r>
-      <w:proofErr w:type="spellStart"/>
-      <w:r>
-        <w:t>backtrackinggel</w:t>
-      </w:r>
-      <w:proofErr w:type="spellEnd"/>
-      <w:r>
-        <w:t xml:space="preserve"> és anélkül is működhet.</w:t>
-      </w:r>
-      <w:r>
-        <w:t xml:space="preserve"> </w:t>
-      </w:r>
-      <w:r>
-        <w:t>Mélységi korlátok bevezetése, amelyek szabályozzák az algoritmus keresési mélységét és hatékonyságát.</w:t>
+        <w:t>A heurisztikus keresési algoritmus megvalósítása, amely backtrackinggel és anélkül is működhet. Mélységi korlátok bevezetése, amelyek szabályozzák az algoritmus keresési mélységét és hatékonyságát.</w:t>
       </w:r>
     </w:p>
     <w:p>
@@ -11463,15 +11150,7 @@
         <w:pStyle w:val="szdszveg"/>
       </w:pPr>
       <w:r>
-        <w:t xml:space="preserve">A GUI </w:t>
-      </w:r>
-      <w:proofErr w:type="spellStart"/>
-      <w:r>
-        <w:t>mockup</w:t>
-      </w:r>
-      <w:proofErr w:type="spellEnd"/>
-      <w:r>
-        <w:t xml:space="preserve"> alapján elkészített </w:t>
+        <w:t xml:space="preserve">A GUI mockup alapján elkészített </w:t>
       </w:r>
       <w:r>
         <w:t>felület első iterációja.</w:t>
@@ -11492,13 +11171,7 @@
         <w:pStyle w:val="szdszveg"/>
       </w:pPr>
       <w:r>
-        <w:t>A játék motor kezdeti tesztelése, amely megerősíti a játékmenet működését és stabilitását.</w:t>
-      </w:r>
-      <w:r>
-        <w:t xml:space="preserve"> </w:t>
-      </w:r>
-      <w:r>
-        <w:t>Részletesebb tesztelési terv kidolgozása, amelyet a 6.5.3. pont tartalmaz.</w:t>
+        <w:t>A játék motor kezdeti tesztelése, amely megerősíti a játékmenet működését és stabilitását. Részletesebb tesztelési terv kidolgozása, amelyet a 6.5.3. pont tartalmaz.</w:t>
       </w:r>
     </w:p>
     <w:p>
@@ -11538,176 +11211,94 @@
         <w:pStyle w:val="szdszveg"/>
       </w:pPr>
       <w:r>
-        <w:t>A* algoritmust alkalmazó játékos megvalósítása, és felhasználása betanítási adat (</w:t>
-      </w:r>
-      <w:proofErr w:type="spellStart"/>
-      <w:r>
-        <w:t>training</w:t>
-      </w:r>
-      <w:proofErr w:type="spellEnd"/>
+        <w:t xml:space="preserve">A* algoritmust alkalmazó játékos megvalósítása, és felhasználása betanítási adat (training data) generálására. </w:t>
+      </w:r>
+      <w:r>
+        <w:t xml:space="preserve">Gépi tanulást alkalmazó játékos fejlesztésének lépéseinek kidolgozása későbbi implementáláshoz. </w:t>
+      </w:r>
+    </w:p>
+    <w:p>
+      <w:pPr>
+        <w:pStyle w:val="szdcmsor3"/>
+      </w:pPr>
+      <w:bookmarkStart w:id="55" w:name="_Toc181784241"/>
+      <w:r>
+        <w:t>Grafikus felhasználói felület v.</w:t>
+      </w:r>
+      <w:r>
+        <w:t>1.0</w:t>
+      </w:r>
+      <w:bookmarkEnd w:id="55"/>
+    </w:p>
+    <w:p>
+      <w:pPr>
+        <w:pStyle w:val="szdszveg"/>
+      </w:pPr>
+      <w:r>
+        <w:t>Teljes funkcionalitású, letisztult GUI, amely zökkenőmentesen kezeli az adatáramlást a játék motor, a GUI és az adatbázis között. A felhasználói dokumentációban részletesen kifejtett interfész és működés.</w:t>
+      </w:r>
+    </w:p>
+    <w:p>
+      <w:pPr>
+        <w:pStyle w:val="szdcmsor3"/>
+      </w:pPr>
+      <w:bookmarkStart w:id="56" w:name="_Toc181784242"/>
+      <w:r>
+        <w:t>Egyéb funkciók</w:t>
+      </w:r>
+      <w:bookmarkEnd w:id="56"/>
+    </w:p>
+    <w:p>
+      <w:pPr>
+        <w:pStyle w:val="szdszveg"/>
+      </w:pPr>
+      <w:r>
+        <w:t>Felhasználói kezelés (user handling), amely lehetővé teszi a felhasználók kezelését és nyomon követését. Jelentés- és exportálási funkciók létrehozása, amelyek lehetővé teszik az adatok mentését és elemzését. Statisztikák generálása a játékmenet elemzéséhez és értékeléséhez.</w:t>
+      </w:r>
+    </w:p>
+    <w:p>
+      <w:pPr>
+        <w:pStyle w:val="szdcmsor3"/>
+      </w:pPr>
+      <w:bookmarkStart w:id="57" w:name="_Toc181784243"/>
+      <w:r>
+        <w:t>testing II.</w:t>
+      </w:r>
+      <w:bookmarkEnd w:id="57"/>
       <w:r>
         <w:t xml:space="preserve"> </w:t>
       </w:r>
-      <w:proofErr w:type="spellStart"/>
-      <w:r>
-        <w:t>data</w:t>
-      </w:r>
-      <w:proofErr w:type="spellEnd"/>
-      <w:r>
-        <w:t xml:space="preserve">) generálására. </w:t>
-      </w:r>
-      <w:r>
-        <w:t xml:space="preserve">Gépi tanulást alkalmazó játékos fejlesztésének lépéseinek kidolgozása későbbi implementáláshoz. </w:t>
-      </w:r>
-    </w:p>
-    <w:p>
-      <w:pPr>
-        <w:pStyle w:val="szdcmsor3"/>
-      </w:pPr>
-      <w:bookmarkStart w:id="55" w:name="_Toc181784241"/>
-      <w:r>
-        <w:t>Grafikus felhasználói felület v.</w:t>
-      </w:r>
-      <w:r>
-        <w:t>1.0</w:t>
-      </w:r>
-      <w:bookmarkEnd w:id="55"/>
     </w:p>
     <w:p>
       <w:pPr>
         <w:pStyle w:val="szdszveg"/>
       </w:pPr>
       <w:r>
-        <w:t>Teljes funkcionalitású, letisztult GUI, amely zökkenőmentesen kezeli az adatáramlást a játék motor, a GUI és az adatbázis között.</w:t>
-      </w:r>
-      <w:r>
-        <w:t xml:space="preserve"> </w:t>
-      </w:r>
-      <w:r>
-        <w:t>A felhasználói dokumentációban részletesen kifejtett interfész és működés.</w:t>
-      </w:r>
-    </w:p>
-    <w:p>
-      <w:pPr>
-        <w:pStyle w:val="szdcmsor3"/>
-      </w:pPr>
-      <w:bookmarkStart w:id="56" w:name="_Toc181784242"/>
-      <w:r>
-        <w:t>Egyéb funkciók</w:t>
-      </w:r>
-      <w:bookmarkEnd w:id="56"/>
+        <w:t>Sebességtesztek elvégzése, amelyek biztosítják a játék megfelelő válaszidejét és teljesítményét. GUI v1.0 tesztelése, amely magában foglalja a felhasználói élmény vizsgálatát, részletes tesztelési terv alapján, melyet az 5.3.3 pont tartalmaz</w:t>
+      </w:r>
+    </w:p>
+    <w:p>
+      <w:pPr>
+        <w:pStyle w:val="szdcmsor2"/>
+      </w:pPr>
+      <w:bookmarkStart w:id="58" w:name="_Toc181784244"/>
+      <w:r>
+        <w:t>Publikálás</w:t>
+      </w:r>
+      <w:bookmarkEnd w:id="58"/>
     </w:p>
     <w:p>
       <w:pPr>
         <w:pStyle w:val="szdszveg"/>
       </w:pPr>
       <w:r>
-        <w:t>Felhasználói kezelés (</w:t>
-      </w:r>
-      <w:proofErr w:type="spellStart"/>
-      <w:r>
-        <w:t>user</w:t>
-      </w:r>
-      <w:proofErr w:type="spellEnd"/>
-      <w:r>
-        <w:t xml:space="preserve"> </w:t>
-      </w:r>
-      <w:proofErr w:type="spellStart"/>
-      <w:r>
-        <w:t>handling</w:t>
-      </w:r>
-      <w:proofErr w:type="spellEnd"/>
-      <w:r>
-        <w:t>), amely lehetővé teszi a felhasználók kezelését és nyomon követését.</w:t>
-      </w:r>
-      <w:r>
-        <w:t xml:space="preserve"> J</w:t>
-      </w:r>
-      <w:r>
-        <w:t>elentés- és exportálási funkciók létrehozása, amelyek lehetővé teszik az adatok mentését és elemzését.</w:t>
-      </w:r>
-      <w:r>
-        <w:t xml:space="preserve"> </w:t>
-      </w:r>
-      <w:r>
-        <w:t>Statisztikák generálása a játékmenet elemzéséhez és értékeléséhez.</w:t>
-      </w:r>
-    </w:p>
-    <w:p>
-      <w:pPr>
-        <w:pStyle w:val="szdcmsor3"/>
-      </w:pPr>
-      <w:bookmarkStart w:id="57" w:name="_Toc181784243"/>
-      <w:r>
-        <w:t>testing II.</w:t>
-      </w:r>
-      <w:bookmarkEnd w:id="57"/>
-      <w:r>
-        <w:t xml:space="preserve"> </w:t>
-      </w:r>
-    </w:p>
-    <w:p>
-      <w:pPr>
-        <w:pStyle w:val="szdszveg"/>
-      </w:pPr>
-      <w:r>
-        <w:t xml:space="preserve">Sebességtesztek elvégzése, amelyek biztosítják a játék megfelelő </w:t>
-      </w:r>
-      <w:proofErr w:type="spellStart"/>
-      <w:r>
-        <w:t>válaszidejét</w:t>
-      </w:r>
-      <w:proofErr w:type="spellEnd"/>
-      <w:r>
-        <w:t xml:space="preserve"> és teljesítményét.</w:t>
-      </w:r>
-      <w:r>
-        <w:t xml:space="preserve"> </w:t>
-      </w:r>
-      <w:r>
-        <w:t>GUI v1.0 tesztelése, amely magában foglalja a felhasználói élmény vizsgálatát, részletes tesztelési terv alapján, melyet az 5.3.3 pont tartalmaz</w:t>
-      </w:r>
-    </w:p>
-    <w:p>
-      <w:pPr>
-        <w:pStyle w:val="szdcmsor2"/>
-      </w:pPr>
-      <w:bookmarkStart w:id="58" w:name="_Toc181784244"/>
-      <w:r>
-        <w:t>Publikálás</w:t>
-      </w:r>
-      <w:bookmarkEnd w:id="58"/>
-    </w:p>
-    <w:p>
-      <w:pPr>
-        <w:pStyle w:val="szdszveg"/>
-      </w:pPr>
-      <w:proofErr w:type="spellStart"/>
-      <w:r>
         <w:t>Prezi</w:t>
       </w:r>
       <w:r>
-        <w:t>hez</w:t>
-      </w:r>
-      <w:proofErr w:type="spellEnd"/>
-      <w:r>
-        <w:t xml:space="preserve"> </w:t>
-      </w:r>
-      <w:proofErr w:type="spellStart"/>
-      <w:r>
-        <w:t>demo</w:t>
-      </w:r>
-      <w:proofErr w:type="spellEnd"/>
-      <w:r>
-        <w:t xml:space="preserve">, </w:t>
-      </w:r>
-      <w:proofErr w:type="spellStart"/>
-      <w:r>
-        <w:t>installer</w:t>
-      </w:r>
-      <w:proofErr w:type="spellEnd"/>
-      <w:r>
-        <w:t xml:space="preserve">, </w:t>
+        <w:t>hez demo</w:t>
+      </w:r>
+      <w:r>
+        <w:t xml:space="preserve">, installer, </w:t>
       </w:r>
     </w:p>
     <w:p>
@@ -11757,15 +11348,7 @@
         <w:pStyle w:val="szdszveg"/>
       </w:pPr>
       <w:r>
-        <w:t xml:space="preserve">A kockázati tervezés során különféle bevált módszereket, például halszálka-diagramot, </w:t>
-      </w:r>
-      <w:proofErr w:type="spellStart"/>
-      <w:r>
-        <w:t>Pareto</w:t>
-      </w:r>
-      <w:proofErr w:type="spellEnd"/>
-      <w:r>
-        <w:t>-diagramot és SWOT elemzést alkalmazunk annak érdekében, hogy feltárjuk azokat a potenciális kudarctényezőket, amelyeket az ötletelés során esetleg figyelmen kívül hagytunk. Egy alapos elemzéssel biztosíthatjuk, hogy a fejlesztés kritikus feladatai során körültekintően járjunk el, és folyamatosan figyelembe vegyük a projekt sikerét veszélyeztető lehetséges kockázatokat.</w:t>
+        <w:t>A kockázati tervezés során különféle bevált módszereket, például halszálka-diagramot, Pareto-diagramot és SWOT elemzést alkalmazunk annak érdekében, hogy feltárjuk azokat a potenciális kudarctényezőket, amelyeket az ötletelés során esetleg figyelmen kívül hagytunk. Egy alapos elemzéssel biztosíthatjuk, hogy a fejlesztés kritikus feladatai során körültekintően járjunk el, és folyamatosan figyelembe vegyük a projekt sikerét veszélyeztető lehetséges kockázatokat.</w:t>
       </w:r>
     </w:p>
     <w:p>
@@ -11859,7 +11442,7 @@
           <w:noProof/>
         </w:rPr>
         <w:drawing>
-          <wp:inline distT="0" distB="0" distL="0" distR="0" wp14:anchorId="01371A3B" wp14:editId="6948B0D4">
+          <wp:inline distT="0" distB="0" distL="0" distR="0" wp14:anchorId="01371A3B" wp14:editId="2B7479D5">
             <wp:extent cx="5463824" cy="2688590"/>
             <wp:effectExtent l="19050" t="19050" r="22860" b="16510"/>
             <wp:docPr id="2061046610" name="Picture 8"/>
@@ -11874,7 +11457,7 @@
                     <pic:cNvPicPr/>
                   </pic:nvPicPr>
                   <pic:blipFill>
-                    <a:blip r:embed="rId15" cstate="print">
+                    <a:blip r:embed="rId16" cstate="print">
                       <a:extLst>
                         <a:ext uri="{28A0092B-C50C-407E-A947-70E740481C1C}">
                           <a14:useLocalDpi xmlns:a14="http://schemas.microsoft.com/office/drawing/2010/main" val="0"/>
@@ -11914,27 +11497,14 @@
       <w:r>
         <w:t xml:space="preserve">ábra </w:t>
       </w:r>
-      <w:r>
-        <w:fldChar w:fldCharType="begin"/>
-      </w:r>
-      <w:r>
-        <w:instrText xml:space="preserve"> SEQ ábra \* ARABIC </w:instrText>
-      </w:r>
-      <w:r>
-        <w:fldChar w:fldCharType="separate"/>
-      </w:r>
-      <w:r>
-        <w:rPr>
-          <w:noProof/>
-        </w:rPr>
-        <w:t>4</w:t>
-      </w:r>
-      <w:r>
-        <w:rPr>
-          <w:noProof/>
-        </w:rPr>
-        <w:fldChar w:fldCharType="end"/>
-      </w:r>
+      <w:fldSimple w:instr=" SEQ ábra \* ARABIC ">
+        <w:r>
+          <w:rPr>
+            <w:noProof/>
+          </w:rPr>
+          <w:t>5</w:t>
+        </w:r>
+      </w:fldSimple>
       <w:r>
         <w:t>: Malom Játék Fejlesztési</w:t>
       </w:r>
@@ -11954,13 +11524,8 @@
         <w:pStyle w:val="szdcmsor3"/>
       </w:pPr>
       <w:bookmarkStart w:id="64" w:name="_Toc181784249"/>
-      <w:proofErr w:type="spellStart"/>
-      <w:r>
-        <w:t>Pareto</w:t>
-      </w:r>
-      <w:proofErr w:type="spellEnd"/>
-      <w:r>
-        <w:t>-diagram</w:t>
+      <w:r>
+        <w:t>Pareto-diagram</w:t>
       </w:r>
       <w:bookmarkEnd w:id="64"/>
     </w:p>
@@ -11999,15 +11564,7 @@
         <w:t>Fontos megjegyezni, hogy egyben ez a legvalószínűbb és legjelentősebb, így különös figyelmet kell szentelnünk egyén szinten az időmenedzsmentre.</w:t>
       </w:r>
       <w:r>
-        <w:t xml:space="preserve"> Az egyes </w:t>
-      </w:r>
-      <w:proofErr w:type="spellStart"/>
-      <w:r>
-        <w:t>kockázatonkénti</w:t>
-      </w:r>
-      <w:proofErr w:type="spellEnd"/>
-      <w:r>
-        <w:t xml:space="preserve"> súlyozások és egyéb információk megtalálhatóak a hatodik mellékletben.</w:t>
+        <w:t xml:space="preserve"> Az egyes kockázatonkénti súlyozások és egyéb információk megtalálhatóak a hatodik mellékletben.</w:t>
       </w:r>
     </w:p>
     <w:p>
@@ -12034,7 +11591,7 @@
             <wp:cNvGraphicFramePr/>
             <a:graphic xmlns:a="http://schemas.openxmlformats.org/drawingml/2006/main">
               <a:graphicData uri="http://schemas.openxmlformats.org/drawingml/2006/chart">
-                <c:chart xmlns:c="http://schemas.openxmlformats.org/drawingml/2006/chart" xmlns:r="http://schemas.openxmlformats.org/officeDocument/2006/relationships" r:id="rId16"/>
+                <c:chart xmlns:c="http://schemas.openxmlformats.org/drawingml/2006/chart" xmlns:r="http://schemas.openxmlformats.org/officeDocument/2006/relationships" r:id="rId17"/>
               </a:graphicData>
             </a:graphic>
           </wp:inline>
@@ -12049,40 +11606,19 @@
       <w:r>
         <w:t xml:space="preserve">ábra </w:t>
       </w:r>
-      <w:r>
-        <w:fldChar w:fldCharType="begin"/>
-      </w:r>
-      <w:r>
-        <w:instrText xml:space="preserve"> SEQ ábra \* ARABIC </w:instrText>
-      </w:r>
-      <w:r>
-        <w:fldChar w:fldCharType="separate"/>
-      </w:r>
-      <w:r>
-        <w:rPr>
-          <w:noProof/>
-        </w:rPr>
-        <w:t>5</w:t>
-      </w:r>
-      <w:r>
-        <w:rPr>
-          <w:noProof/>
-        </w:rPr>
-        <w:fldChar w:fldCharType="end"/>
-      </w:r>
+      <w:fldSimple w:instr=" SEQ ábra \* ARABIC ">
+        <w:r>
+          <w:rPr>
+            <w:noProof/>
+          </w:rPr>
+          <w:t>6</w:t>
+        </w:r>
+      </w:fldSimple>
       <w:r>
         <w:t>:</w:t>
       </w:r>
       <w:r>
-        <w:t xml:space="preserve"> </w:t>
-      </w:r>
-      <w:proofErr w:type="spellStart"/>
-      <w:r>
-        <w:t>Pareto</w:t>
-      </w:r>
-      <w:proofErr w:type="spellEnd"/>
-      <w:r>
-        <w:t>-diagram a főbb kockázatokról</w:t>
+        <w:t xml:space="preserve"> Pareto-diagram a főbb kockázatokról</w:t>
       </w:r>
       <w:bookmarkEnd w:id="65"/>
     </w:p>
@@ -12116,15 +11652,7 @@
         <w:t xml:space="preserve"> és a szervezetlenség okozta problémák.</w:t>
       </w:r>
       <w:r>
-        <w:t xml:space="preserve"> A táblázat megtalálható a hetedik </w:t>
-      </w:r>
-      <w:proofErr w:type="spellStart"/>
-      <w:r>
-        <w:t>melléketben</w:t>
-      </w:r>
-      <w:proofErr w:type="spellEnd"/>
-      <w:r>
-        <w:t>.</w:t>
+        <w:t xml:space="preserve"> A táblázat megtalálható a hetedik melléketben.</w:t>
       </w:r>
     </w:p>
     <w:p>
@@ -12152,7 +11680,7 @@
                     <pic:cNvPicPr/>
                   </pic:nvPicPr>
                   <pic:blipFill>
-                    <a:blip r:embed="rId17"/>
+                    <a:blip r:embed="rId18"/>
                     <a:stretch>
                       <a:fillRect/>
                     </a:stretch>
@@ -12181,27 +11709,14 @@
       <w:r>
         <w:t xml:space="preserve">ábra </w:t>
       </w:r>
-      <w:r>
-        <w:fldChar w:fldCharType="begin"/>
-      </w:r>
-      <w:r>
-        <w:instrText xml:space="preserve"> SEQ ábra \* ARABIC </w:instrText>
-      </w:r>
-      <w:r>
-        <w:fldChar w:fldCharType="separate"/>
-      </w:r>
-      <w:r>
-        <w:rPr>
-          <w:noProof/>
-        </w:rPr>
-        <w:t>6</w:t>
-      </w:r>
-      <w:r>
-        <w:rPr>
-          <w:noProof/>
-        </w:rPr>
-        <w:fldChar w:fldCharType="end"/>
-      </w:r>
+      <w:fldSimple w:instr=" SEQ ábra \* ARABIC ">
+        <w:r>
+          <w:rPr>
+            <w:noProof/>
+          </w:rPr>
+          <w:t>7</w:t>
+        </w:r>
+      </w:fldSimple>
       <w:r>
         <w:t>:</w:t>
       </w:r>
@@ -12211,13 +11726,8 @@
       <w:r>
         <w:t xml:space="preserve">A </w:t>
       </w:r>
-      <w:proofErr w:type="spellStart"/>
-      <w:r>
-        <w:t>FreeKredit</w:t>
-      </w:r>
-      <w:proofErr w:type="spellEnd"/>
-      <w:r>
-        <w:t xml:space="preserve"> fejlesztőcsapat SWOT elemzése</w:t>
+      <w:r>
+        <w:t>FreeKredit fejlesztőcsapat SWOT elemzése</w:t>
       </w:r>
       <w:bookmarkEnd w:id="67"/>
     </w:p>
@@ -12301,7 +11811,7 @@
                     <pic:cNvPicPr/>
                   </pic:nvPicPr>
                   <pic:blipFill>
-                    <a:blip r:embed="rId18" cstate="print">
+                    <a:blip r:embed="rId19" cstate="print">
                       <a:extLst>
                         <a:ext uri="{28A0092B-C50C-407E-A947-70E740481C1C}">
                           <a14:useLocalDpi xmlns:a14="http://schemas.microsoft.com/office/drawing/2010/main" val="0"/>
@@ -12336,27 +11846,14 @@
       <w:r>
         <w:t xml:space="preserve">ábra </w:t>
       </w:r>
-      <w:r>
-        <w:fldChar w:fldCharType="begin"/>
-      </w:r>
-      <w:r>
-        <w:instrText xml:space="preserve"> SEQ ábra \* ARABIC </w:instrText>
-      </w:r>
-      <w:r>
-        <w:fldChar w:fldCharType="separate"/>
-      </w:r>
-      <w:r>
-        <w:rPr>
-          <w:noProof/>
-        </w:rPr>
-        <w:t>7</w:t>
-      </w:r>
-      <w:r>
-        <w:rPr>
-          <w:noProof/>
-        </w:rPr>
-        <w:fldChar w:fldCharType="end"/>
-      </w:r>
+      <w:fldSimple w:instr=" SEQ ábra \* ARABIC ">
+        <w:r>
+          <w:rPr>
+            <w:noProof/>
+          </w:rPr>
+          <w:t>8</w:t>
+        </w:r>
+      </w:fldSimple>
       <w:r>
         <w:t>: Fejlesztői csapat erőforrás-diagramja</w:t>
       </w:r>
@@ -12370,13 +11867,8 @@
       <w:r>
         <w:t>Ütemterv (</w:t>
       </w:r>
-      <w:proofErr w:type="spellStart"/>
-      <w:r>
-        <w:t>Gantt</w:t>
-      </w:r>
-      <w:proofErr w:type="spellEnd"/>
-      <w:r>
-        <w:t>-diagram</w:t>
+      <w:r>
+        <w:t>Gantt-diagram</w:t>
       </w:r>
       <w:r>
         <w:t>)</w:t>
@@ -12422,7 +11914,7 @@
           <w:noProof/>
         </w:rPr>
         <w:drawing>
-          <wp:inline distT="0" distB="0" distL="0" distR="0" wp14:anchorId="2B523854" wp14:editId="36A8155F">
+          <wp:inline distT="0" distB="0" distL="0" distR="0" wp14:anchorId="2B523854" wp14:editId="50A029E8">
             <wp:extent cx="5579110" cy="935355"/>
             <wp:effectExtent l="0" t="0" r="2540" b="0"/>
             <wp:docPr id="281998371" name="Picture 2" descr="A screenshot of a graph&#10;&#10;Description automatically generated"/>
@@ -12437,7 +11929,7 @@
                     <pic:cNvPicPr/>
                   </pic:nvPicPr>
                   <pic:blipFill>
-                    <a:blip r:embed="rId19" cstate="print">
+                    <a:blip r:embed="rId20" cstate="print">
                       <a:extLst>
                         <a:ext uri="{28A0092B-C50C-407E-A947-70E740481C1C}">
                           <a14:useLocalDpi xmlns:a14="http://schemas.microsoft.com/office/drawing/2010/main" val="0"/>
@@ -12472,40 +11964,19 @@
       <w:r>
         <w:t xml:space="preserve">ábra </w:t>
       </w:r>
-      <w:r>
-        <w:fldChar w:fldCharType="begin"/>
-      </w:r>
-      <w:r>
-        <w:instrText xml:space="preserve"> SEQ ábra \* ARABIC </w:instrText>
-      </w:r>
-      <w:r>
-        <w:fldChar w:fldCharType="separate"/>
-      </w:r>
-      <w:r>
-        <w:rPr>
-          <w:noProof/>
-        </w:rPr>
-        <w:t>8</w:t>
-      </w:r>
-      <w:r>
-        <w:rPr>
-          <w:noProof/>
-        </w:rPr>
-        <w:fldChar w:fldCharType="end"/>
-      </w:r>
+      <w:fldSimple w:instr=" SEQ ábra \* ARABIC ">
+        <w:r>
+          <w:rPr>
+            <w:noProof/>
+          </w:rPr>
+          <w:t>9</w:t>
+        </w:r>
+      </w:fldSimple>
       <w:r>
         <w:t>:</w:t>
       </w:r>
       <w:r>
-        <w:t xml:space="preserve"> </w:t>
-      </w:r>
-      <w:proofErr w:type="spellStart"/>
-      <w:r>
-        <w:t>Gantt</w:t>
-      </w:r>
-      <w:proofErr w:type="spellEnd"/>
-      <w:r>
-        <w:t>-diagram az első mérföldkőig</w:t>
+        <w:t xml:space="preserve"> Gantt-diagram az első mérföldkőig</w:t>
       </w:r>
       <w:bookmarkEnd w:id="71"/>
     </w:p>
@@ -12576,7 +12047,7 @@
                     <pic:cNvPicPr/>
                   </pic:nvPicPr>
                   <pic:blipFill>
-                    <a:blip r:embed="rId20" cstate="print">
+                    <a:blip r:embed="rId21" cstate="print">
                       <a:extLst>
                         <a:ext uri="{28A0092B-C50C-407E-A947-70E740481C1C}">
                           <a14:useLocalDpi xmlns:a14="http://schemas.microsoft.com/office/drawing/2010/main" val="0"/>
@@ -12611,37 +12082,16 @@
       <w:r>
         <w:t xml:space="preserve">ábra </w:t>
       </w:r>
-      <w:r>
-        <w:fldChar w:fldCharType="begin"/>
-      </w:r>
-      <w:r>
-        <w:instrText xml:space="preserve"> SEQ ábra \* ARABIC </w:instrText>
-      </w:r>
-      <w:r>
-        <w:fldChar w:fldCharType="separate"/>
-      </w:r>
-      <w:r>
-        <w:rPr>
-          <w:noProof/>
-        </w:rPr>
-        <w:t>9</w:t>
-      </w:r>
-      <w:r>
-        <w:rPr>
-          <w:noProof/>
-        </w:rPr>
-        <w:fldChar w:fldCharType="end"/>
-      </w:r>
-      <w:r>
-        <w:t xml:space="preserve">: </w:t>
-      </w:r>
-      <w:proofErr w:type="spellStart"/>
-      <w:r>
-        <w:t>Gantt</w:t>
-      </w:r>
-      <w:proofErr w:type="spellEnd"/>
-      <w:r>
-        <w:t>-diagram a</w:t>
+      <w:fldSimple w:instr=" SEQ ábra \* ARABIC ">
+        <w:r>
+          <w:rPr>
+            <w:noProof/>
+          </w:rPr>
+          <w:t>10</w:t>
+        </w:r>
+      </w:fldSimple>
+      <w:r>
+        <w:t>: Gantt-diagram a</w:t>
       </w:r>
       <w:r>
         <w:t xml:space="preserve"> második </w:t>
@@ -12738,7 +12188,7 @@
                     <pic:cNvPicPr/>
                   </pic:nvPicPr>
                   <pic:blipFill>
-                    <a:blip r:embed="rId21" cstate="print">
+                    <a:blip r:embed="rId22" cstate="print">
                       <a:extLst>
                         <a:ext uri="{28A0092B-C50C-407E-A947-70E740481C1C}">
                           <a14:useLocalDpi xmlns:a14="http://schemas.microsoft.com/office/drawing/2010/main" val="0"/>
@@ -12773,37 +12223,16 @@
       <w:r>
         <w:t xml:space="preserve">ábra </w:t>
       </w:r>
-      <w:r>
-        <w:fldChar w:fldCharType="begin"/>
-      </w:r>
-      <w:r>
-        <w:instrText xml:space="preserve"> SEQ ábra \* ARABIC </w:instrText>
-      </w:r>
-      <w:r>
-        <w:fldChar w:fldCharType="separate"/>
-      </w:r>
-      <w:r>
-        <w:rPr>
-          <w:noProof/>
-        </w:rPr>
-        <w:t>10</w:t>
-      </w:r>
-      <w:r>
-        <w:rPr>
-          <w:noProof/>
-        </w:rPr>
-        <w:fldChar w:fldCharType="end"/>
-      </w:r>
-      <w:r>
-        <w:t xml:space="preserve">: </w:t>
-      </w:r>
-      <w:proofErr w:type="spellStart"/>
-      <w:r>
-        <w:t>Gantt</w:t>
-      </w:r>
-      <w:proofErr w:type="spellEnd"/>
-      <w:r>
-        <w:t>-diagram a harmadik mérföldkőig</w:t>
+      <w:fldSimple w:instr=" SEQ ábra \* ARABIC ">
+        <w:r>
+          <w:rPr>
+            <w:noProof/>
+          </w:rPr>
+          <w:t>11</w:t>
+        </w:r>
+      </w:fldSimple>
+      <w:r>
+        <w:t>: Gantt-diagram a harmadik mérföldkőig</w:t>
       </w:r>
       <w:bookmarkEnd w:id="73"/>
     </w:p>
@@ -12858,7 +12287,7 @@
                     <pic:cNvPicPr/>
                   </pic:nvPicPr>
                   <pic:blipFill>
-                    <a:blip r:embed="rId22" cstate="print">
+                    <a:blip r:embed="rId23" cstate="print">
                       <a:extLst>
                         <a:ext uri="{28A0092B-C50C-407E-A947-70E740481C1C}">
                           <a14:useLocalDpi xmlns:a14="http://schemas.microsoft.com/office/drawing/2010/main" val="0"/>
@@ -12893,37 +12322,16 @@
       <w:r>
         <w:t xml:space="preserve">ábra </w:t>
       </w:r>
-      <w:r>
-        <w:fldChar w:fldCharType="begin"/>
-      </w:r>
-      <w:r>
-        <w:instrText xml:space="preserve"> SEQ ábra \* ARABIC </w:instrText>
-      </w:r>
-      <w:r>
-        <w:fldChar w:fldCharType="separate"/>
-      </w:r>
-      <w:r>
-        <w:rPr>
-          <w:noProof/>
-        </w:rPr>
-        <w:t>11</w:t>
-      </w:r>
-      <w:r>
-        <w:rPr>
-          <w:noProof/>
-        </w:rPr>
-        <w:fldChar w:fldCharType="end"/>
-      </w:r>
-      <w:r>
-        <w:t xml:space="preserve">: </w:t>
-      </w:r>
-      <w:proofErr w:type="spellStart"/>
-      <w:r>
-        <w:t>Gantt</w:t>
-      </w:r>
-      <w:proofErr w:type="spellEnd"/>
-      <w:r>
-        <w:t>-diagram a</w:t>
+      <w:fldSimple w:instr=" SEQ ábra \* ARABIC ">
+        <w:r>
+          <w:rPr>
+            <w:noProof/>
+          </w:rPr>
+          <w:t>12</w:t>
+        </w:r>
+      </w:fldSimple>
+      <w:r>
+        <w:t>: Gantt-diagram a</w:t>
       </w:r>
       <w:r>
         <w:t xml:space="preserve"> negyedik </w:t>
@@ -12952,125 +12360,13 @@
         <w:pStyle w:val="szdszveg"/>
       </w:pPr>
       <w:r>
-        <w:t xml:space="preserve">Agilis modell, azon belül </w:t>
-      </w:r>
-      <w:proofErr w:type="spellStart"/>
-      <w:r>
-        <w:t>scrum</w:t>
-      </w:r>
-      <w:proofErr w:type="spellEnd"/>
-      <w:r>
-        <w:t xml:space="preserve">. Gyakran szállítunk (kéthetente </w:t>
-      </w:r>
-      <w:proofErr w:type="spellStart"/>
-      <w:r>
-        <w:t>new</w:t>
-      </w:r>
-      <w:proofErr w:type="spellEnd"/>
-      <w:r>
-        <w:t xml:space="preserve"> </w:t>
-      </w:r>
-      <w:proofErr w:type="spellStart"/>
-      <w:r>
-        <w:t>stable</w:t>
-      </w:r>
-      <w:proofErr w:type="spellEnd"/>
-      <w:r>
-        <w:t xml:space="preserve"> </w:t>
-      </w:r>
-      <w:proofErr w:type="spellStart"/>
-      <w:r>
-        <w:t>build</w:t>
-      </w:r>
-      <w:proofErr w:type="spellEnd"/>
-      <w:r>
-        <w:t>), személyes meetingek (</w:t>
-      </w:r>
-      <w:proofErr w:type="spellStart"/>
-      <w:r>
-        <w:t>standupok</w:t>
-      </w:r>
-      <w:proofErr w:type="spellEnd"/>
-      <w:r>
-        <w:t xml:space="preserve">) két </w:t>
-      </w:r>
-      <w:proofErr w:type="spellStart"/>
-      <w:r>
-        <w:t>ehtente</w:t>
-      </w:r>
-      <w:proofErr w:type="spellEnd"/>
-      <w:r>
-        <w:t xml:space="preserve"> az egész csapatnak, </w:t>
-      </w:r>
-      <w:proofErr w:type="spellStart"/>
-      <w:r>
-        <w:t>alcsapatokon</w:t>
-      </w:r>
-      <w:proofErr w:type="spellEnd"/>
-      <w:r>
-        <w:t xml:space="preserve"> belül tetszés szerint, </w:t>
-      </w:r>
-      <w:r>
-        <w:t xml:space="preserve">mérce a működő </w:t>
-      </w:r>
-      <w:proofErr w:type="spellStart"/>
-      <w:r>
-        <w:t>softver</w:t>
-      </w:r>
-      <w:proofErr w:type="spellEnd"/>
-      <w:r>
-        <w:t xml:space="preserve">, a követelmények változhatnak, törekvés az egyszerűségre, letisztultságra, átláthatóságra, </w:t>
-      </w:r>
-      <w:proofErr w:type="spellStart"/>
-      <w:r>
-        <w:t>rücksprache</w:t>
-      </w:r>
-      <w:proofErr w:type="spellEnd"/>
-      <w:r>
-        <w:t xml:space="preserve"> rundék</w:t>
-      </w:r>
-      <w:r>
-        <w:t xml:space="preserve"> a </w:t>
-      </w:r>
-      <w:proofErr w:type="spellStart"/>
-      <w:r>
-        <w:t>projektleaddel</w:t>
-      </w:r>
-      <w:proofErr w:type="spellEnd"/>
-      <w:r>
-        <w:t>, párhuzamosított tevékenységek, inkrementális fejlesztés (</w:t>
-      </w:r>
-      <w:proofErr w:type="spellStart"/>
-      <w:r>
-        <w:t>engine</w:t>
-      </w:r>
-      <w:proofErr w:type="spellEnd"/>
-      <w:r>
-        <w:t xml:space="preserve">, </w:t>
-      </w:r>
-      <w:proofErr w:type="spellStart"/>
-      <w:r>
-        <w:t>gui</w:t>
-      </w:r>
-      <w:proofErr w:type="spellEnd"/>
-      <w:r>
-        <w:t xml:space="preserve">, </w:t>
-      </w:r>
-      <w:proofErr w:type="spellStart"/>
-      <w:r>
-        <w:t>ai</w:t>
-      </w:r>
-      <w:proofErr w:type="spellEnd"/>
-      <w:r>
-        <w:t xml:space="preserve">, </w:t>
-      </w:r>
-      <w:proofErr w:type="spellStart"/>
-      <w:r>
-        <w:t>full</w:t>
-      </w:r>
-      <w:proofErr w:type="spellEnd"/>
-      <w:r>
-        <w:t xml:space="preserve"> game),</w:t>
+        <w:t xml:space="preserve">Agilis modell, azon belül scrum. Gyakran szállítunk (kéthetente new stable build), személyes meetingek (standupok) két ehtente az egész csapatnak, alcsapatokon belül tetszés szerint, </w:t>
+      </w:r>
+      <w:r>
+        <w:t>mérce a működő softver, a követelmények változhatnak, törekvés az egyszerűségre, letisztultságra, átláthatóságra, rücksprache rundék</w:t>
+      </w:r>
+      <w:r>
+        <w:t xml:space="preserve"> a projektleaddel, párhuzamosított tevékenységek, inkrementális fejlesztés (engine, gui, ai, full game),</w:t>
       </w:r>
     </w:p>
     <w:p>
@@ -13178,62 +12474,17 @@
       <w:pPr>
         <w:pStyle w:val="szdszveg"/>
       </w:pPr>
-      <w:proofErr w:type="spellStart"/>
-      <w:r>
-        <w:t>open</w:t>
-      </w:r>
-      <w:proofErr w:type="spellEnd"/>
-      <w:r>
-        <w:t xml:space="preserve"> </w:t>
-      </w:r>
-      <w:proofErr w:type="spellStart"/>
-      <w:r>
-        <w:t>source</w:t>
-      </w:r>
-      <w:proofErr w:type="spellEnd"/>
-      <w:r>
-        <w:t xml:space="preserve"> </w:t>
-      </w:r>
-      <w:proofErr w:type="spellStart"/>
-      <w:r>
-        <w:t>github</w:t>
-      </w:r>
-      <w:proofErr w:type="spellEnd"/>
-      <w:r>
-        <w:t xml:space="preserve"> </w:t>
-      </w:r>
-      <w:proofErr w:type="spellStart"/>
-      <w:r>
-        <w:t>repo</w:t>
-      </w:r>
-      <w:proofErr w:type="spellEnd"/>
-      <w:r>
-        <w:t>, karbantartás</w:t>
-      </w:r>
-      <w:r>
-        <w:t xml:space="preserve">, </w:t>
-      </w:r>
-      <w:proofErr w:type="spellStart"/>
-      <w:r>
-        <w:t>Steam</w:t>
-      </w:r>
-      <w:proofErr w:type="spellEnd"/>
-      <w:r>
-        <w:t xml:space="preserve"> feltölté</w:t>
+      <w:r>
+        <w:t>open source github repo, karbantartás</w:t>
+      </w:r>
+      <w:r>
+        <w:t>, Steam feltölté</w:t>
       </w:r>
       <w:r>
         <w:t>s</w:t>
       </w:r>
       <w:r>
-        <w:t xml:space="preserve"> (free </w:t>
-      </w:r>
-      <w:proofErr w:type="spellStart"/>
-      <w:r>
-        <w:t>to</w:t>
-      </w:r>
-      <w:proofErr w:type="spellEnd"/>
-      <w:r>
-        <w:t xml:space="preserve"> play)</w:t>
+        <w:t xml:space="preserve"> (free to play)</w:t>
       </w:r>
     </w:p>
     <w:p>
@@ -13307,29 +12558,8 @@
         <w:pStyle w:val="szdszveg"/>
       </w:pPr>
       <w:r>
-        <w:t xml:space="preserve">Login vagy </w:t>
-      </w:r>
-      <w:proofErr w:type="spellStart"/>
-      <w:r>
-        <w:t>create</w:t>
-      </w:r>
-      <w:proofErr w:type="spellEnd"/>
-      <w:r>
-        <w:t xml:space="preserve"> </w:t>
-      </w:r>
-      <w:proofErr w:type="spellStart"/>
-      <w:r>
-        <w:t>new</w:t>
-      </w:r>
-      <w:proofErr w:type="spellEnd"/>
-      <w:r>
-        <w:t xml:space="preserve"> </w:t>
-      </w:r>
-      <w:proofErr w:type="spellStart"/>
-      <w:r>
-        <w:t>user</w:t>
-      </w:r>
-      <w:proofErr w:type="spellEnd"/>
+        <w:t>Login vagy create new user</w:t>
+      </w:r>
     </w:p>
     <w:p>
       <w:pPr>
@@ -13346,39 +12576,10 @@
         <w:pStyle w:val="szdszveg"/>
       </w:pPr>
       <w:r>
-        <w:t xml:space="preserve">Játéktér, </w:t>
-      </w:r>
-      <w:proofErr w:type="spellStart"/>
-      <w:r>
-        <w:t>real</w:t>
-      </w:r>
-      <w:proofErr w:type="spellEnd"/>
-      <w:r>
-        <w:t xml:space="preserve"> </w:t>
-      </w:r>
-      <w:proofErr w:type="spellStart"/>
-      <w:r>
-        <w:t>time</w:t>
-      </w:r>
-      <w:proofErr w:type="spellEnd"/>
-      <w:r>
-        <w:t xml:space="preserve"> játék </w:t>
-      </w:r>
-      <w:proofErr w:type="spellStart"/>
-      <w:r>
-        <w:t>history</w:t>
-      </w:r>
-      <w:proofErr w:type="spellEnd"/>
-      <w:r>
-        <w:t xml:space="preserve">, aktuális játék adatok, </w:t>
-      </w:r>
-      <w:proofErr w:type="gramStart"/>
-      <w:r>
-        <w:t>„roll”</w:t>
-      </w:r>
-      <w:proofErr w:type="gramEnd"/>
-      <w:r>
-        <w:t xml:space="preserve"> hogy ki kezdjen, navigációs panel</w:t>
+        <w:t xml:space="preserve">Játéktér, real time játék history, aktuális játék adatok, </w:t>
+      </w:r>
+      <w:r>
+        <w:t>„roll” hogy ki kezdjen, navigációs panel</w:t>
       </w:r>
     </w:p>
     <w:p>
@@ -13395,58 +12596,8 @@
       <w:pPr>
         <w:pStyle w:val="szdszveg"/>
       </w:pPr>
-      <w:proofErr w:type="spellStart"/>
-      <w:r>
-        <w:t>Ai</w:t>
-      </w:r>
-      <w:proofErr w:type="spellEnd"/>
-      <w:r>
-        <w:t xml:space="preserve"> </w:t>
-      </w:r>
-      <w:proofErr w:type="spellStart"/>
-      <w:r>
-        <w:t>mode</w:t>
-      </w:r>
-      <w:proofErr w:type="spellEnd"/>
-      <w:r>
-        <w:t xml:space="preserve"> (módok, nehézségek</w:t>
-      </w:r>
-      <w:proofErr w:type="gramStart"/>
-      <w:r>
-        <w:t>),</w:t>
-      </w:r>
-      <w:proofErr w:type="spellStart"/>
-      <w:r>
-        <w:t>statistics</w:t>
-      </w:r>
-      <w:proofErr w:type="spellEnd"/>
-      <w:proofErr w:type="gramEnd"/>
-      <w:r>
-        <w:t xml:space="preserve"> (</w:t>
-      </w:r>
-      <w:proofErr w:type="spellStart"/>
-      <w:r>
-        <w:t>with</w:t>
-      </w:r>
-      <w:proofErr w:type="spellEnd"/>
-      <w:r>
-        <w:t xml:space="preserve"> </w:t>
-      </w:r>
-      <w:proofErr w:type="spellStart"/>
-      <w:r>
-        <w:t>scoreboard</w:t>
-      </w:r>
-      <w:proofErr w:type="spellEnd"/>
-      <w:r>
-        <w:t xml:space="preserve">), game </w:t>
-      </w:r>
-      <w:proofErr w:type="spellStart"/>
-      <w:r>
-        <w:t>history,logout</w:t>
-      </w:r>
-      <w:proofErr w:type="spellEnd"/>
-      <w:r>
-        <w:t xml:space="preserve"> </w:t>
+      <w:r>
+        <w:t xml:space="preserve">Ai mode (módok, nehézségek),statistics (with scoreboard), game history,logout </w:t>
       </w:r>
     </w:p>
     <w:p>
@@ -13484,27 +12635,17 @@
       </w:pPr>
       <w:bookmarkStart w:id="91" w:name="_Toc181784269"/>
       <w:r>
-        <w:t xml:space="preserve">Hogyan </w:t>
-      </w:r>
-      <w:proofErr w:type="spellStart"/>
-      <w:r>
-        <w:t>játsz</w:t>
+        <w:t>Hogyan játsz</w:t>
       </w:r>
       <w:bookmarkEnd w:id="91"/>
-      <w:proofErr w:type="spellEnd"/>
     </w:p>
     <w:p>
       <w:pPr>
         <w:pStyle w:val="szdszveg"/>
       </w:pPr>
       <w:r>
-        <w:t xml:space="preserve">New game </w:t>
-      </w:r>
-      <w:proofErr w:type="spellStart"/>
-      <w:r>
-        <w:t>workflow</w:t>
-      </w:r>
-      <w:proofErr w:type="spellEnd"/>
+        <w:t>New game workflow</w:t>
+      </w:r>
     </w:p>
     <w:p>
       <w:pPr>
@@ -14482,16 +13623,8 @@
         <w:rPr>
           <w:lang w:val="en-GB"/>
         </w:rPr>
-        <w:t>_</w:t>
-      </w:r>
-      <w:proofErr w:type="spellStart"/>
-      <w:r>
-        <w:rPr>
-          <w:lang w:val="en-GB"/>
-        </w:rPr>
-        <w:t>Project.simp</w:t>
-      </w:r>
-      <w:proofErr w:type="spellEnd"/>
+        <w:t>_Project.simp</w:t>
+      </w:r>
     </w:p>
     <w:p>
       <w:pPr>
@@ -14514,8 +13647,8 @@
       </w:pPr>
     </w:p>
     <w:sectPr>
-      <w:footerReference w:type="default" r:id="rId23"/>
-      <w:footerReference w:type="first" r:id="rId24"/>
+      <w:footerReference w:type="default" r:id="rId24"/>
+      <w:footerReference w:type="first" r:id="rId25"/>
       <w:pgSz w:w="11906" w:h="16838" w:code="9"/>
       <w:pgMar w:top="1418" w:right="1418" w:bottom="1418" w:left="1418" w:header="709" w:footer="709" w:gutter="284"/>
       <w:pgNumType w:start="0"/>
@@ -16522,6 +15655,7 @@
   <w:style w:type="character" w:default="1" w:styleId="DefaultParagraphFont">
     <w:name w:val="Default Paragraph Font"/>
     <w:uiPriority w:val="1"/>
+    <w:semiHidden/>
     <w:unhideWhenUsed/>
   </w:style>
   <w:style w:type="table" w:default="1" w:styleId="TableNormal">

</xml_diff>